<commit_message>
ready to send to Angela 2
</commit_message>
<xml_diff>
--- a/docs/to submit to FWB/seqld.docx
+++ b/docs/to submit to FWB/seqld.docx
@@ -280,15 +280,7 @@
         <w:spacing w:line="360" w:lineRule="auto"/>
       </w:pPr>
       <w:r>
-        <w:t xml:space="preserve">Human populations have a profound impact on the biodiversity of riparian plant communities, and understanding the nature and mechanisms of these impacts is central to river conservation and rehabilitation. Reduction of the inherent environmental heterogeneity in </w:t>
-      </w:r>
-      <w:proofErr w:type="spellStart"/>
-      <w:r>
-        <w:t>riverscapes</w:t>
-      </w:r>
-      <w:proofErr w:type="spellEnd"/>
-      <w:r>
-        <w:t xml:space="preserve"> by flow modification and land-use intensification is thought to cause degradation of riparian communities.</w:t>
+        <w:t>Human populations have a profound impact on the biodiversity of riparian plant communities, and understanding the nature and mechanisms of these impacts is central to river conservation and rehabilitation. Reduction of the inherent environmental heterogeneity in riverscapes by flow modification and land-use intensification is thought to cause degradation of riparian communities.</w:t>
       </w:r>
     </w:p>
     <w:p>
@@ -562,15 +554,7 @@
         <w:fldChar w:fldCharType="end"/>
       </w:r>
       <w:r>
-        <w:t xml:space="preserve">, where each niche is associated with an optimal ecological strategy, structural complexity and steep resource and energy gradients between patches promote diversity by extending niche space and reducing niche overlap. More recently, niches have been characterised in trait-space: niches and their interrelationships are described by patterns of clustering of functional traits (any morphological, physiological or </w:t>
-      </w:r>
-      <w:proofErr w:type="spellStart"/>
-      <w:r>
-        <w:t>phenological</w:t>
-      </w:r>
-      <w:proofErr w:type="spellEnd"/>
-      <w:r>
-        <w:t xml:space="preserve"> feature measurable at the individual level </w:t>
+        <w:t xml:space="preserve">, where each niche is associated with an optimal ecological strategy, structural complexity and steep resource and energy gradients between patches promote diversity by extending niche space and reducing niche overlap. More recently, niches have been characterised in trait-space: niches and their interrelationships are described by patterns of clustering of functional traits (any morphological, physiological or phenological feature measurable at the individual level </w:t>
       </w:r>
       <w:r>
         <w:fldChar w:fldCharType="begin" w:fldLock="1"/>
@@ -644,15 +628,7 @@
         <w:t>.</w:t>
       </w:r>
       <w:r>
-        <w:t xml:space="preserve"> Thus the distribution of functional traits within a community can be expected to be patterned by the degree of heterogeneity in environmental conditions present. Describing communities in </w:t>
-      </w:r>
-      <w:proofErr w:type="spellStart"/>
-      <w:r>
-        <w:t>traitspace</w:t>
-      </w:r>
-      <w:proofErr w:type="spellEnd"/>
-      <w:r>
-        <w:t xml:space="preserve"> dissolves species distinctions and emphasises ecological strategies: what species do within their community and how they do it. In turn, metrics of diversity derived from functional traits provide a useful complement to taxonomic diversity metrics, as they allow a mechanistic characterisation of biodiversity-ecosystem functioning relatio</w:t>
+        <w:t xml:space="preserve"> Thus the distribution of functional traits within a community can be expected to be patterned by the degree of heterogeneity in environmental conditions present. Describing communities in traitspace dissolves species distinctions and emphasises ecological strategies: what species do within their community and how they do it. In turn, metrics of diversity derived from functional traits provide a useful complement to taxonomic diversity metrics, as they allow a mechanistic characterisation of biodiversity-ecosystem functioning relatio</w:t>
       </w:r>
       <w:r>
         <w:t xml:space="preserve">nships </w:t>
@@ -711,15 +687,7 @@
         <w:t>.</w:t>
       </w:r>
       <w:r>
-        <w:t xml:space="preserve"> The spatial and temporal heterogeneity inherent in fluvial processes is considered largely responsible for the complex </w:t>
-      </w:r>
-      <w:proofErr w:type="spellStart"/>
-      <w:r>
-        <w:t>biogeomorphology</w:t>
-      </w:r>
-      <w:proofErr w:type="spellEnd"/>
-      <w:r>
-        <w:t xml:space="preserve"> of riparian environments</w:t>
+        <w:t xml:space="preserve"> The spatial and temporal heterogeneity inherent in fluvial processes is considered largely responsible for the complex biogeomorphology of riparian environments</w:t>
       </w:r>
       <w:r>
         <w:t xml:space="preserve"> </w:t>
@@ -858,23 +826,7 @@
         <w:fldChar w:fldCharType="end"/>
       </w:r>
       <w:r>
-        <w:t xml:space="preserve">. Temporal variability in flooding patterns adds a further layer of complexity by influencing the success of plant ecological strategies for a given patch. More frequently flooded patches are likely to support </w:t>
-      </w:r>
-      <w:proofErr w:type="spellStart"/>
-      <w:r>
-        <w:t>graminoids</w:t>
-      </w:r>
-      <w:proofErr w:type="spellEnd"/>
-      <w:r>
-        <w:t xml:space="preserve"> and </w:t>
-      </w:r>
-      <w:proofErr w:type="spellStart"/>
-      <w:r>
-        <w:t>rheophytes</w:t>
-      </w:r>
-      <w:proofErr w:type="spellEnd"/>
-      <w:r>
-        <w:t xml:space="preserve">, while succession is likely to proceed further on patches which are less frequently disturbed </w:t>
+        <w:t xml:space="preserve">. Temporal variability in flooding patterns adds a further layer of complexity by influencing the success of plant ecological strategies for a given patch. More frequently flooded patches are likely to support graminoids and rheophytes, while succession is likely to proceed further on patches which are less frequently disturbed </w:t>
       </w:r>
       <w:r>
         <w:fldChar w:fldCharType="begin" w:fldLock="1"/>
@@ -1072,15 +1024,7 @@
         <w:t>.</w:t>
       </w:r>
       <w:r>
-        <w:t xml:space="preserve"> Unimodal relationships between environmental heterogeneity and diversity are also hypothesised to occur as a result of ‘</w:t>
-      </w:r>
-      <w:proofErr w:type="spellStart"/>
-      <w:r>
-        <w:t>microfragmentation</w:t>
-      </w:r>
-      <w:proofErr w:type="spellEnd"/>
-      <w:r>
-        <w:t xml:space="preserve">’ at high levels of heterogeneity </w:t>
+        <w:t xml:space="preserve"> Unimodal relationships between environmental heterogeneity and diversity are also hypothesised to occur as a result of ‘microfragmentation’ at high levels of heterogeneity </w:t>
       </w:r>
       <w:r>
         <w:fldChar w:fldCharType="begin" w:fldLock="1"/>
@@ -1148,15 +1092,7 @@
         <w:fldChar w:fldCharType="end"/>
       </w:r>
       <w:r>
-        <w:t xml:space="preserve">: relationships between functional dispersion and metrics of flow variability were mostly monotonic, with the exception of </w:t>
-      </w:r>
-      <w:proofErr w:type="spellStart"/>
-      <w:r>
-        <w:t>interannual</w:t>
-      </w:r>
-      <w:proofErr w:type="spellEnd"/>
-      <w:r>
-        <w:t xml:space="preserve"> variability in summertime flows, which showed a u</w:t>
+        <w:t>: relationships between functional dispersion and metrics of flow variability were mostly monotonic, with the exception of interannual variability in summertime flows, which showed a u</w:t>
       </w:r>
       <w:r>
         <w:t>nimodal relationship.</w:t>
@@ -1363,15 +1299,7 @@
         <w:fldChar w:fldCharType="end"/>
       </w:r>
       <w:r>
-        <w:t xml:space="preserve">. </w:t>
-      </w:r>
-      <w:proofErr w:type="spellStart"/>
-      <w:r>
-        <w:t>Terrestrialisation</w:t>
-      </w:r>
-      <w:proofErr w:type="spellEnd"/>
-      <w:r>
-        <w:t xml:space="preserve"> of riparian plant communities has also been described as a response to flood reduction</w:t>
+        <w:t>. Terrestrialisation of riparian plant communities has also been described as a response to flood reduction</w:t>
       </w:r>
       <w:r>
         <w:t xml:space="preserve"> </w:t>
@@ -1499,15 +1427,7 @@
         <w:spacing w:line="360" w:lineRule="auto"/>
       </w:pPr>
       <w:r>
-        <w:t xml:space="preserve">Environmental homogenisation of riparian landscapes by this combination of flow modification and land-use change therefore has profound implications for riparian biodiversity. The environmental flows concept posits that given a solid understanding of the </w:t>
-      </w:r>
-      <w:proofErr w:type="spellStart"/>
-      <w:r>
-        <w:t>hydroecology</w:t>
-      </w:r>
-      <w:proofErr w:type="spellEnd"/>
-      <w:r>
-        <w:t xml:space="preserve"> of a given riparian assemblage, restoration of riparian ecosystems on regulated rivers can be facilitated by releasing engineered flows which support indigenous plant assemblages</w:t>
+        <w:t>Environmental homogenisation of riparian landscapes by this combination of flow modification and land-use change therefore has profound implications for riparian biodiversity. The environmental flows concept posits that given a solid understanding of the hydroecology of a given riparian assemblage, restoration of riparian ecosystems on regulated rivers can be facilitated by releasing engineered flows which support indigenous plant assemblages</w:t>
       </w:r>
       <w:r>
         <w:t xml:space="preserve"> </w:t>
@@ -1558,15 +1478,7 @@
         <w:spacing w:line="360" w:lineRule="auto"/>
       </w:pPr>
       <w:r>
-        <w:t xml:space="preserve">To this end, we used a functional trait diversity approach to examine vegetation responses to hydrological alteration in a modified landscape in south-east Queensland, Australia. Our aim was to tease apart the environmental factors associated with taxonomic and functional diversity in riparian plant communities. A set of hypotheses about environmental heterogeneity – diversity relationships guided our approach: 1.) species richness and functional diversity increase monotonically as a function of hydrological heterogeneity; 2.) species richness, functional diversity and abundance of exotic species show unimodal relationships with hydrological heterogeneity, due to </w:t>
-      </w:r>
-      <w:proofErr w:type="spellStart"/>
-      <w:r>
-        <w:t>microfragmentation</w:t>
-      </w:r>
-      <w:proofErr w:type="spellEnd"/>
-      <w:r>
-        <w:t xml:space="preserve"> and intermediate disturbance-type effects; 3.) species richness and functional diversity decrease along gradients of increasing flow modification and catchment land-use intensity, as an outcome o</w:t>
+        <w:t>To this end, we used a functional trait diversity approach to examine vegetation responses to hydrological alteration in a modified landscape in south-east Queensland, Australia. Our aim was to tease apart the environmental factors associated with taxonomic and functional diversity in riparian plant communities. A set of hypotheses about environmental heterogeneity – diversity relationships guided our approach: 1.) species richness and functional diversity increase monotonically as a function of hydrological heterogeneity; 2.) species richness, functional diversity and abundance of exotic species show unimodal relationships with hydrological heterogeneity, due to microfragmentation and intermediate disturbance-type effects; 3.) species richness and functional diversity decrease along gradients of increasing flow modification and catchment land-use intensity, as an outcome o</w:t>
       </w:r>
       <w:r>
         <w:t>f environmental homogenisation.</w:t>
@@ -1587,7 +1499,6 @@
       <w:r>
         <w:t xml:space="preserve">The study was conducted across seven catchments in coastal south-east Queensland, Australia (25.82 to 28.23 </w:t>
       </w:r>
-      <w:proofErr w:type="spellStart"/>
       <w:r>
         <w:rPr>
           <w:vertAlign w:val="superscript"/>
@@ -1595,13 +1506,8 @@
         <w:t>o</w:t>
       </w:r>
       <w:r>
-        <w:t>S</w:t>
-      </w:r>
-      <w:proofErr w:type="spellEnd"/>
-      <w:r>
-        <w:t xml:space="preserve">, and 152.35 to 153.42 </w:t>
-      </w:r>
-      <w:proofErr w:type="spellStart"/>
+        <w:t xml:space="preserve">S, and 152.35 to 153.42 </w:t>
+      </w:r>
       <w:r>
         <w:rPr>
           <w:vertAlign w:val="superscript"/>
@@ -1609,11 +1515,7 @@
         <w:t>o</w:t>
       </w:r>
       <w:r>
-        <w:t>E</w:t>
-      </w:r>
-      <w:proofErr w:type="spellEnd"/>
-      <w:r>
-        <w:t xml:space="preserve">, </w:t>
+        <w:t xml:space="preserve">E, </w:t>
       </w:r>
       <w:r>
         <w:t xml:space="preserve">see Fig. </w:t>
@@ -1695,23 +1597,7 @@
         <w:fldChar w:fldCharType="end"/>
       </w:r>
       <w:r>
-        <w:t xml:space="preserve">. Substantial hydrological variability is represented across coastal south-east Queensland. Four of the twelve hydrological classes identified on the Australian continent by Kennard et al. (2010) are present in the area: perennial, stable </w:t>
-      </w:r>
-      <w:proofErr w:type="spellStart"/>
-      <w:r>
-        <w:t>baseflow</w:t>
-      </w:r>
-      <w:proofErr w:type="spellEnd"/>
-      <w:r>
-        <w:t xml:space="preserve">; perennial, unpredictable </w:t>
-      </w:r>
-      <w:proofErr w:type="spellStart"/>
-      <w:r>
-        <w:t>baseflow</w:t>
-      </w:r>
-      <w:proofErr w:type="spellEnd"/>
-      <w:r>
-        <w:t xml:space="preserve">; intermittent, unpredictable; and highly intermittent, </w:t>
+        <w:t xml:space="preserve">. Substantial hydrological variability is represented across coastal south-east Queensland. Four of the twelve hydrological classes identified on the Australian continent by Kennard et al. (2010) are present in the area: perennial, stable baseflow; perennial, unpredictable baseflow; intermittent, unpredictable; and highly intermittent, </w:t>
       </w:r>
       <w:r>
         <w:t>unpredictable summer dominated.</w:t>
@@ -1722,23 +1608,7 @@
         <w:spacing w:line="360" w:lineRule="auto"/>
       </w:pPr>
       <w:r>
-        <w:t xml:space="preserve">River flow regimes throughout the study region are modified by dams, weirs, intra- and inter-basin water transfer, and </w:t>
-      </w:r>
-      <w:proofErr w:type="spellStart"/>
-      <w:r>
-        <w:t>unsupplemented</w:t>
-      </w:r>
-      <w:proofErr w:type="spellEnd"/>
-      <w:r>
-        <w:t xml:space="preserve"> water extraction. The majority of the dams were constructed by the mid-1970s and have a maximum capacity of less than 50,000 ML. Two substantially larger dams (Wivenhoe Dam – 1,150,000 ML and </w:t>
-      </w:r>
-      <w:proofErr w:type="spellStart"/>
-      <w:r>
-        <w:t>Hinze</w:t>
-      </w:r>
-      <w:proofErr w:type="spellEnd"/>
-      <w:r>
-        <w:t xml:space="preserve"> Dam – 165,000 ML) in the area were constructed during the 1980s. </w:t>
+        <w:t xml:space="preserve">River flow regimes throughout the study region are modified by dams, weirs, intra- and inter-basin water transfer, and unsupplemented water extraction. The majority of the dams were constructed by the mid-1970s and have a maximum capacity of less than 50,000 ML. Two substantially larger dams (Wivenhoe Dam – 1,150,000 ML and Hinze Dam – 165,000 ML) in the area were constructed during the 1980s. </w:t>
       </w:r>
       <w:r>
         <w:fldChar w:fldCharType="begin" w:fldLock="1"/>
@@ -1774,23 +1644,7 @@
         <w:t xml:space="preserve"> </w:t>
       </w:r>
       <w:r>
-        <w:t xml:space="preserve">compared historic daily discharge data with modelled predevelopment discharge data and found that flow modification by structures and diversions in south-east Queensland is diverse and system specific. Reduced flow variability is prevalent, and while increased </w:t>
-      </w:r>
-      <w:proofErr w:type="spellStart"/>
-      <w:r>
-        <w:t>perenniality</w:t>
-      </w:r>
-      <w:proofErr w:type="spellEnd"/>
-      <w:r>
-        <w:t xml:space="preserve"> in drier systems and altered low spell duration are also common, few other generalisations can be made about the effects of regulation on </w:t>
-      </w:r>
-      <w:proofErr w:type="spellStart"/>
-      <w:r>
-        <w:t>streamflows</w:t>
-      </w:r>
-      <w:proofErr w:type="spellEnd"/>
-      <w:r>
-        <w:t xml:space="preserve"> in the region </w:t>
+        <w:t xml:space="preserve">compared historic daily discharge data with modelled predevelopment discharge data and found that flow modification by structures and diversions in south-east Queensland is diverse and system specific. Reduced flow variability is prevalent, and while increased perenniality in drier systems and altered low spell duration are also common, few other generalisations can be made about the effects of regulation on streamflows in the region </w:t>
       </w:r>
       <w:r>
         <w:fldChar w:fldCharType="begin" w:fldLock="1"/>
@@ -2016,15 +1870,7 @@
         <w:t>, and statistical signifi</w:t>
       </w:r>
       <w:r>
-        <w:t xml:space="preserve">cance was </w:t>
-      </w:r>
-      <w:proofErr w:type="spellStart"/>
-      <w:r>
-        <w:t>thresholded</w:t>
-      </w:r>
-      <w:proofErr w:type="spellEnd"/>
-      <w:r>
-        <w:t xml:space="preserve"> at alpha = 0.05.</w:t>
+        <w:t>cance was thresholded at alpha = 0.05.</w:t>
       </w:r>
     </w:p>
     <w:p>
@@ -2063,15 +1909,7 @@
         <w:spacing w:line="360" w:lineRule="auto"/>
       </w:pPr>
       <w:r>
-        <w:t xml:space="preserve">Three transects were randomly placed at each site, running perpendicular to the river. Additional transects were conducted at three sites, where low vegetation densities occurred. Transects extended from the water’s edge to the </w:t>
-      </w:r>
-      <w:proofErr w:type="spellStart"/>
-      <w:r>
-        <w:t>macrochannel</w:t>
-      </w:r>
-      <w:proofErr w:type="spellEnd"/>
-      <w:r>
-        <w:t xml:space="preserve"> bank, or to a maximum of 50 m from the water’s edge. A standard sampling area was not used due to variability in vegetation structure, channel landforms and adjacent land uses; sampling area was controlled for in subsequent analyses. Site sampling areas were typically greater than 400 m</w:t>
+        <w:t>Three transects were randomly placed at each site, running perpendicular to the river. Additional transects were conducted at three sites, where low vegetation densities occurred. Transects extended from the water’s edge to the macrochannel bank, or to a maximum of 50 m from the water’s edge. A standard sampling area was not used due to variability in vegetation structure, channel landforms and adjacent land uses; sampling area was controlled for in subsequent analyses. Site sampling areas were typically greater than 400 m</w:t>
       </w:r>
       <w:r>
         <w:rPr>
@@ -2104,67 +1942,87 @@
         <w:t xml:space="preserve"> plants </w:t>
       </w:r>
       <w:r>
-        <w:t xml:space="preserve">and </w:t>
-      </w:r>
-      <w:proofErr w:type="spellStart"/>
-      <w:r>
-        <w:t>graminoids</w:t>
-      </w:r>
-      <w:proofErr w:type="spellEnd"/>
+        <w:t xml:space="preserve">and graminoids </w:t>
+      </w:r>
+      <w:r>
+        <w:t>within a 5 m band centred on the transect line were identified and counted. Species identifications were confirme</w:t>
+      </w:r>
+      <w:r>
+        <w:t xml:space="preserve">d by the Queensland Herbarium. </w:t>
+      </w:r>
+    </w:p>
+    <w:p>
+      <w:pPr>
+        <w:spacing w:line="360" w:lineRule="auto"/>
+        <w:rPr>
+          <w:i/>
+        </w:rPr>
+      </w:pPr>
+      <w:r>
+        <w:rPr>
+          <w:i/>
+        </w:rPr>
+        <w:t xml:space="preserve">Describing stream hydrology </w:t>
+      </w:r>
+      <w:r>
+        <w:rPr>
+          <w:i/>
+        </w:rPr>
+        <w:t>and quantifying flow regulation</w:t>
+      </w:r>
+    </w:p>
+    <w:p>
+      <w:pPr>
+        <w:spacing w:line="360" w:lineRule="auto"/>
+      </w:pPr>
+      <w:r>
+        <w:t>Daily discharge data for each reach were obtained from Queensland Government Department of Natural Resources and Mines (DNR</w:t>
+      </w:r>
+      <w:r>
+        <w:t xml:space="preserve">M) Water Monitoring Data Portal: </w:t>
+      </w:r>
+      <w:r>
+        <w:t>https://www.dnrm.qld.gov.au/water/wat</w:t>
+      </w:r>
+      <w:r>
+        <w:t>er-monitoring-and-data/portal</w:t>
+      </w:r>
+      <w:r>
+        <w:t xml:space="preserve">. 35 year time series spanning 1975 – 2009 were obtained where possible. Missing data were infilled using the Time Series Manager module in River Analysis Package </w:t>
+      </w:r>
+      <w:r>
+        <w:fldChar w:fldCharType="begin" w:fldLock="1"/>
+      </w:r>
+      <w:r>
+        <w:instrText>ADDIN CSL_CITATION { "citationItems" : [ { "id" : "ITEM-1", "itemData" : { "author" : [ { "dropping-particle" : "", "family" : "Marsh", "given" : "N A", "non-dropping-particle" : "", "parse-names" : false, "suffix" : "" }, { "dropping-particle" : "", "family" : "Stewardson", "given" : "M J", "non-dropping-particle" : "", "parse-names" : false, "suffix" : "" }, { "dropping-particle" : "", "family" : "Kennard", "given" : "M J", "non-dropping-particle" : "", "parse-names" : false, "suffix" : "" } ], "container-title" : "Software Version", "id" : "ITEM-1", "issued" : { "date-parts" : [ [ "2003" ] ] }, "number" : "1", "publisher" : "Cooperative Research Centre for Catchment Hydrology, Monash University Melbourne", "publisher-place" : "Melbourne", "title" : "River Analysis Package. Cooperative Research Centre for Catchment Hydrology, Monash University Melbourne.", "type" : "article", "volume" : "1" }, "uris" : [ "http://www.mendeley.com/documents/?uuid=bd51a617-ba53-4688-b0f9-23470c9f8c29" ] } ], "mendeley" : { "formattedCitation" : "(Marsh, Stewardson &amp; Kennard 2003)", "plainTextFormattedCitation" : "(Marsh, Stewardson &amp; Kennard 2003)", "previouslyFormattedCitation" : "(Marsh, Stewardson &amp; Kennard 2003)" }, "properties" : { "noteIndex" : 0 }, "schema" : "https://github.com/citation-style-language/schema/raw/master/csl-citation.json" }</w:instrText>
+      </w:r>
+      <w:r>
+        <w:fldChar w:fldCharType="separate"/>
+      </w:r>
+      <w:r>
+        <w:rPr>
+          <w:noProof/>
+        </w:rPr>
+        <w:t>(Marsh, Stewardson &amp; Kennard 2003)</w:t>
+      </w:r>
+      <w:r>
+        <w:fldChar w:fldCharType="end"/>
+      </w:r>
+      <w:r>
+        <w:t xml:space="preserve">, using linear interpolation for periods less than 15 days, or multiple regression using data from adjacent stream gauges. One site (Reynolds Creek) had substantial periods of missing data which could not be infilled by multiple regression, as the flow at this gauge is altered by Moogerah Dam. The record for this site </w:t>
+      </w:r>
+      <w:r>
+        <w:lastRenderedPageBreak/>
+        <w:t>was truncated to exclude the periods where data was missing. The shortest remaining period (34 days) was infilled by linear interpolation. Flow data for one site (Obi Obi Creek at Kidaman) was obtained from Water Quality Accounting (Queensland DNRM) as modelled gauge data derived from a calibration model for the Mary River catchment. See</w:t>
+      </w:r>
       <w:r>
         <w:t xml:space="preserve"> </w:t>
       </w:r>
       <w:r>
-        <w:t>within a 5 m band centred on the transect line were identified and counted. Species identifications were confirme</w:t>
-      </w:r>
-      <w:r>
-        <w:t xml:space="preserve">d by the Queensland Herbarium. </w:t>
-      </w:r>
-    </w:p>
-    <w:p>
-      <w:pPr>
-        <w:spacing w:line="360" w:lineRule="auto"/>
-        <w:rPr>
-          <w:i/>
-        </w:rPr>
-      </w:pPr>
-      <w:r>
-        <w:rPr>
-          <w:i/>
-        </w:rPr>
-        <w:t xml:space="preserve">Describing stream hydrology </w:t>
-      </w:r>
-      <w:r>
-        <w:rPr>
-          <w:i/>
-        </w:rPr>
-        <w:t>and quantifying flow regulation</w:t>
-      </w:r>
-    </w:p>
-    <w:p>
-      <w:pPr>
-        <w:spacing w:line="360" w:lineRule="auto"/>
-      </w:pPr>
-      <w:r>
-        <w:t>Daily discharge data for each reach were obtained from Queensland Government Department of Natural Resources and Mines (DNR</w:t>
-      </w:r>
-      <w:r>
-        <w:t xml:space="preserve">M) Water Monitoring Data Portal: </w:t>
-      </w:r>
-      <w:r>
-        <w:t>https://www.dnrm.qld.gov.au/water/wat</w:t>
-      </w:r>
-      <w:r>
-        <w:t>er-monitoring-and-data/portal</w:t>
-      </w:r>
-      <w:r>
-        <w:t xml:space="preserve">. 35 year time series spanning 1975 – 2009 were obtained where possible. Missing data were infilled using the Time Series Manager module in River Analysis Package </w:t>
-      </w:r>
-      <w:r>
         <w:fldChar w:fldCharType="begin" w:fldLock="1"/>
       </w:r>
       <w:r>
-        <w:instrText>ADDIN CSL_CITATION { "citationItems" : [ { "id" : "ITEM-1", "itemData" : { "author" : [ { "dropping-particle" : "", "family" : "Marsh", "given" : "N A", "non-dropping-particle" : "", "parse-names" : false, "suffix" : "" }, { "dropping-particle" : "", "family" : "Stewardson", "given" : "M J", "non-dropping-particle" : "", "parse-names" : false, "suffix" : "" }, { "dropping-particle" : "", "family" : "Kennard", "given" : "M J", "non-dropping-particle" : "", "parse-names" : false, "suffix" : "" } ], "container-title" : "Software Version", "id" : "ITEM-1", "issued" : { "date-parts" : [ [ "2003" ] ] }, "number" : "1", "publisher" : "Cooperative Research Centre for Catchment Hydrology, Monash University Melbourne", "publisher-place" : "Melbourne", "title" : "River Analysis Package. Cooperative Research Centre for Catchment Hydrology, Monash University Melbourne.", "type" : "article", "volume" : "1" }, "uris" : [ "http://www.mendeley.com/documents/?uuid=bd51a617-ba53-4688-b0f9-23470c9f8c29" ] } ], "mendeley" : { "formattedCitation" : "(Marsh, Stewardson &amp; Kennard 2003)", "plainTextFormattedCitation" : "(Marsh, Stewardson &amp; Kennard 2003)", "previouslyFormattedCitation" : "(Marsh, Stewardson &amp; Kennard 2003)" }, "properties" : { "noteIndex" : 0 }, "schema" : "https://github.com/citation-style-language/schema/raw/master/csl-citation.json" }</w:instrText>
+        <w:instrText>ADDIN CSL_CITATION { "citationItems" : [ { "id" : "ITEM-1", "itemData" : { "DOI" : "10.1002/eco.1473", "ISSN" : "19360584", "author" : [ { "dropping-particle" : "", "family" : "Mackay", "given" : "Stephen J.", "non-dropping-particle" : "", "parse-names" : false, "suffix" : "" }, { "dropping-particle" : "", "family" : "Arthington", "given" : "Angela H.", "non-dropping-particle" : "", "parse-names" : false, "suffix" : "" }, { "dropping-particle" : "", "family" : "James", "given" : "Cassandra S.", "non-dropping-particle" : "", "parse-names" : false, "suffix" : "" } ], "container-title" : "Ecohydrology", "id" : "ITEM-1", "issue" : "February", "issued" : { "date-parts" : [ [ "2014" ] ] }, "page" : "1485-1507", "title" : "Classification and comparison of natural and altered flow regimes to support an Australian trial of the Ecological Limits of Hydrologic Alteration framework", "type" : "article-journal", "volume" : "1507" }, "uris" : [ "http://www.mendeley.com/documents/?uuid=a2f33fa5-f9a0-490b-9540-2ac4a8a5e83a" ] } ], "mendeley" : { "formattedCitation" : "(Mackay &lt;i&gt;et al.&lt;/i&gt; 2014)", "manualFormatting" : "Mackay et al. (2014)", "plainTextFormattedCitation" : "(Mackay et al. 2014)", "previouslyFormattedCitation" : "(Mackay &lt;i&gt;et al.&lt;/i&gt; 2014)" }, "properties" : { "noteIndex" : 0 }, "schema" : "https://github.com/citation-style-language/schema/raw/master/csl-citation.json" }</w:instrText>
       </w:r>
       <w:r>
         <w:fldChar w:fldCharType="separate"/>
@@ -2173,76 +2031,24 @@
         <w:rPr>
           <w:noProof/>
         </w:rPr>
-        <w:t>(Marsh, Stewardson &amp; Kennard 2003)</w:t>
+        <w:t xml:space="preserve">Mackay et al. </w:t>
+      </w:r>
+      <w:r>
+        <w:rPr>
+          <w:noProof/>
+        </w:rPr>
+        <w:t>(</w:t>
+      </w:r>
+      <w:r>
+        <w:rPr>
+          <w:noProof/>
+        </w:rPr>
+        <w:t>2014)</w:t>
       </w:r>
       <w:r>
         <w:fldChar w:fldCharType="end"/>
       </w:r>
       <w:r>
-        <w:t xml:space="preserve">, using linear interpolation for periods less than 15 days, or multiple regression using data from adjacent stream gauges. One site (Reynolds Creek) had substantial periods of missing data which could not be infilled by multiple regression, as the flow at this gauge is altered by </w:t>
-      </w:r>
-      <w:proofErr w:type="spellStart"/>
-      <w:r>
-        <w:t>Moogerah</w:t>
-      </w:r>
-      <w:proofErr w:type="spellEnd"/>
-      <w:r>
-        <w:t xml:space="preserve"> Dam. The record for this site </w:t>
-      </w:r>
-      <w:r>
-        <w:lastRenderedPageBreak/>
-        <w:t xml:space="preserve">was truncated to exclude the periods where data was missing. The shortest remaining period (34 days) was infilled by linear interpolation. Flow data for one site (Obi </w:t>
-      </w:r>
-      <w:proofErr w:type="spellStart"/>
-      <w:r>
-        <w:t>Obi</w:t>
-      </w:r>
-      <w:proofErr w:type="spellEnd"/>
-      <w:r>
-        <w:t xml:space="preserve"> Creek at </w:t>
-      </w:r>
-      <w:proofErr w:type="spellStart"/>
-      <w:r>
-        <w:t>Kidaman</w:t>
-      </w:r>
-      <w:proofErr w:type="spellEnd"/>
-      <w:r>
-        <w:t>) was obtained from Water Quality Accounting (Queensland DNRM) as modelled gauge data derived from a calibration model for the Mary River catchment. See</w:t>
-      </w:r>
-      <w:r>
-        <w:t xml:space="preserve"> </w:t>
-      </w:r>
-      <w:r>
-        <w:fldChar w:fldCharType="begin" w:fldLock="1"/>
-      </w:r>
-      <w:r>
-        <w:instrText>ADDIN CSL_CITATION { "citationItems" : [ { "id" : "ITEM-1", "itemData" : { "DOI" : "10.1002/eco.1473", "ISSN" : "19360584", "author" : [ { "dropping-particle" : "", "family" : "Mackay", "given" : "Stephen J.", "non-dropping-particle" : "", "parse-names" : false, "suffix" : "" }, { "dropping-particle" : "", "family" : "Arthington", "given" : "Angela H.", "non-dropping-particle" : "", "parse-names" : false, "suffix" : "" }, { "dropping-particle" : "", "family" : "James", "given" : "Cassandra S.", "non-dropping-particle" : "", "parse-names" : false, "suffix" : "" } ], "container-title" : "Ecohydrology", "id" : "ITEM-1", "issue" : "February", "issued" : { "date-parts" : [ [ "2014" ] ] }, "page" : "1485-1507", "title" : "Classification and comparison of natural and altered flow regimes to support an Australian trial of the Ecological Limits of Hydrologic Alteration framework", "type" : "article-journal", "volume" : "1507" }, "uris" : [ "http://www.mendeley.com/documents/?uuid=a2f33fa5-f9a0-490b-9540-2ac4a8a5e83a" ] } ], "mendeley" : { "formattedCitation" : "(Mackay &lt;i&gt;et al.&lt;/i&gt; 2014)", "manualFormatting" : "Mackay et al. (2014)", "plainTextFormattedCitation" : "(Mackay et al. 2014)", "previouslyFormattedCitation" : "(Mackay &lt;i&gt;et al.&lt;/i&gt; 2014)" }, "properties" : { "noteIndex" : 0 }, "schema" : "https://github.com/citation-style-language/schema/raw/master/csl-citation.json" }</w:instrText>
-      </w:r>
-      <w:r>
-        <w:fldChar w:fldCharType="separate"/>
-      </w:r>
-      <w:r>
-        <w:rPr>
-          <w:noProof/>
-        </w:rPr>
-        <w:t xml:space="preserve">Mackay et al. </w:t>
-      </w:r>
-      <w:r>
-        <w:rPr>
-          <w:noProof/>
-        </w:rPr>
-        <w:t>(</w:t>
-      </w:r>
-      <w:r>
-        <w:rPr>
-          <w:noProof/>
-        </w:rPr>
-        <w:t>2014)</w:t>
-      </w:r>
-      <w:r>
-        <w:fldChar w:fldCharType="end"/>
-      </w:r>
-      <w:r>
         <w:t xml:space="preserve"> for</w:t>
       </w:r>
       <w:r>
@@ -2254,15 +2060,7 @@
         <w:spacing w:line="360" w:lineRule="auto"/>
       </w:pPr>
       <w:r>
-        <w:t xml:space="preserve">River Analysis Package was used to generate a set of 18 ecologically relevant hydrological metrics for each site, describing mean and </w:t>
-      </w:r>
-      <w:proofErr w:type="spellStart"/>
-      <w:r>
-        <w:t>interannual</w:t>
-      </w:r>
-      <w:proofErr w:type="spellEnd"/>
-      <w:r>
-        <w:t xml:space="preserve"> variability in the frequency, magnitude and duration and seasonal timing of high and low flow conditions</w:t>
+        <w:t>River Analysis Package was used to generate a set of 18 ecologically relevant hydrological metrics for each site, describing mean and interannual variability in the frequency, magnitude and duration and seasonal timing of high and low flow conditions</w:t>
       </w:r>
       <w:r>
         <w:t>. Table 1</w:t>
@@ -2360,25 +2158,7 @@
           <w:szCs w:val="22"/>
         </w:rPr>
         <w:lastRenderedPageBreak/>
-        <w:t xml:space="preserve">Table 1. Hydrological variables used as metrics of </w:t>
-      </w:r>
-      <w:proofErr w:type="spellStart"/>
-      <w:r>
-        <w:rPr>
-          <w:color w:val="auto"/>
-          <w:sz w:val="22"/>
-          <w:szCs w:val="22"/>
-        </w:rPr>
-        <w:t>fluvially</w:t>
-      </w:r>
-      <w:proofErr w:type="spellEnd"/>
-      <w:r>
-        <w:rPr>
-          <w:color w:val="auto"/>
-          <w:sz w:val="22"/>
-          <w:szCs w:val="22"/>
-        </w:rPr>
-        <w:t xml:space="preserve"> induced environmental heterogeneity in the</w:t>
+        <w:t>Table 1. Hydrological variables used as metrics of fluvially induced environmental heterogeneity in the</w:t>
       </w:r>
       <w:r>
         <w:rPr>
@@ -2663,11 +2443,9 @@
             <w:pPr>
               <w:spacing w:line="276" w:lineRule="auto"/>
             </w:pPr>
-            <w:proofErr w:type="spellStart"/>
             <w:r>
               <w:t>HSPeak</w:t>
             </w:r>
-            <w:proofErr w:type="spellEnd"/>
           </w:p>
           <w:p>
             <w:pPr>
@@ -2678,11 +2456,9 @@
             <w:pPr>
               <w:spacing w:line="276" w:lineRule="auto"/>
             </w:pPr>
-            <w:proofErr w:type="spellStart"/>
             <w:r>
               <w:t>LSPeak</w:t>
             </w:r>
-            <w:proofErr w:type="spellEnd"/>
           </w:p>
         </w:tc>
         <w:tc>
@@ -2760,55 +2536,7 @@
               <w:t>th</w:t>
             </w:r>
             <w:r>
-              <w:t xml:space="preserve"> percentile. </w:t>
-            </w:r>
-            <w:proofErr w:type="spellStart"/>
-            <w:r>
-              <w:t>HSPeak</w:t>
-            </w:r>
-            <w:proofErr w:type="spellEnd"/>
-            <w:r>
-              <w:t xml:space="preserve"> and </w:t>
-            </w:r>
-            <w:proofErr w:type="spellStart"/>
-            <w:r>
-              <w:t>LSPeak</w:t>
-            </w:r>
-            <w:proofErr w:type="spellEnd"/>
-            <w:r>
-              <w:t xml:space="preserve"> describes the mean magnitude of highest and lowest flows during high and low spells throughout the record, respectively. </w:t>
-            </w:r>
-            <w:proofErr w:type="spellStart"/>
-            <w:r>
-              <w:t>MDFAnnHSNum</w:t>
-            </w:r>
-            <w:proofErr w:type="spellEnd"/>
-            <w:r>
-              <w:t xml:space="preserve"> and </w:t>
-            </w:r>
-            <w:proofErr w:type="spellStart"/>
-            <w:r>
-              <w:t>MDFAnnLSNum</w:t>
-            </w:r>
-            <w:proofErr w:type="spellEnd"/>
-            <w:r>
-              <w:t xml:space="preserve"> describe the mean annual frequency of high and low spells. </w:t>
-            </w:r>
-            <w:proofErr w:type="spellStart"/>
-            <w:r>
-              <w:t>HSMeanDur</w:t>
-            </w:r>
-            <w:proofErr w:type="spellEnd"/>
-            <w:r>
-              <w:t xml:space="preserve"> and </w:t>
-            </w:r>
-            <w:proofErr w:type="spellStart"/>
-            <w:r>
-              <w:t>LSMeanDur</w:t>
-            </w:r>
-            <w:proofErr w:type="spellEnd"/>
-            <w:r>
-              <w:t xml:space="preserve"> describe how long flow events last. </w:t>
+              <w:t xml:space="preserve"> percentile. HSPeak and LSPeak describes the mean magnitude of highest and lowest flows during high and low spells throughout the record, respectively. MDFAnnHSNum and MDFAnnLSNum describe the mean annual frequency of high and low spells. HSMeanDur and LSMeanDur describe how long flow events last. </w:t>
             </w:r>
           </w:p>
           <w:p>
@@ -2864,11 +2592,9 @@
             <w:pPr>
               <w:spacing w:line="276" w:lineRule="auto"/>
             </w:pPr>
-            <w:proofErr w:type="spellStart"/>
             <w:r>
               <w:t>CVAnnHSPeak</w:t>
             </w:r>
-            <w:proofErr w:type="spellEnd"/>
           </w:p>
           <w:p>
             <w:pPr>
@@ -2879,11 +2605,9 @@
             <w:pPr>
               <w:spacing w:line="276" w:lineRule="auto"/>
             </w:pPr>
-            <w:proofErr w:type="spellStart"/>
             <w:r>
               <w:t>CVAnnLSPeak</w:t>
             </w:r>
-            <w:proofErr w:type="spellEnd"/>
           </w:p>
         </w:tc>
         <w:tc>
@@ -2986,11 +2710,9 @@
             <w:pPr>
               <w:spacing w:line="276" w:lineRule="auto"/>
             </w:pPr>
-            <w:proofErr w:type="spellStart"/>
             <w:r>
               <w:t>MDFAnnHSNum</w:t>
             </w:r>
-            <w:proofErr w:type="spellEnd"/>
           </w:p>
           <w:p>
             <w:pPr>
@@ -3001,11 +2723,9 @@
             <w:pPr>
               <w:spacing w:line="276" w:lineRule="auto"/>
             </w:pPr>
-            <w:proofErr w:type="spellStart"/>
             <w:r>
               <w:t>MDFAnnLSNum</w:t>
             </w:r>
-            <w:proofErr w:type="spellEnd"/>
           </w:p>
         </w:tc>
         <w:tc>
@@ -3121,11 +2841,9 @@
             <w:pPr>
               <w:spacing w:line="276" w:lineRule="auto"/>
             </w:pPr>
-            <w:proofErr w:type="spellStart"/>
             <w:r>
               <w:t>CVAnnHSNum</w:t>
             </w:r>
-            <w:proofErr w:type="spellEnd"/>
           </w:p>
           <w:p>
             <w:pPr>
@@ -3136,11 +2854,9 @@
             <w:pPr>
               <w:spacing w:line="276" w:lineRule="auto"/>
             </w:pPr>
-            <w:proofErr w:type="spellStart"/>
             <w:r>
               <w:t>CVAnnLSNum</w:t>
             </w:r>
-            <w:proofErr w:type="spellEnd"/>
           </w:p>
         </w:tc>
         <w:tc>
@@ -3238,11 +2954,9 @@
             <w:pPr>
               <w:spacing w:line="276" w:lineRule="auto"/>
             </w:pPr>
-            <w:proofErr w:type="spellStart"/>
             <w:r>
               <w:t>HSMeanDur</w:t>
             </w:r>
-            <w:proofErr w:type="spellEnd"/>
           </w:p>
           <w:p>
             <w:pPr>
@@ -3253,11 +2967,9 @@
             <w:pPr>
               <w:spacing w:line="276" w:lineRule="auto"/>
             </w:pPr>
-            <w:proofErr w:type="spellStart"/>
             <w:r>
               <w:t>LSMeanDur</w:t>
             </w:r>
-            <w:proofErr w:type="spellEnd"/>
           </w:p>
         </w:tc>
         <w:tc>
@@ -3355,11 +3067,9 @@
             <w:pPr>
               <w:spacing w:line="276" w:lineRule="auto"/>
             </w:pPr>
-            <w:proofErr w:type="spellStart"/>
             <w:r>
               <w:t>HSMeanDur</w:t>
             </w:r>
-            <w:proofErr w:type="spellEnd"/>
           </w:p>
           <w:p>
             <w:pPr>
@@ -3370,11 +3080,9 @@
             <w:pPr>
               <w:spacing w:line="276" w:lineRule="auto"/>
             </w:pPr>
-            <w:proofErr w:type="spellStart"/>
             <w:r>
               <w:t>LSMeanDur</w:t>
             </w:r>
-            <w:proofErr w:type="spellEnd"/>
           </w:p>
         </w:tc>
         <w:tc>
@@ -3449,19 +3157,11 @@
                 <w:i/>
               </w:rPr>
             </w:pPr>
-            <w:proofErr w:type="spellStart"/>
             <w:r>
               <w:rPr>
                 <w:i/>
               </w:rPr>
-              <w:t>Baseflow</w:t>
-            </w:r>
-            <w:proofErr w:type="spellEnd"/>
-            <w:r>
-              <w:rPr>
-                <w:i/>
-              </w:rPr>
-              <w:t xml:space="preserve"> index</w:t>
+              <w:t>Baseflow index</w:t>
             </w:r>
           </w:p>
         </w:tc>
@@ -3485,14 +3185,9 @@
             <w:pPr>
               <w:spacing w:line="276" w:lineRule="auto"/>
             </w:pPr>
-            <w:proofErr w:type="spellStart"/>
             <w:r>
               <w:lastRenderedPageBreak/>
-              <w:t>Baseflow</w:t>
-            </w:r>
-            <w:proofErr w:type="spellEnd"/>
-            <w:r>
-              <w:t xml:space="preserve"> index</w:t>
+              <w:t>Baseflow index</w:t>
             </w:r>
           </w:p>
           <w:p>
@@ -3500,15 +3195,7 @@
               <w:spacing w:line="276" w:lineRule="auto"/>
             </w:pPr>
             <w:r>
-              <w:t xml:space="preserve">CV of all year’s </w:t>
-            </w:r>
-            <w:proofErr w:type="spellStart"/>
-            <w:r>
-              <w:t>baseflow</w:t>
-            </w:r>
-            <w:proofErr w:type="spellEnd"/>
-            <w:r>
-              <w:t xml:space="preserve"> index</w:t>
+              <w:t>CV of all year’s baseflow index</w:t>
             </w:r>
           </w:p>
         </w:tc>
@@ -3535,11 +3222,9 @@
             <w:pPr>
               <w:spacing w:line="276" w:lineRule="auto"/>
             </w:pPr>
-            <w:proofErr w:type="spellStart"/>
             <w:r>
               <w:t>CVAnnBFI</w:t>
             </w:r>
-            <w:proofErr w:type="spellEnd"/>
           </w:p>
         </w:tc>
         <w:tc>
@@ -3585,29 +3270,8 @@
             <w:pPr>
               <w:spacing w:line="276" w:lineRule="auto"/>
             </w:pPr>
-            <w:proofErr w:type="spellStart"/>
-            <w:r>
-              <w:t>Baseflow</w:t>
-            </w:r>
-            <w:proofErr w:type="spellEnd"/>
-            <w:r>
-              <w:t xml:space="preserve"> index is calculated using the ratio of flow during average conditions to total flow. It is a useful metric of </w:t>
-            </w:r>
-            <w:proofErr w:type="spellStart"/>
-            <w:r>
-              <w:t>perenniality</w:t>
-            </w:r>
-            <w:proofErr w:type="spellEnd"/>
-            <w:r>
-              <w:t xml:space="preserve"> of water availability, in that it is maximised when average flow conditions dominate, and minimised when total flow is dominated by above average flow events. Thus higher </w:t>
-            </w:r>
-            <w:proofErr w:type="spellStart"/>
-            <w:r>
-              <w:t>baseflow</w:t>
-            </w:r>
-            <w:proofErr w:type="spellEnd"/>
-            <w:r>
-              <w:t xml:space="preserve"> systems experience more homogeneous flows. </w:t>
+            <w:r>
+              <w:t xml:space="preserve">Baseflow index is calculated using the ratio of flow during average conditions to total flow. It is a useful metric of perenniality of water availability, in that it is maximised when average flow conditions dominate, and minimised when total flow is dominated by above average flow events. Thus higher baseflow systems experience more homogeneous flows. </w:t>
             </w:r>
           </w:p>
         </w:tc>
@@ -3674,11 +3338,9 @@
             <w:pPr>
               <w:spacing w:line="276" w:lineRule="auto"/>
             </w:pPr>
-            <w:proofErr w:type="spellStart"/>
             <w:r>
               <w:t>C_MinM</w:t>
             </w:r>
-            <w:proofErr w:type="spellEnd"/>
           </w:p>
         </w:tc>
         <w:tc>
@@ -3741,15 +3403,7 @@
               <w:t>Contingency (M)</w:t>
             </w:r>
             <w:r>
-              <w:t xml:space="preserve"> is a measure of </w:t>
-            </w:r>
-            <w:proofErr w:type="spellStart"/>
-            <w:r>
-              <w:t>interannual</w:t>
-            </w:r>
-            <w:proofErr w:type="spellEnd"/>
-            <w:r>
-              <w:t xml:space="preserve"> uniformity in seasonal flow patterns, and is maximized when seasonal patterns of flow are consistent between years.  We generated Colwell’s indices for both minimum and maximum flows conditions.</w:t>
+              <w:t xml:space="preserve"> is a measure of interannual uniformity in seasonal flow patterns, and is maximized when seasonal patterns of flow are consistent between years.  We generated Colwell’s indices for both minimum and maximum flows conditions.</w:t>
             </w:r>
           </w:p>
         </w:tc>
@@ -3790,11 +3444,9 @@
             <w:pPr>
               <w:spacing w:line="276" w:lineRule="auto"/>
             </w:pPr>
-            <w:proofErr w:type="spellStart"/>
             <w:r>
               <w:t>M_MinM</w:t>
             </w:r>
-            <w:proofErr w:type="spellEnd"/>
           </w:p>
         </w:tc>
         <w:tc>
@@ -3873,11 +3525,9 @@
             <w:pPr>
               <w:spacing w:line="276" w:lineRule="auto"/>
             </w:pPr>
-            <w:proofErr w:type="spellStart"/>
             <w:r>
               <w:t>C_MaxM</w:t>
             </w:r>
-            <w:proofErr w:type="spellEnd"/>
           </w:p>
         </w:tc>
         <w:tc>
@@ -3956,11 +3606,9 @@
             <w:pPr>
               <w:spacing w:line="276" w:lineRule="auto"/>
             </w:pPr>
-            <w:proofErr w:type="spellStart"/>
             <w:r>
               <w:t>M_MaxM</w:t>
             </w:r>
-            <w:proofErr w:type="spellEnd"/>
           </w:p>
         </w:tc>
         <w:tc>
@@ -4076,11 +3724,9 @@
               <w:spacing w:line="276" w:lineRule="auto"/>
               <w:jc w:val="both"/>
             </w:pPr>
-            <w:proofErr w:type="spellStart"/>
             <w:r>
               <w:t>MDFMDFDry</w:t>
             </w:r>
-            <w:proofErr w:type="spellEnd"/>
           </w:p>
           <w:p>
             <w:pPr>
@@ -4092,11 +3738,9 @@
             <w:pPr>
               <w:spacing w:line="276" w:lineRule="auto"/>
             </w:pPr>
-            <w:proofErr w:type="spellStart"/>
             <w:r>
               <w:t>MDFMDFWet</w:t>
             </w:r>
-            <w:proofErr w:type="spellEnd"/>
           </w:p>
         </w:tc>
         <w:tc>
@@ -4209,11 +3853,9 @@
               <w:spacing w:line="276" w:lineRule="auto"/>
               <w:jc w:val="both"/>
             </w:pPr>
-            <w:proofErr w:type="spellStart"/>
             <w:r>
               <w:t>CVMDFDry</w:t>
             </w:r>
-            <w:proofErr w:type="spellEnd"/>
           </w:p>
           <w:p>
             <w:pPr>
@@ -4226,11 +3868,9 @@
               <w:spacing w:line="276" w:lineRule="auto"/>
               <w:jc w:val="both"/>
             </w:pPr>
-            <w:proofErr w:type="spellStart"/>
             <w:r>
               <w:t>CVMDFWet</w:t>
             </w:r>
-            <w:proofErr w:type="spellEnd"/>
           </w:p>
         </w:tc>
         <w:tc>
@@ -4393,15 +4033,7 @@
         <w:spacing w:line="360" w:lineRule="auto"/>
       </w:pPr>
       <w:r>
-        <w:t xml:space="preserve">Climate data were obtained from </w:t>
-      </w:r>
-      <w:proofErr w:type="spellStart"/>
-      <w:r>
-        <w:t>eMast</w:t>
-      </w:r>
-      <w:proofErr w:type="spellEnd"/>
-      <w:r>
-        <w:t xml:space="preserve">/TERN, at a resolution of 0.01 degrees </w:t>
+        <w:t xml:space="preserve">Climate data were obtained from eMast/TERN, at a resolution of 0.01 degrees </w:t>
       </w:r>
       <w:r>
         <w:fldChar w:fldCharType="begin" w:fldLock="1"/>
@@ -4658,15 +4290,7 @@
         <w:fldChar w:fldCharType="end"/>
       </w:r>
       <w:r>
-        <w:t>, only species with fewer than 3 missing trait values (174 / 260) were retained for the analysis. The remaining missing values were imputed using a non-parametric random forests approach (</w:t>
-      </w:r>
-      <w:proofErr w:type="spellStart"/>
-      <w:r>
-        <w:t>missForest</w:t>
-      </w:r>
-      <w:proofErr w:type="spellEnd"/>
-      <w:r>
-        <w:t xml:space="preserve"> package for R)</w:t>
+        <w:t>, only species with fewer than 3 missing trait values (174 / 260) were retained for the analysis. The remaining missing values were imputed using a non-parametric random forests approach (missForest package for R)</w:t>
       </w:r>
       <w:r>
         <w:t xml:space="preserve"> </w:t>
@@ -4916,23 +4540,7 @@
                 <w:rFonts w:eastAsia="Times New Roman" w:cs="Arial"/>
                 <w:lang w:eastAsia="en-AU"/>
               </w:rPr>
-              <w:t xml:space="preserve">Categorical description of morphology: tree, shrub, woody climber, herbaceous climber, </w:t>
-            </w:r>
-            <w:proofErr w:type="spellStart"/>
-            <w:r>
-              <w:rPr>
-                <w:rFonts w:eastAsia="Times New Roman" w:cs="Arial"/>
-                <w:lang w:eastAsia="en-AU"/>
-              </w:rPr>
-              <w:t>graminoid</w:t>
-            </w:r>
-            <w:proofErr w:type="spellEnd"/>
-            <w:r>
-              <w:rPr>
-                <w:rFonts w:eastAsia="Times New Roman" w:cs="Arial"/>
-                <w:lang w:eastAsia="en-AU"/>
-              </w:rPr>
-              <w:t>, herb.</w:t>
+              <w:t>Categorical description of morphology: tree, shrub, woody climber, herbaceous climber, graminoid, herb.</w:t>
             </w:r>
           </w:p>
         </w:tc>
@@ -4962,15 +4570,7 @@
               <w:spacing w:line="276" w:lineRule="auto"/>
             </w:pPr>
             <w:r>
-              <w:t xml:space="preserve">Differential </w:t>
-            </w:r>
-            <w:proofErr w:type="spellStart"/>
-            <w:r>
-              <w:t>biogeomorphic</w:t>
-            </w:r>
-            <w:proofErr w:type="spellEnd"/>
-            <w:r>
-              <w:t xml:space="preserve"> effects on fluvial landform cohesion and sediment deposition.</w:t>
+              <w:t>Differential biogeomorphic effects on fluvial landform cohesion and sediment deposition.</w:t>
             </w:r>
           </w:p>
         </w:tc>
@@ -5046,15 +4646,7 @@
               <w:spacing w:line="276" w:lineRule="auto"/>
             </w:pPr>
             <w:r>
-              <w:t xml:space="preserve">SLA is associated with leaf construction cost, photosynthetic rate and </w:t>
-            </w:r>
-            <w:proofErr w:type="gramStart"/>
-            <w:r>
-              <w:t>carbon :</w:t>
-            </w:r>
-            <w:proofErr w:type="gramEnd"/>
-            <w:r>
-              <w:t xml:space="preserve"> nitrogen economics. Indicator of  ecological strategy under favourable vs. stressful conditions</w:t>
+              <w:t>SLA is associated with leaf construction cost, photosynthetic rate and carbon : nitrogen economics. Indicator of  ecological strategy under favourable vs. stressful conditions</w:t>
             </w:r>
             <w:r>
               <w:fldChar w:fldCharType="begin" w:fldLock="1"/>
@@ -5510,15 +5102,7 @@
               <w:fldChar w:fldCharType="end"/>
             </w:r>
             <w:r>
-              <w:t>. Also related to seed buoyancy (</w:t>
-            </w:r>
-            <w:proofErr w:type="spellStart"/>
-            <w:r>
-              <w:t>Carthey</w:t>
-            </w:r>
-            <w:proofErr w:type="spellEnd"/>
-            <w:r>
-              <w:t xml:space="preserve"> 2014, </w:t>
+              <w:t xml:space="preserve">. Also related to seed buoyancy (Carthey 2014, </w:t>
             </w:r>
             <w:r>
               <w:rPr>
@@ -5827,23 +5411,7 @@
         <w:spacing w:line="360" w:lineRule="auto"/>
       </w:pPr>
       <w:r>
-        <w:t>Functional richness (</w:t>
-      </w:r>
-      <w:proofErr w:type="spellStart"/>
-      <w:r>
-        <w:t>FRic</w:t>
-      </w:r>
-      <w:proofErr w:type="spellEnd"/>
-      <w:r>
-        <w:t>) and functional divergence (</w:t>
-      </w:r>
-      <w:proofErr w:type="spellStart"/>
-      <w:r>
-        <w:t>FDiv</w:t>
-      </w:r>
-      <w:proofErr w:type="spellEnd"/>
-      <w:r>
-        <w:t xml:space="preserve">) are complementary metrics of functional trait diversity, which together, describe the range and distribution of trait values in a community </w:t>
+        <w:t xml:space="preserve">Functional richness (FRic) and functional divergence (FDiv) are complementary metrics of functional trait diversity, which together, describe the range and distribution of trait values in a community </w:t>
       </w:r>
       <w:r>
         <w:fldChar w:fldCharType="begin" w:fldLock="1"/>
@@ -5864,15 +5432,7 @@
         <w:fldChar w:fldCharType="end"/>
       </w:r>
       <w:r>
-        <w:t xml:space="preserve">. Functional evenness is also included in the framework introduced by </w:t>
-      </w:r>
-      <w:proofErr w:type="spellStart"/>
-      <w:r>
-        <w:t>Villéger</w:t>
-      </w:r>
-      <w:proofErr w:type="spellEnd"/>
-      <w:r>
-        <w:t xml:space="preserve"> et al. (2008) but has since shown limited ability to describe change in functional composition across environmental gradients </w:t>
+        <w:t xml:space="preserve">. Functional evenness is also included in the framework introduced by Villéger et al. (2008) but has since shown limited ability to describe change in functional composition across environmental gradients </w:t>
       </w:r>
       <w:r>
         <w:fldChar w:fldCharType="begin" w:fldLock="1"/>
@@ -5906,39 +5466,15 @@
         <w:fldChar w:fldCharType="end"/>
       </w:r>
       <w:r>
-        <w:t xml:space="preserve">. </w:t>
-      </w:r>
-      <w:proofErr w:type="spellStart"/>
-      <w:r>
-        <w:t>FRic</w:t>
-      </w:r>
-      <w:proofErr w:type="spellEnd"/>
-      <w:r>
-        <w:t xml:space="preserve"> represents the volume of the convex hull of trait values in a given community while </w:t>
-      </w:r>
-      <w:proofErr w:type="spellStart"/>
-      <w:r>
-        <w:t>FDiv</w:t>
-      </w:r>
-      <w:proofErr w:type="spellEnd"/>
-      <w:r>
-        <w:t xml:space="preserve"> provides information about the abundance distribution of trait values across this range.</w:t>
-      </w:r>
-    </w:p>
-    <w:p>
-      <w:pPr>
-        <w:spacing w:line="360" w:lineRule="auto"/>
-      </w:pPr>
-      <w:r>
-        <w:t>We calculated functional richness and abundance-weighted functional dispersion (</w:t>
-      </w:r>
-      <w:proofErr w:type="spellStart"/>
-      <w:r>
-        <w:t>FDis</w:t>
-      </w:r>
-      <w:proofErr w:type="spellEnd"/>
-      <w:r>
-        <w:t xml:space="preserve">) of vegetation communities at each site, using the FD package for R </w:t>
+        <w:t>. FRic represents the volume of the convex hull of trait values in a given community while FDiv provides information about the abundance distribution of trait values across this range.</w:t>
+      </w:r>
+    </w:p>
+    <w:p>
+      <w:pPr>
+        <w:spacing w:line="360" w:lineRule="auto"/>
+      </w:pPr>
+      <w:r>
+        <w:t xml:space="preserve">We calculated functional richness and abundance-weighted functional dispersion (FDis) of vegetation communities at each site, using the FD package for R </w:t>
       </w:r>
       <w:r>
         <w:fldChar w:fldCharType="begin" w:fldLock="1"/>
@@ -5984,23 +5520,7 @@
         <w:fldChar w:fldCharType="end"/>
       </w:r>
       <w:r>
-        <w:t xml:space="preserve">, and </w:t>
-      </w:r>
-      <w:proofErr w:type="spellStart"/>
-      <w:r>
-        <w:t>Cailliez's</w:t>
-      </w:r>
-      <w:proofErr w:type="spellEnd"/>
-      <w:r>
-        <w:t xml:space="preserve"> correction was applied to allow for </w:t>
-      </w:r>
-      <w:proofErr w:type="spellStart"/>
-      <w:r>
-        <w:t>PCoA</w:t>
-      </w:r>
-      <w:proofErr w:type="spellEnd"/>
-      <w:r>
-        <w:t xml:space="preserve"> axes corresponding to negative eigenvalues and render the matrix Euclidean </w:t>
+        <w:t xml:space="preserve">, and Cailliez's correction was applied to allow for PCoA axes corresponding to negative eigenvalues and render the matrix Euclidean </w:t>
       </w:r>
       <w:r>
         <w:fldChar w:fldCharType="begin" w:fldLock="1"/>
@@ -6021,87 +5541,7 @@
         <w:fldChar w:fldCharType="end"/>
       </w:r>
       <w:r>
-        <w:t xml:space="preserve">. We transformed </w:t>
-      </w:r>
-      <w:proofErr w:type="spellStart"/>
-      <w:r>
-        <w:t>FRic</w:t>
-      </w:r>
-      <w:proofErr w:type="spellEnd"/>
-      <w:r>
-        <w:t xml:space="preserve"> and </w:t>
-      </w:r>
-      <w:proofErr w:type="spellStart"/>
-      <w:r>
-        <w:t>FDis</w:t>
-      </w:r>
-      <w:proofErr w:type="spellEnd"/>
-      <w:r>
-        <w:t xml:space="preserve"> into standardised effect sizes (SES): SES = (</w:t>
-      </w:r>
-      <w:proofErr w:type="spellStart"/>
-      <w:r>
-        <w:t>obs</w:t>
-      </w:r>
-      <w:proofErr w:type="spellEnd"/>
-      <w:r>
-        <w:t xml:space="preserve"> - </w:t>
-      </w:r>
-      <w:proofErr w:type="spellStart"/>
-      <w:r>
-        <w:t>nullExp</w:t>
-      </w:r>
-      <w:proofErr w:type="spellEnd"/>
-      <w:r>
-        <w:t xml:space="preserve">) / </w:t>
-      </w:r>
-      <w:proofErr w:type="spellStart"/>
-      <w:r>
-        <w:t>sd</w:t>
-      </w:r>
-      <w:proofErr w:type="spellEnd"/>
-      <w:r>
-        <w:t>(</w:t>
-      </w:r>
-      <w:proofErr w:type="spellStart"/>
-      <w:r>
-        <w:t>nullExp</w:t>
-      </w:r>
-      <w:proofErr w:type="spellEnd"/>
-      <w:r>
-        <w:t xml:space="preserve">), where </w:t>
-      </w:r>
-      <w:proofErr w:type="spellStart"/>
-      <w:r>
-        <w:t>obs</w:t>
-      </w:r>
-      <w:proofErr w:type="spellEnd"/>
-      <w:r>
-        <w:t xml:space="preserve"> is the observed functional diversity value and </w:t>
-      </w:r>
-      <w:proofErr w:type="spellStart"/>
-      <w:r>
-        <w:t>nullExp</w:t>
-      </w:r>
-      <w:proofErr w:type="spellEnd"/>
-      <w:r>
-        <w:t xml:space="preserve"> and </w:t>
-      </w:r>
-      <w:proofErr w:type="spellStart"/>
-      <w:r>
-        <w:t>sd</w:t>
-      </w:r>
-      <w:proofErr w:type="spellEnd"/>
-      <w:r>
-        <w:t>(</w:t>
-      </w:r>
-      <w:proofErr w:type="spellStart"/>
-      <w:r>
-        <w:t>nullExp</w:t>
-      </w:r>
-      <w:proofErr w:type="spellEnd"/>
-      <w:r>
-        <w:t xml:space="preserve">) are the mean and standard deviation of the expected functional diversity in 999 randomized communities </w:t>
+        <w:t xml:space="preserve">. We transformed FRic and FDis into standardised effect sizes (SES): SES = (obs - nullExp) / sd(nullExp), where obs is the observed functional diversity value and nullExp and sd(nullExp) are the mean and standard deviation of the expected functional diversity in 999 randomized communities </w:t>
       </w:r>
       <w:r>
         <w:fldChar w:fldCharType="begin" w:fldLock="1"/>
@@ -6122,15 +5562,7 @@
         <w:fldChar w:fldCharType="end"/>
       </w:r>
       <w:r>
-        <w:t xml:space="preserve">. The null model for comparison with </w:t>
-      </w:r>
-      <w:proofErr w:type="spellStart"/>
-      <w:r>
-        <w:t>FRic</w:t>
-      </w:r>
-      <w:proofErr w:type="spellEnd"/>
-      <w:r>
-        <w:t xml:space="preserve"> was generated using the trial-swap algorithm </w:t>
+        <w:t xml:space="preserve">. The null model for comparison with FRic was generated using the trial-swap algorithm </w:t>
       </w:r>
       <w:r>
         <w:fldChar w:fldCharType="begin" w:fldLock="1"/>
@@ -6188,29 +5620,13 @@
         <w:fldChar w:fldCharType="end"/>
       </w:r>
       <w:r>
-        <w:t xml:space="preserve"> to remove dependence on species richness. The null model for comparison with </w:t>
-      </w:r>
-      <w:proofErr w:type="spellStart"/>
-      <w:r>
-        <w:t>FDis</w:t>
-      </w:r>
-      <w:proofErr w:type="spellEnd"/>
-      <w:r>
-        <w:t xml:space="preserve"> was generated by randomizing abundances among species but wi</w:t>
+        <w:t xml:space="preserve"> to remove dependence on species richness. The null model for comparison with FDis was generated by randomizing abundances among species but wi</w:t>
       </w:r>
       <w:r>
         <w:t>thin plots (using the resamp.2s</w:t>
       </w:r>
       <w:r>
-        <w:t xml:space="preserve"> function in </w:t>
-      </w:r>
-      <w:proofErr w:type="spellStart"/>
-      <w:r>
-        <w:t>spacodiR</w:t>
-      </w:r>
-      <w:proofErr w:type="spellEnd"/>
-      <w:r>
-        <w:t>)</w:t>
+        <w:t xml:space="preserve"> function in spacodiR)</w:t>
       </w:r>
       <w:r>
         <w:t xml:space="preserve"> </w:t>
@@ -6234,47 +5650,7 @@
         <w:fldChar w:fldCharType="end"/>
       </w:r>
       <w:r>
-        <w:t>, to generate a metric of pure functional divergence (</w:t>
-      </w:r>
-      <w:proofErr w:type="spellStart"/>
-      <w:r>
-        <w:t>FDiv</w:t>
-      </w:r>
-      <w:proofErr w:type="spellEnd"/>
-      <w:r>
-        <w:t xml:space="preserve">). The resulting indices, </w:t>
-      </w:r>
-      <w:proofErr w:type="spellStart"/>
-      <w:r>
-        <w:t>FRic.SES</w:t>
-      </w:r>
-      <w:proofErr w:type="spellEnd"/>
-      <w:r>
-        <w:t xml:space="preserve"> and </w:t>
-      </w:r>
-      <w:proofErr w:type="spellStart"/>
-      <w:r>
-        <w:t>FDis.SES</w:t>
-      </w:r>
-      <w:proofErr w:type="spellEnd"/>
-      <w:r>
-        <w:t xml:space="preserve">, have greater power to detect community assembly processes than their </w:t>
-      </w:r>
-      <w:proofErr w:type="spellStart"/>
-      <w:r>
-        <w:t>unstandardised</w:t>
-      </w:r>
-      <w:proofErr w:type="spellEnd"/>
-      <w:r>
-        <w:t xml:space="preserve"> counterparts or the metric of functional divergence defined by </w:t>
-      </w:r>
-      <w:proofErr w:type="spellStart"/>
-      <w:r>
-        <w:t>Villéger</w:t>
-      </w:r>
-      <w:proofErr w:type="spellEnd"/>
-      <w:r>
-        <w:t xml:space="preserve"> et al. (2008)</w:t>
+        <w:t>, to generate a metric of pure functional divergence (FDiv). The resulting indices, FRic.SES and FDis.SES, have greater power to detect community assembly processes than their unstandardised counterparts or the metric of functional divergence defined by Villéger et al. (2008)</w:t>
       </w:r>
       <w:r>
         <w:t xml:space="preserve"> </w:t>
@@ -6468,15 +5844,7 @@
       </w:r>
       <w:r>
         <w:lastRenderedPageBreak/>
-        <w:t>linear or quadratic term better explained variation in the dependent variable (</w:t>
-      </w:r>
-      <w:proofErr w:type="spellStart"/>
-      <w:r>
-        <w:t>MuMIn</w:t>
-      </w:r>
-      <w:proofErr w:type="spellEnd"/>
-      <w:r>
-        <w:t xml:space="preserve"> package for R) </w:t>
+        <w:t xml:space="preserve">linear or quadratic term better explained variation in the dependent variable (MuMIn package for R) </w:t>
       </w:r>
       <w:r>
         <w:fldChar w:fldCharType="begin" w:fldLock="1"/>
@@ -6497,18 +5865,10 @@
         <w:fldChar w:fldCharType="end"/>
       </w:r>
       <w:r>
-        <w:t xml:space="preserve">. For each set of environmental variables, variance explained by significant univariate models was partitioned by partial regression using the </w:t>
-      </w:r>
-      <w:proofErr w:type="spellStart"/>
-      <w:r>
-        <w:t>varpar</w:t>
-      </w:r>
-      <w:r>
-        <w:t>t</w:t>
-      </w:r>
-      <w:proofErr w:type="spellEnd"/>
-      <w:r>
-        <w:t xml:space="preserve"> function in R (vegan package) </w:t>
+        <w:t>. For each set of environmental variables, variance explained by significant univariate models was partitioned by partial regression using the varpar</w:t>
+      </w:r>
+      <w:r>
+        <w:t xml:space="preserve">t function in R (vegan package) </w:t>
       </w:r>
       <w:r>
         <w:fldChar w:fldCharType="begin" w:fldLock="1"/>
@@ -6748,17 +6108,8 @@
         <w:t>2</w:t>
       </w:r>
       <w:r>
-        <w:t>a</w:t>
-      </w:r>
-      <w:proofErr w:type="gramStart"/>
-      <w:r>
-        <w:t>,b</w:t>
-      </w:r>
-      <w:proofErr w:type="gramEnd"/>
-      <w:r>
-        <w:t>). The hydrological model explained no variation in species richness independently. There was no significant relationship between total species richness per hectare and exotic species richness per hectare, and although species richness did decrease with exotic proportional abundance (</w:t>
-      </w:r>
-      <w:proofErr w:type="gramStart"/>
+        <w:t>a,b). The hydrological model explained no variation in species richness independently. There was no significant relationship between total species richness per hectare and exotic species richness per hectare, and although species richness did decrease with exotic proportional abundance (</w:t>
+      </w:r>
       <w:r>
         <w:t>R</w:t>
       </w:r>
@@ -6774,7 +6125,6 @@
       <w:r>
         <w:t>=</w:t>
       </w:r>
-      <w:proofErr w:type="gramEnd"/>
       <w:r>
         <w:t xml:space="preserve"> 0.152) (see Supplementary Information S2), exotic abundance did not independently explain</w:t>
       </w:r>
@@ -6791,17 +6141,8 @@
         <w:t>A weak but significant model associated richer plant communities with sites which experienced unevenly distribut</w:t>
       </w:r>
       <w:r>
-        <w:t>ed patterns of minimum flows (</w:t>
-      </w:r>
-      <w:proofErr w:type="spellStart"/>
-      <w:r>
-        <w:t>C_MinM</w:t>
-      </w:r>
-      <w:proofErr w:type="spellEnd"/>
-      <w:r>
-        <w:t xml:space="preserve">, </w:t>
-      </w:r>
-      <w:proofErr w:type="gramStart"/>
+        <w:t xml:space="preserve">ed patterns of minimum flows (C_MinM, </w:t>
+      </w:r>
       <w:r>
         <w:t>R</w:t>
       </w:r>
@@ -6814,7 +6155,6 @@
       <w:r>
         <w:t xml:space="preserve">  =</w:t>
       </w:r>
-      <w:proofErr w:type="gramEnd"/>
       <w:r>
         <w:t xml:space="preserve"> 0.098, Fig</w:t>
       </w:r>
@@ -6825,18 +6165,10 @@
         <w:t>c), and where those patterns tended to be consisten</w:t>
       </w:r>
       <w:r>
-        <w:t>t between years (</w:t>
-      </w:r>
-      <w:proofErr w:type="spellStart"/>
-      <w:r>
-        <w:t>M</w:t>
-      </w:r>
-      <w:r>
-        <w:t>_MinM</w:t>
-      </w:r>
-      <w:proofErr w:type="spellEnd"/>
-      <w:r>
-        <w:t xml:space="preserve">, </w:t>
+        <w:t>t between years (M</w:t>
+      </w:r>
+      <w:r>
+        <w:t xml:space="preserve">_MinM, </w:t>
       </w:r>
       <w:r>
         <w:t>R</w:t>
@@ -6860,31 +6192,14 @@
         <w:t>2</w:t>
       </w:r>
       <w:r>
-        <w:t xml:space="preserve">d). Greater </w:t>
-      </w:r>
-      <w:proofErr w:type="spellStart"/>
-      <w:r>
-        <w:t>interannual</w:t>
-      </w:r>
-      <w:proofErr w:type="spellEnd"/>
-      <w:r>
-        <w:t xml:space="preserve"> consistency in patterns of maximum flows was also associ</w:t>
-      </w:r>
-      <w:r>
-        <w:t>ated with richer communities (</w:t>
-      </w:r>
-      <w:proofErr w:type="spellStart"/>
-      <w:r>
-        <w:t>M</w:t>
-      </w:r>
-      <w:r>
-        <w:t>_MaxM</w:t>
-      </w:r>
-      <w:proofErr w:type="spellEnd"/>
-      <w:r>
-        <w:t xml:space="preserve">, </w:t>
-      </w:r>
-      <w:proofErr w:type="gramStart"/>
+        <w:t>d). Greater interannual consistency in patterns of maximum flows was also associ</w:t>
+      </w:r>
+      <w:r>
+        <w:t>ated with richer communities (M</w:t>
+      </w:r>
+      <w:r>
+        <w:t xml:space="preserve">_MaxM, </w:t>
+      </w:r>
       <w:r>
         <w:t>R</w:t>
       </w:r>
@@ -6900,7 +6215,6 @@
       <w:r>
         <w:t>=</w:t>
       </w:r>
-      <w:proofErr w:type="gramEnd"/>
       <w:r>
         <w:t xml:space="preserve"> 0.207, Fig. </w:t>
       </w:r>
@@ -6916,7 +6230,6 @@
       <w:r>
         <w:t xml:space="preserve">_MinM.mod, </w:t>
       </w:r>
-      <w:proofErr w:type="gramStart"/>
       <w:r>
         <w:t>R</w:t>
       </w:r>
@@ -6932,7 +6245,6 @@
       <w:r>
         <w:t>=</w:t>
       </w:r>
-      <w:proofErr w:type="gramEnd"/>
       <w:r>
         <w:t xml:space="preserve"> 0.342, Fig. </w:t>
       </w:r>
@@ -6943,18 +6255,10 @@
         <w:t>f), despite the relatively weak relationship</w:t>
       </w:r>
       <w:r>
-        <w:t xml:space="preserve"> between species richness and </w:t>
-      </w:r>
-      <w:proofErr w:type="spellStart"/>
-      <w:r>
-        <w:t>M</w:t>
-      </w:r>
-      <w:r>
-        <w:t>_MinM</w:t>
-      </w:r>
-      <w:proofErr w:type="spellEnd"/>
-      <w:r>
-        <w:t>. A significant quadratic relationship was found between species richness and modification of seasonal consistenc</w:t>
+        <w:t xml:space="preserve"> between species richness and M</w:t>
+      </w:r>
+      <w:r>
+        <w:t>_MinM. A significant quadratic relationship was found between species richness and modification of seasonal consistenc</w:t>
       </w:r>
       <w:r>
         <w:t>y of maximum flow conditions (M</w:t>
@@ -6962,7 +6266,6 @@
       <w:r>
         <w:t xml:space="preserve">_MaxM.mod, </w:t>
       </w:r>
-      <w:proofErr w:type="gramStart"/>
       <w:r>
         <w:t>R</w:t>
       </w:r>
@@ -6978,7 +6281,6 @@
       <w:r>
         <w:t>=</w:t>
       </w:r>
-      <w:proofErr w:type="gramEnd"/>
       <w:r>
         <w:t xml:space="preserve"> 0.243, Fig. </w:t>
       </w:r>
@@ -6989,36 +6291,11 @@
         <w:t>; in this case the relationship was corroborated b</w:t>
       </w:r>
       <w:r>
-        <w:t xml:space="preserve">y a similar distribution over </w:t>
-      </w:r>
-      <w:proofErr w:type="spellStart"/>
-      <w:r>
-        <w:t>M</w:t>
-      </w:r>
-      <w:r>
-        <w:t>_MaxM</w:t>
-      </w:r>
-      <w:proofErr w:type="spellEnd"/>
-      <w:r>
-        <w:t xml:space="preserve">. Species richness declined with increasing </w:t>
-      </w:r>
-      <w:proofErr w:type="spellStart"/>
-      <w:r>
-        <w:t>interannual</w:t>
-      </w:r>
-      <w:proofErr w:type="spellEnd"/>
-      <w:r>
-        <w:t xml:space="preserve"> variability in </w:t>
-      </w:r>
-      <w:proofErr w:type="spellStart"/>
-      <w:r>
-        <w:t>baseflow</w:t>
-      </w:r>
-      <w:proofErr w:type="spellEnd"/>
-      <w:r>
-        <w:t xml:space="preserve"> index (CVAnnBFI.mod, </w:t>
-      </w:r>
-      <w:proofErr w:type="gramStart"/>
+        <w:t>y a similar distribution over M</w:t>
+      </w:r>
+      <w:r>
+        <w:t xml:space="preserve">_MaxM. Species richness declined with increasing interannual variability in baseflow index (CVAnnBFI.mod, </w:t>
+      </w:r>
       <w:r>
         <w:t>R</w:t>
       </w:r>
@@ -7034,7 +6311,6 @@
       <w:r>
         <w:t>=</w:t>
       </w:r>
-      <w:proofErr w:type="gramEnd"/>
       <w:r>
         <w:t xml:space="preserve"> 0.108, Fig</w:t>
       </w:r>
@@ -7045,20 +6321,11 @@
         <w:t>2h). With respect to climate, species richness was greater at sites which experienced hi</w:t>
       </w:r>
       <w:r>
-        <w:t>gher rainfall in both dry (</w:t>
-      </w:r>
-      <w:proofErr w:type="spellStart"/>
-      <w:r>
-        <w:t>clim</w:t>
-      </w:r>
-      <w:r>
-        <w:t>_pdry</w:t>
-      </w:r>
-      <w:proofErr w:type="spellEnd"/>
-      <w:r>
-        <w:t xml:space="preserve">, </w:t>
-      </w:r>
-      <w:proofErr w:type="gramStart"/>
+        <w:t>gher rainfall in both dry (clim</w:t>
+      </w:r>
+      <w:r>
+        <w:t xml:space="preserve">_pdry, </w:t>
+      </w:r>
       <w:r>
         <w:t>R2</w:t>
       </w:r>
@@ -7066,28 +6333,46 @@
         <w:t xml:space="preserve">  </w:t>
       </w:r>
       <w:r>
+        <w:t>= 0.417, Fig. 3</w:t>
+      </w:r>
+      <w:r>
+        <w:t>i) and wet seasons (clim</w:t>
+      </w:r>
+      <w:r>
+        <w:t>_</w:t>
+      </w:r>
+      <w:r>
+        <w:t xml:space="preserve">pwet, </w:t>
+      </w:r>
+      <w:r>
+        <w:t>R</w:t>
+      </w:r>
+      <w:r>
+        <w:rPr>
+          <w:vertAlign w:val="superscript"/>
+        </w:rPr>
+        <w:t>2</w:t>
+      </w:r>
+      <w:r>
+        <w:t xml:space="preserve">  </w:t>
+      </w:r>
+      <w:r>
         <w:t>=</w:t>
       </w:r>
-      <w:proofErr w:type="gramEnd"/>
-      <w:r>
-        <w:t xml:space="preserve"> 0.417, Fig. 3</w:t>
-      </w:r>
-      <w:r>
-        <w:t>i) and wet seasons (</w:t>
-      </w:r>
-      <w:proofErr w:type="spellStart"/>
-      <w:r>
-        <w:t>clim</w:t>
+      <w:r>
+        <w:t xml:space="preserve"> 0.465, Fig. </w:t>
+      </w:r>
+      <w:r>
+        <w:t>2j</w:t>
+      </w:r>
+      <w:r>
+        <w:t>), and declined as temperature seasonality increased (clim</w:t>
       </w:r>
       <w:r>
         <w:t>_</w:t>
       </w:r>
       <w:r>
-        <w:t>pwet</w:t>
-      </w:r>
-      <w:proofErr w:type="spellEnd"/>
-      <w:r>
-        <w:t xml:space="preserve">, </w:t>
+        <w:t xml:space="preserve">tsea, </w:t>
       </w:r>
       <w:r>
         <w:t>R</w:t>
@@ -7105,27 +6390,19 @@
         <w:t>=</w:t>
       </w:r>
       <w:r>
-        <w:t xml:space="preserve"> 0.465, Fig. </w:t>
-      </w:r>
-      <w:r>
-        <w:t>2j</w:t>
-      </w:r>
-      <w:r>
-        <w:t>), and declined as temperature seasonality increased (</w:t>
-      </w:r>
-      <w:proofErr w:type="spellStart"/>
-      <w:r>
-        <w:t>clim</w:t>
+        <w:t xml:space="preserve"> 0.349, Fig. </w:t>
+      </w:r>
+      <w:r>
+        <w:t>2</w:t>
+      </w:r>
+      <w:r>
+        <w:t>k). Lower soil cation exchange capacity (soil</w:t>
       </w:r>
       <w:r>
         <w:t>_</w:t>
       </w:r>
       <w:r>
-        <w:t>tsea</w:t>
-      </w:r>
-      <w:proofErr w:type="spellEnd"/>
-      <w:r>
-        <w:t xml:space="preserve">, </w:t>
+        <w:t xml:space="preserve">ece, </w:t>
       </w:r>
       <w:r>
         <w:t>R</w:t>
@@ -7143,29 +6420,20 @@
         <w:t>=</w:t>
       </w:r>
       <w:r>
-        <w:t xml:space="preserve"> 0.349, Fig. </w:t>
+        <w:t xml:space="preserve"> 0.373, Fig. </w:t>
       </w:r>
       <w:r>
         <w:t>2</w:t>
       </w:r>
       <w:r>
-        <w:t>k). Lower soil cation exchange capacity (</w:t>
-      </w:r>
-      <w:proofErr w:type="spellStart"/>
-      <w:r>
-        <w:t>soil</w:t>
+        <w:t>l) and soil organic carbon content (soil</w:t>
       </w:r>
       <w:r>
         <w:t>_</w:t>
       </w:r>
       <w:r>
-        <w:t>ece</w:t>
-      </w:r>
-      <w:proofErr w:type="spellEnd"/>
-      <w:r>
-        <w:t xml:space="preserve">, </w:t>
-      </w:r>
-      <w:proofErr w:type="gramStart"/>
+        <w:t xml:space="preserve">soc, </w:t>
+      </w:r>
       <w:r>
         <w:t>R</w:t>
       </w:r>
@@ -7181,153 +6449,82 @@
       <w:r>
         <w:t>=</w:t>
       </w:r>
-      <w:proofErr w:type="gramEnd"/>
-      <w:r>
-        <w:t xml:space="preserve"> 0.373, Fig. </w:t>
+      <w:r>
+        <w:t xml:space="preserve"> 0.252, </w:t>
+      </w:r>
+      <w:r>
+        <w:t xml:space="preserve">Fig. </w:t>
+      </w:r>
+      <w:r>
+        <w:t>2m</w:t>
+      </w:r>
+      <w:r>
+        <w:t>) also were asso</w:t>
+      </w:r>
+      <w:r>
+        <w:t>ciated with richer communities.</w:t>
+      </w:r>
+    </w:p>
+    <w:p>
+      <w:pPr>
+        <w:spacing w:line="360" w:lineRule="auto"/>
+      </w:pPr>
+      <w:r>
+        <w:t xml:space="preserve">The data did not support hypothesis 1, that rivers with more heterogeneous flow regimes support communities with higher species richness. In fact, greater species richness at sites which experienced less </w:t>
+      </w:r>
+      <w:r>
+        <w:t>variability</w:t>
+      </w:r>
+      <w:r>
+        <w:t xml:space="preserve"> in timing of minimum flow patterns (Fig. </w:t>
       </w:r>
       <w:r>
         <w:t>2</w:t>
       </w:r>
       <w:r>
-        <w:t>l) and soil organic carbon content (</w:t>
-      </w:r>
-      <w:proofErr w:type="spellStart"/>
-      <w:r>
-        <w:t>soil</w:t>
+        <w:t>d) supports the counter-argument - species richness here is associated with less flow heterogeneity. Hypothesis 2, that there is a unimodal relationship between species richness and flow heterogeneity, was supported by a single relationship (M</w:t>
       </w:r>
       <w:r>
         <w:t>_</w:t>
       </w:r>
       <w:r>
-        <w:t>soc</w:t>
-      </w:r>
-      <w:proofErr w:type="spellEnd"/>
-      <w:r>
-        <w:t xml:space="preserve">, </w:t>
-      </w:r>
-      <w:r>
-        <w:t>R</w:t>
-      </w:r>
-      <w:r>
-        <w:rPr>
-          <w:vertAlign w:val="superscript"/>
-        </w:rPr>
+        <w:t xml:space="preserve">MaxM, Fig. </w:t>
+      </w:r>
+      <w:r>
         <w:t>2</w:t>
       </w:r>
       <w:r>
-        <w:t xml:space="preserve">  </w:t>
-      </w:r>
-      <w:r>
-        <w:t>=</w:t>
-      </w:r>
-      <w:r>
-        <w:t xml:space="preserve"> 0.252, </w:t>
-      </w:r>
-      <w:r>
-        <w:t xml:space="preserve">Fig. </w:t>
-      </w:r>
-      <w:r>
-        <w:t>2m</w:t>
-      </w:r>
-      <w:r>
-        <w:t>) also were asso</w:t>
-      </w:r>
-      <w:r>
-        <w:t>ciated with richer communities.</w:t>
-      </w:r>
-    </w:p>
-    <w:p>
-      <w:pPr>
-        <w:spacing w:line="360" w:lineRule="auto"/>
-      </w:pPr>
-      <w:r>
-        <w:t xml:space="preserve">The data did not support hypothesis 1, that rivers with more heterogeneous flow regimes support communities with higher species richness. In fact, greater species richness at sites which experienced less </w:t>
-      </w:r>
-      <w:r>
-        <w:t>variability</w:t>
-      </w:r>
-      <w:r>
-        <w:t xml:space="preserve"> in timing of minimum flow patterns (Fig. </w:t>
+        <w:t>e), although the effect of modification of M</w:t>
+      </w:r>
+      <w:r>
+        <w:t>_</w:t>
+      </w:r>
+      <w:r>
+        <w:t>MaxM towards less flow heterogeneity was also strongly unimodal (M</w:t>
+      </w:r>
+      <w:r>
+        <w:t>_</w:t>
+      </w:r>
+      <w:r>
+        <w:t xml:space="preserve">MaxM.mod, Fig. </w:t>
       </w:r>
       <w:r>
         <w:t>2</w:t>
       </w:r>
       <w:r>
-        <w:t>d) supports the counter-argument - species richness here is associated with less flow heterogeneity. Hypothesis 2, that there is a unimodal relationship between species richness and flow heterogeneity, was supported by a single relationship (</w:t>
-      </w:r>
-      <w:proofErr w:type="spellStart"/>
-      <w:r>
-        <w:t>M</w:t>
+        <w:t>g). These results also contradict hypothesis 3 (that species richness and functional diversity should decrease along gradients of increasing flow modification and catchment land-use intensity), given that rivers with artificially increased consistency of minimum flow patterns (M</w:t>
       </w:r>
       <w:r>
         <w:t>_</w:t>
       </w:r>
       <w:r>
-        <w:t>MaxM</w:t>
-      </w:r>
-      <w:proofErr w:type="spellEnd"/>
-      <w:r>
-        <w:t xml:space="preserve">, Fig. </w:t>
+        <w:t xml:space="preserve">MinM.mod, Fig. </w:t>
       </w:r>
       <w:r>
         <w:t>2</w:t>
       </w:r>
       <w:r>
-        <w:t xml:space="preserve">e), although the effect of modification of </w:t>
-      </w:r>
-      <w:proofErr w:type="spellStart"/>
-      <w:r>
-        <w:t>M</w:t>
-      </w:r>
-      <w:r>
-        <w:t>_</w:t>
-      </w:r>
-      <w:r>
-        <w:t>MaxM</w:t>
-      </w:r>
-      <w:proofErr w:type="spellEnd"/>
-      <w:r>
-        <w:t xml:space="preserve"> towards less flow heterogeneity was also strongly unimodal (M</w:t>
-      </w:r>
-      <w:r>
-        <w:t>_</w:t>
-      </w:r>
-      <w:r>
-        <w:t xml:space="preserve">MaxM.mod, Fig. </w:t>
-      </w:r>
-      <w:r>
-        <w:t>2</w:t>
-      </w:r>
-      <w:r>
-        <w:t>g). These results also contradict hypothesis 3 (that species richness and functional diversity should decrease along gradients of increasing flow modification and catchment land-use intensity), given that rivers with artificially increased consistency of minimum flow patterns (M</w:t>
-      </w:r>
-      <w:r>
-        <w:t>_</w:t>
-      </w:r>
-      <w:r>
-        <w:t xml:space="preserve">MinM.mod, Fig. </w:t>
-      </w:r>
-      <w:r>
-        <w:t>2</w:t>
-      </w:r>
-      <w:r>
-        <w:t xml:space="preserve">f) and lower </w:t>
-      </w:r>
-      <w:proofErr w:type="spellStart"/>
-      <w:r>
-        <w:t>interannual</w:t>
-      </w:r>
-      <w:proofErr w:type="spellEnd"/>
-      <w:r>
-        <w:t xml:space="preserve"> variability in </w:t>
-      </w:r>
-      <w:proofErr w:type="spellStart"/>
-      <w:r>
-        <w:t>baseflow</w:t>
-      </w:r>
-      <w:proofErr w:type="spellEnd"/>
-      <w:r>
-        <w:t xml:space="preserve"> index (CVAnnBFI.mod, Fig. </w:t>
+        <w:t xml:space="preserve">f) and lower interannual variability in baseflow index (CVAnnBFI.mod, Fig. </w:t>
       </w:r>
       <w:r>
         <w:t>2</w:t>
@@ -7447,89 +6644,25 @@
         <w:t>2</w:t>
       </w:r>
       <w:r>
-        <w:t xml:space="preserve">) values associated with each fraction of variation; b.) </w:t>
-      </w:r>
-      <w:proofErr w:type="gramStart"/>
-      <w:r>
-        <w:t>multiple</w:t>
-      </w:r>
-      <w:proofErr w:type="gramEnd"/>
-      <w:r>
-        <w:t xml:space="preserve"> regression models representing each set of environmental conditions, and their optimal combination. Quadratic terms are enclosed in parentheses. Selected univariate relationships between species richness and environmental variables describing c.) </w:t>
-      </w:r>
-      <w:proofErr w:type="gramStart"/>
-      <w:r>
-        <w:t>constancy</w:t>
-      </w:r>
-      <w:proofErr w:type="gramEnd"/>
-      <w:r>
-        <w:t xml:space="preserve"> of monthly minimum daily flows (</w:t>
-      </w:r>
-      <w:proofErr w:type="spellStart"/>
-      <w:r>
-        <w:t>C</w:t>
+        <w:t>) values associated with each fraction of variation; b.) multiple regression models representing each set of environmental conditions, and their optimal combination. Quadratic terms are enclosed in parentheses. Selected univariate relationships between species richness and environmental variables describing c.) constancy of monthly minimum daily flows (C</w:t>
       </w:r>
       <w:r>
         <w:t>_</w:t>
       </w:r>
       <w:r>
-        <w:t>MinM</w:t>
-      </w:r>
-      <w:proofErr w:type="spellEnd"/>
-      <w:r>
-        <w:t xml:space="preserve">); d.) </w:t>
-      </w:r>
-      <w:proofErr w:type="gramStart"/>
-      <w:r>
-        <w:t>contingency</w:t>
-      </w:r>
-      <w:proofErr w:type="gramEnd"/>
-      <w:r>
-        <w:t xml:space="preserve"> of monthly minimum daily flows (</w:t>
-      </w:r>
-      <w:proofErr w:type="spellStart"/>
-      <w:r>
-        <w:t>M</w:t>
+        <w:t>MinM); d.) contingency of monthly minimum daily flows (M</w:t>
       </w:r>
       <w:r>
         <w:t>_</w:t>
       </w:r>
       <w:r>
-        <w:t>MinM</w:t>
-      </w:r>
-      <w:proofErr w:type="spellEnd"/>
-      <w:r>
-        <w:t xml:space="preserve">); e.) </w:t>
-      </w:r>
-      <w:proofErr w:type="gramStart"/>
-      <w:r>
-        <w:t>contingency</w:t>
-      </w:r>
-      <w:proofErr w:type="gramEnd"/>
-      <w:r>
-        <w:t xml:space="preserve"> of monthly maximum daily flows (</w:t>
-      </w:r>
-      <w:proofErr w:type="spellStart"/>
-      <w:r>
-        <w:t>M</w:t>
+        <w:t>MinM); e.) contingency of monthly maximum daily flows (M</w:t>
       </w:r>
       <w:r>
         <w:t>_</w:t>
       </w:r>
       <w:r>
-        <w:t>MaxM</w:t>
-      </w:r>
-      <w:proofErr w:type="spellEnd"/>
-      <w:r>
-        <w:t xml:space="preserve">); f.) </w:t>
-      </w:r>
-      <w:proofErr w:type="gramStart"/>
-      <w:r>
-        <w:t>modification</w:t>
-      </w:r>
-      <w:proofErr w:type="gramEnd"/>
-      <w:r>
-        <w:t xml:space="preserve"> of contingency of monthly minimum daily flows (M</w:t>
+        <w:t>MaxM); f.) modification of contingency of monthly minimum daily flows (M</w:t>
       </w:r>
       <w:r>
         <w:t>_</w:t>
@@ -7541,15 +6674,7 @@
         <w:t>%</w:t>
       </w:r>
       <w:r>
-        <w:t xml:space="preserve"> change); g.) </w:t>
-      </w:r>
-      <w:proofErr w:type="gramStart"/>
-      <w:r>
-        <w:t>modification</w:t>
-      </w:r>
-      <w:proofErr w:type="gramEnd"/>
-      <w:r>
-        <w:t xml:space="preserve"> of contingency of monthly maximum daily flows (M</w:t>
+        <w:t xml:space="preserve"> change); g.) modification of contingency of monthly maximum daily flows (M</w:t>
       </w:r>
       <w:r>
         <w:t>_</w:t>
@@ -7561,179 +6686,43 @@
         <w:t>%</w:t>
       </w:r>
       <w:r>
-        <w:t xml:space="preserve"> change); h.) </w:t>
-      </w:r>
-      <w:proofErr w:type="gramStart"/>
-      <w:r>
-        <w:t>modification</w:t>
-      </w:r>
-      <w:proofErr w:type="gramEnd"/>
-      <w:r>
-        <w:t xml:space="preserve"> of </w:t>
-      </w:r>
-      <w:proofErr w:type="spellStart"/>
-      <w:r>
-        <w:t>interannual</w:t>
-      </w:r>
-      <w:proofErr w:type="spellEnd"/>
-      <w:r>
-        <w:t xml:space="preserve"> variability in </w:t>
-      </w:r>
-      <w:proofErr w:type="spellStart"/>
-      <w:r>
-        <w:t>baseflow</w:t>
-      </w:r>
-      <w:proofErr w:type="spellEnd"/>
-      <w:r>
-        <w:t xml:space="preserve"> (</w:t>
-      </w:r>
-      <w:proofErr w:type="spellStart"/>
-      <w:r>
-        <w:t>CVAnnBFI</w:t>
-      </w:r>
-      <w:proofErr w:type="spellEnd"/>
-      <w:r>
-        <w:t>);</w:t>
-      </w:r>
-      <w:proofErr w:type="spellStart"/>
-      <w:r>
-        <w:t>i</w:t>
-      </w:r>
-      <w:proofErr w:type="spellEnd"/>
-      <w:r>
-        <w:t xml:space="preserve">.) </w:t>
-      </w:r>
-      <w:proofErr w:type="gramStart"/>
-      <w:r>
-        <w:t>precipitation</w:t>
-      </w:r>
-      <w:proofErr w:type="gramEnd"/>
-      <w:r>
-        <w:t xml:space="preserve"> in the wettest quarter of the year (</w:t>
-      </w:r>
-      <w:proofErr w:type="spellStart"/>
-      <w:r>
-        <w:t>clim</w:t>
+        <w:t xml:space="preserve"> change); h.) modification of interannual variability in baseflow (CVAnnBFI);i.) precipitation in the wettest quarter of the year (clim</w:t>
       </w:r>
       <w:r>
         <w:t>_</w:t>
       </w:r>
       <w:r>
-        <w:t>pwet</w:t>
-      </w:r>
-      <w:proofErr w:type="spellEnd"/>
-      <w:r>
-        <w:t xml:space="preserve">, mm); j.) </w:t>
-      </w:r>
-      <w:proofErr w:type="gramStart"/>
-      <w:r>
-        <w:t>precipitation</w:t>
-      </w:r>
-      <w:proofErr w:type="gramEnd"/>
-      <w:r>
-        <w:t xml:space="preserve"> in the driest quarter of the year (</w:t>
-      </w:r>
-      <w:proofErr w:type="spellStart"/>
-      <w:r>
-        <w:t>clim</w:t>
+        <w:t>pwet, mm); j.) precipitation in the driest quarter of the year (clim</w:t>
       </w:r>
       <w:r>
         <w:t>_</w:t>
       </w:r>
       <w:r>
-        <w:t>pdry</w:t>
-      </w:r>
-      <w:proofErr w:type="spellEnd"/>
-      <w:r>
-        <w:t xml:space="preserve">, mm); k.) </w:t>
-      </w:r>
-      <w:proofErr w:type="gramStart"/>
-      <w:r>
-        <w:t>temperature</w:t>
-      </w:r>
-      <w:proofErr w:type="gramEnd"/>
-      <w:r>
-        <w:t xml:space="preserve"> seasonality (</w:t>
-      </w:r>
-      <w:proofErr w:type="spellStart"/>
-      <w:r>
-        <w:t>clim</w:t>
+        <w:t>pdry, mm); k.) temperature seasonality (clim</w:t>
       </w:r>
       <w:r>
         <w:t>_</w:t>
       </w:r>
       <w:r>
-        <w:t>tsea</w:t>
-      </w:r>
-      <w:proofErr w:type="spellEnd"/>
-      <w:r>
-        <w:t xml:space="preserve">) l.) </w:t>
-      </w:r>
-      <w:proofErr w:type="gramStart"/>
-      <w:r>
-        <w:t>soil</w:t>
-      </w:r>
-      <w:proofErr w:type="gramEnd"/>
-      <w:r>
-        <w:t xml:space="preserve"> effective cation exchange capacity (</w:t>
-      </w:r>
-      <w:proofErr w:type="spellStart"/>
-      <w:r>
-        <w:t>soil</w:t>
+        <w:t>tsea) l.) soil effective cation exchange capacity (soil</w:t>
       </w:r>
       <w:r>
         <w:t>_</w:t>
       </w:r>
       <w:r>
-        <w:t>ece</w:t>
-      </w:r>
-      <w:proofErr w:type="spellEnd"/>
-      <w:r>
-        <w:t xml:space="preserve">, </w:t>
-      </w:r>
-      <w:proofErr w:type="spellStart"/>
-      <w:r>
-        <w:t>meq</w:t>
-      </w:r>
-      <w:proofErr w:type="spellEnd"/>
-      <w:r>
-        <w:t xml:space="preserve"> per 100 g); m.) </w:t>
-      </w:r>
-      <w:proofErr w:type="gramStart"/>
-      <w:r>
-        <w:t>soil</w:t>
-      </w:r>
-      <w:proofErr w:type="gramEnd"/>
-      <w:r>
-        <w:t xml:space="preserve"> organic carbon content (</w:t>
-      </w:r>
-      <w:proofErr w:type="spellStart"/>
-      <w:r>
-        <w:t>soil</w:t>
+        <w:t>ece, meq per 100 g); m.) soil organic carbon content (soil</w:t>
       </w:r>
       <w:r>
         <w:t>_</w:t>
       </w:r>
       <w:r>
-        <w:t>soc</w:t>
-      </w:r>
-      <w:proofErr w:type="spellEnd"/>
-      <w:r>
-        <w:t xml:space="preserve">, </w:t>
+        <w:t xml:space="preserve">soc, </w:t>
       </w:r>
       <w:r>
         <w:t>%</w:t>
       </w:r>
       <w:r>
-        <w:t xml:space="preserve">). Species richness is presented as the </w:t>
-      </w:r>
-      <w:proofErr w:type="spellStart"/>
-      <w:r>
-        <w:t>abundanced</w:t>
-      </w:r>
-      <w:proofErr w:type="spellEnd"/>
-      <w:r>
-        <w:t xml:space="preserve">-based Chao's Species Estimator. Fitted lines depict ordinary least-squares regression models. Shaded areas depict the smoothed 95 </w:t>
+        <w:t xml:space="preserve">). Species richness is presented as the abundanced-based Chao's Species Estimator. Fitted lines depict ordinary least-squares regression models. Shaded areas depict the smoothed 95 </w:t>
       </w:r>
       <w:r>
         <w:t>%</w:t>
@@ -7766,8 +6755,6 @@
       <w:pPr>
         <w:spacing w:line="360" w:lineRule="auto"/>
       </w:pPr>
-      <w:bookmarkStart w:id="1" w:name="_GoBack"/>
-      <w:bookmarkEnd w:id="1"/>
     </w:p>
     <w:p>
       <w:pPr>
@@ -7792,37 +6779,15 @@
         <w:rPr>
           <w:i/>
         </w:rPr>
-        <w:t xml:space="preserve"> functional richness (</w:t>
-      </w:r>
-      <w:proofErr w:type="spellStart"/>
-      <w:r>
-        <w:rPr>
-          <w:i/>
-        </w:rPr>
-        <w:t>FRic.SES</w:t>
-      </w:r>
-      <w:proofErr w:type="spellEnd"/>
-      <w:r>
-        <w:rPr>
-          <w:i/>
-        </w:rPr>
-        <w:t>)</w:t>
-      </w:r>
-    </w:p>
-    <w:p>
-      <w:pPr>
-        <w:spacing w:line="360" w:lineRule="auto"/>
-      </w:pPr>
-      <w:r>
-        <w:t xml:space="preserve">Variation in </w:t>
-      </w:r>
-      <w:proofErr w:type="spellStart"/>
-      <w:r>
-        <w:t>FRic.SES</w:t>
-      </w:r>
-      <w:proofErr w:type="spellEnd"/>
-      <w:r>
-        <w:t xml:space="preserve"> was best explained by a combination of hydrological and soil models (variation explained by the combined model </w:t>
+        <w:t xml:space="preserve"> functional richness (FRic.SES)</w:t>
+      </w:r>
+    </w:p>
+    <w:p>
+      <w:pPr>
+        <w:spacing w:line="360" w:lineRule="auto"/>
+      </w:pPr>
+      <w:r>
+        <w:t xml:space="preserve">Variation in FRic.SES was best explained by a combination of hydrological and soil models (variation explained by the combined model </w:t>
       </w:r>
       <w:r>
         <w:t>=</w:t>
@@ -7834,23 +6799,7 @@
         <w:t>3</w:t>
       </w:r>
       <w:r>
-        <w:t>a</w:t>
-      </w:r>
-      <w:proofErr w:type="gramStart"/>
-      <w:r>
-        <w:t>,b</w:t>
-      </w:r>
-      <w:proofErr w:type="gramEnd"/>
-      <w:r>
-        <w:t xml:space="preserve">), of which the hydrological model gave the most explanatory power. Soil variables independently explained a small fraction of variation, and while flow modification and climatic variables were also associated with </w:t>
-      </w:r>
-      <w:proofErr w:type="spellStart"/>
-      <w:r>
-        <w:t>FRic.SES</w:t>
-      </w:r>
-      <w:proofErr w:type="spellEnd"/>
-      <w:r>
-        <w:t>, neither model explaine</w:t>
+        <w:t>a,b), of which the hydrological model gave the most explanatory power. Soil variables independently explained a small fraction of variation, and while flow modification and climatic variables were also associated with FRic.SES, neither model explaine</w:t>
       </w:r>
       <w:r>
         <w:t xml:space="preserve">d any variation independently. </w:t>
@@ -7860,47 +6809,9 @@
       <w:pPr>
         <w:spacing w:line="360" w:lineRule="auto"/>
       </w:pPr>
-      <w:proofErr w:type="spellStart"/>
-      <w:r>
-        <w:t>FRic.SES</w:t>
-      </w:r>
-      <w:proofErr w:type="spellEnd"/>
-      <w:r>
-        <w:t xml:space="preserve"> was distributed </w:t>
-      </w:r>
-      <w:proofErr w:type="spellStart"/>
-      <w:r>
-        <w:t>unimodally</w:t>
-      </w:r>
-      <w:proofErr w:type="spellEnd"/>
-      <w:r>
-        <w:t xml:space="preserve"> across gradients of </w:t>
-      </w:r>
-      <w:proofErr w:type="spellStart"/>
-      <w:r>
-        <w:t>interannual</w:t>
-      </w:r>
-      <w:proofErr w:type="spellEnd"/>
-      <w:r>
-        <w:t xml:space="preserve"> variability in </w:t>
-      </w:r>
-      <w:proofErr w:type="spellStart"/>
-      <w:r>
-        <w:t>baseflow</w:t>
-      </w:r>
-      <w:proofErr w:type="spellEnd"/>
-      <w:r>
-        <w:t xml:space="preserve"> index (</w:t>
-      </w:r>
-      <w:proofErr w:type="spellStart"/>
-      <w:r>
-        <w:t>CVAnnBFI</w:t>
-      </w:r>
-      <w:proofErr w:type="spellEnd"/>
-      <w:r>
-        <w:t xml:space="preserve">, </w:t>
-      </w:r>
-      <w:proofErr w:type="gramStart"/>
+      <w:r>
+        <w:t xml:space="preserve">FRic.SES was distributed unimodally across gradients of interannual variability in baseflow index (CVAnnBFI, </w:t>
+      </w:r>
       <w:r>
         <w:t>R</w:t>
       </w:r>
@@ -7916,7 +6827,6 @@
       <w:r>
         <w:t>=</w:t>
       </w:r>
-      <w:proofErr w:type="gramEnd"/>
       <w:r>
         <w:t xml:space="preserve"> 0.170, Fig. </w:t>
       </w:r>
@@ -7924,17 +6834,8 @@
         <w:t>3</w:t>
       </w:r>
       <w:r>
-        <w:t>c); the modelled slope increased steeply at the lower end of the gradient but was only somewhat reduced from the peak by the top of the gradient. Greater frequency of high flow periods was associated with lower functional richness (</w:t>
-      </w:r>
-      <w:proofErr w:type="spellStart"/>
-      <w:r>
-        <w:t>MDFAnnHSNum</w:t>
-      </w:r>
-      <w:proofErr w:type="spellEnd"/>
-      <w:r>
-        <w:t xml:space="preserve">, </w:t>
-      </w:r>
-      <w:proofErr w:type="gramStart"/>
+        <w:t xml:space="preserve">c); the modelled slope increased steeply at the lower end of the gradient but was only somewhat reduced from the peak by the top of the gradient. Greater frequency of high flow periods was associated with lower functional richness (MDFAnnHSNum, </w:t>
+      </w:r>
       <w:r>
         <w:t>R</w:t>
       </w:r>
@@ -7950,7 +6851,6 @@
       <w:r>
         <w:t>=</w:t>
       </w:r>
-      <w:proofErr w:type="gramEnd"/>
       <w:r>
         <w:t xml:space="preserve"> 0.142, Fig. </w:t>
       </w:r>
@@ -7958,31 +6858,14 @@
         <w:t>3</w:t>
       </w:r>
       <w:r>
-        <w:t xml:space="preserve">d). </w:t>
-      </w:r>
-      <w:proofErr w:type="spellStart"/>
-      <w:r>
-        <w:t>FRic.SES</w:t>
-      </w:r>
-      <w:proofErr w:type="spellEnd"/>
-      <w:r>
-        <w:t xml:space="preserve"> also declined as rainfall (</w:t>
-      </w:r>
-      <w:proofErr w:type="spellStart"/>
-      <w:r>
-        <w:t>clim</w:t>
+        <w:t>d). FRic.SES also declined as rainfall (clim</w:t>
       </w:r>
       <w:r>
         <w:t>_</w:t>
       </w:r>
       <w:r>
-        <w:t>pwet</w:t>
-      </w:r>
-      <w:proofErr w:type="spellEnd"/>
-      <w:r>
-        <w:t xml:space="preserve">, </w:t>
-      </w:r>
-      <w:proofErr w:type="gramStart"/>
+        <w:t xml:space="preserve">pwet, </w:t>
+      </w:r>
       <w:r>
         <w:t>R</w:t>
       </w:r>
@@ -7998,7 +6881,6 @@
       <w:r>
         <w:t>=</w:t>
       </w:r>
-      <w:proofErr w:type="gramEnd"/>
       <w:r>
         <w:t xml:space="preserve"> 0.246, Fig. </w:t>
       </w:r>
@@ -8006,21 +6888,13 @@
         <w:t>3</w:t>
       </w:r>
       <w:r>
-        <w:t>e), soil total nitrogen (</w:t>
-      </w:r>
-      <w:proofErr w:type="spellStart"/>
-      <w:r>
-        <w:t>soil</w:t>
+        <w:t>e), soil total nitrogen (soil</w:t>
       </w:r>
       <w:r>
         <w:t>_</w:t>
       </w:r>
       <w:r>
-        <w:t>nto</w:t>
-      </w:r>
-      <w:proofErr w:type="spellEnd"/>
-      <w:r>
-        <w:t xml:space="preserve">, </w:t>
+        <w:t xml:space="preserve">nto, </w:t>
       </w:r>
       <w:r>
         <w:t>R</w:t>
@@ -8044,21 +6918,13 @@
         <w:t>3</w:t>
       </w:r>
       <w:r>
-        <w:t>f) and soil organic carbon (</w:t>
-      </w:r>
-      <w:proofErr w:type="spellStart"/>
-      <w:r>
-        <w:t>soil</w:t>
+        <w:t>f) and soil organic carbon (soil</w:t>
       </w:r>
       <w:r>
         <w:t>_</w:t>
       </w:r>
       <w:r>
-        <w:t>soc</w:t>
-      </w:r>
-      <w:proofErr w:type="spellEnd"/>
-      <w:r>
-        <w:t xml:space="preserve">, </w:t>
+        <w:t xml:space="preserve">soc, </w:t>
       </w:r>
       <w:r>
         <w:t>R</w:t>
@@ -8087,77 +6953,20 @@
         <w:spacing w:line="360" w:lineRule="auto"/>
       </w:pPr>
       <w:r>
-        <w:t xml:space="preserve">Hypothesis 1 was not supported, given that reduced functional richness was associated with increasing frequency of high flows. Hypothesis 2 was supported by a significant unimodal relationship </w:t>
-      </w:r>
-      <w:proofErr w:type="spellStart"/>
-      <w:r>
-        <w:t>interannual</w:t>
-      </w:r>
-      <w:proofErr w:type="spellEnd"/>
-      <w:r>
-        <w:t xml:space="preserve"> variability in </w:t>
-      </w:r>
-      <w:proofErr w:type="spellStart"/>
-      <w:r>
-        <w:t>baseflow</w:t>
-      </w:r>
-      <w:proofErr w:type="spellEnd"/>
-      <w:r>
-        <w:t xml:space="preserve"> (Fig. </w:t>
+        <w:t xml:space="preserve">Hypothesis 1 was not supported, given that reduced functional richness was associated with increasing frequency of high flows. Hypothesis 2 was supported by a significant unimodal relationship interannual variability in baseflow (Fig. </w:t>
       </w:r>
       <w:r>
         <w:t>3</w:t>
       </w:r>
       <w:r>
-        <w:t xml:space="preserve">c) and functional richness (delta </w:t>
-      </w:r>
-      <w:proofErr w:type="spellStart"/>
-      <w:r>
-        <w:t>AICc</w:t>
-      </w:r>
-      <w:proofErr w:type="spellEnd"/>
-      <w:r>
-        <w:t xml:space="preserve"> between linear and quadratic models </w:t>
+        <w:t xml:space="preserve">c) and functional richness (delta AICc between linear and quadratic models </w:t>
       </w:r>
       <w:r>
         <w:t>=</w:t>
       </w:r>
       <w:r>
-        <w:t xml:space="preserve"> 3.70). Although not selected for the final hydrological model, mean and </w:t>
-      </w:r>
-      <w:proofErr w:type="spellStart"/>
-      <w:r>
-        <w:t>interannual</w:t>
-      </w:r>
-      <w:proofErr w:type="spellEnd"/>
-      <w:r>
-        <w:t xml:space="preserve"> variability in duration of high flow periods (</w:t>
-      </w:r>
-      <w:proofErr w:type="spellStart"/>
-      <w:r>
-        <w:t>HSMeanDur</w:t>
-      </w:r>
-      <w:proofErr w:type="spellEnd"/>
-      <w:r>
-        <w:t xml:space="preserve">, </w:t>
-      </w:r>
-      <w:proofErr w:type="spellStart"/>
-      <w:r>
-        <w:t>CVAnnHSMeanDur</w:t>
-      </w:r>
-      <w:proofErr w:type="spellEnd"/>
-      <w:r>
-        <w:t xml:space="preserve">) also showed significant unimodal relationships with </w:t>
-      </w:r>
-      <w:proofErr w:type="spellStart"/>
-      <w:r>
-        <w:t>FRic.SES</w:t>
-      </w:r>
-      <w:proofErr w:type="spellEnd"/>
-      <w:r>
-        <w:t xml:space="preserve"> (</w:t>
-      </w:r>
-      <w:proofErr w:type="gramStart"/>
+        <w:t xml:space="preserve"> 3.70). Although not selected for the final hydrological model, mean and interannual variability in duration of high flow periods (HSMeanDur, CVAnnHSMeanDur) also showed significant unimodal relationships with FRic.SES (</w:t>
+      </w:r>
       <w:r>
         <w:t>R</w:t>
       </w:r>
@@ -8173,7 +6982,6 @@
       <w:r>
         <w:t>=</w:t>
       </w:r>
-      <w:proofErr w:type="gramEnd"/>
       <w:r>
         <w:t xml:space="preserve"> 0.213, 0.182, respectively; Supplementary Information S2). Hypothesis 3 was not supported: we found no effect of either land use or flow modification on functional richness, except a weak relationship with modification of dry season mean daily flow (Supplementary Information S2).</w:t>
       </w:r>
@@ -8256,15 +7064,7 @@
         <w:t xml:space="preserve">. </w:t>
       </w:r>
       <w:r>
-        <w:t>Environmental drivers of standardised effect size functional richness (</w:t>
-      </w:r>
-      <w:proofErr w:type="spellStart"/>
-      <w:r>
-        <w:t>FRic.SES</w:t>
-      </w:r>
-      <w:proofErr w:type="spellEnd"/>
-      <w:r>
-        <w:t xml:space="preserve">) in riparian plant communities. a.) variance partitioning Venn diagram. Numbers within the diagram represent adjusted </w:t>
+        <w:t xml:space="preserve">Environmental drivers of standardised effect size functional richness (FRic.SES) in riparian plant communities. a.) variance partitioning Venn diagram. Numbers within the diagram represent adjusted </w:t>
       </w:r>
       <w:r>
         <w:t>R</w:t>
@@ -8291,143 +7091,37 @@
         <w:t>2</w:t>
       </w:r>
       <w:r>
-        <w:t xml:space="preserve">) values associated with each fraction of variation; b.) </w:t>
-      </w:r>
-      <w:proofErr w:type="gramStart"/>
-      <w:r>
-        <w:t>multiple</w:t>
-      </w:r>
-      <w:proofErr w:type="gramEnd"/>
-      <w:r>
-        <w:t xml:space="preserve"> regression models representing each set of environmental conditions, and their optimal combination. Quadratic terms are enclosed in parentheses. Selected relationships between </w:t>
-      </w:r>
-      <w:proofErr w:type="spellStart"/>
-      <w:r>
-        <w:t>FRic.SES</w:t>
-      </w:r>
-      <w:proofErr w:type="spellEnd"/>
-      <w:r>
-        <w:t xml:space="preserve"> and environmental variables describing c.) </w:t>
-      </w:r>
-      <w:proofErr w:type="spellStart"/>
-      <w:proofErr w:type="gramStart"/>
-      <w:r>
-        <w:t>interannual</w:t>
-      </w:r>
-      <w:proofErr w:type="spellEnd"/>
-      <w:proofErr w:type="gramEnd"/>
-      <w:r>
-        <w:t xml:space="preserve"> variability in </w:t>
-      </w:r>
-      <w:proofErr w:type="spellStart"/>
-      <w:r>
-        <w:t>baseflow</w:t>
-      </w:r>
-      <w:proofErr w:type="spellEnd"/>
-      <w:r>
-        <w:t xml:space="preserve"> (</w:t>
-      </w:r>
-      <w:proofErr w:type="spellStart"/>
-      <w:r>
-        <w:t>CVAnnBFI</w:t>
-      </w:r>
-      <w:proofErr w:type="spellEnd"/>
-      <w:r>
-        <w:t xml:space="preserve">); d.) </w:t>
-      </w:r>
-      <w:proofErr w:type="gramStart"/>
-      <w:r>
-        <w:t>mean</w:t>
-      </w:r>
-      <w:proofErr w:type="gramEnd"/>
-      <w:r>
-        <w:t xml:space="preserve"> annual frequency of high flow periods (</w:t>
-      </w:r>
-      <w:proofErr w:type="spellStart"/>
-      <w:r>
-        <w:t>MDFAnnHSNum</w:t>
-      </w:r>
-      <w:proofErr w:type="spellEnd"/>
-      <w:r>
-        <w:t xml:space="preserve">); e.) </w:t>
-      </w:r>
-      <w:proofErr w:type="gramStart"/>
-      <w:r>
-        <w:t>modification</w:t>
-      </w:r>
-      <w:proofErr w:type="gramEnd"/>
-      <w:r>
-        <w:t xml:space="preserve"> of mean annual frequency of high flow periods (MDFAnnHSNum.mod, </w:t>
+        <w:t xml:space="preserve">) values associated with each fraction of variation; b.) multiple regression models representing each set of environmental conditions, and their optimal combination. Quadratic terms are enclosed in parentheses. Selected relationships between FRic.SES and environmental variables describing c.) interannual variability in baseflow (CVAnnBFI); d.) mean annual frequency of high flow periods (MDFAnnHSNum); e.) modification of mean annual frequency of high flow periods (MDFAnnHSNum.mod, </w:t>
       </w:r>
       <w:r>
         <w:t>%</w:t>
       </w:r>
       <w:r>
-        <w:t xml:space="preserve"> change); f.) </w:t>
-      </w:r>
-      <w:proofErr w:type="gramStart"/>
-      <w:r>
-        <w:t>precipitation</w:t>
-      </w:r>
-      <w:proofErr w:type="gramEnd"/>
-      <w:r>
-        <w:t xml:space="preserve"> in the wettest quarter (</w:t>
-      </w:r>
-      <w:proofErr w:type="spellStart"/>
-      <w:r>
-        <w:t>clim</w:t>
+        <w:t xml:space="preserve"> change); f.) precipitation in the wettest quarter (clim</w:t>
       </w:r>
       <w:r>
         <w:t>_</w:t>
       </w:r>
       <w:r>
-        <w:t>pwet</w:t>
-      </w:r>
-      <w:proofErr w:type="spellEnd"/>
-      <w:r>
-        <w:t xml:space="preserve">, mm); g.) </w:t>
-      </w:r>
-      <w:proofErr w:type="gramStart"/>
-      <w:r>
-        <w:t>soil</w:t>
-      </w:r>
-      <w:proofErr w:type="gramEnd"/>
-      <w:r>
-        <w:t xml:space="preserve"> total nitrogen (</w:t>
-      </w:r>
-      <w:proofErr w:type="spellStart"/>
-      <w:r>
-        <w:t>soil</w:t>
+        <w:t>pwet, mm); g.) soil total nitrogen (soil</w:t>
       </w:r>
       <w:r>
         <w:t>_</w:t>
       </w:r>
       <w:r>
-        <w:t>nto</w:t>
-      </w:r>
-      <w:proofErr w:type="spellEnd"/>
-      <w:r>
-        <w:t xml:space="preserve">, </w:t>
+        <w:t xml:space="preserve">nto, </w:t>
       </w:r>
       <w:r>
         <w:t>%</w:t>
       </w:r>
       <w:r>
-        <w:t>); h.) soil organic carbon (</w:t>
-      </w:r>
-      <w:proofErr w:type="spellStart"/>
-      <w:r>
-        <w:t>soil</w:t>
+        <w:t>); h.) soil organic carbon (soil</w:t>
       </w:r>
       <w:r>
         <w:t>_</w:t>
       </w:r>
       <w:r>
-        <w:t>soc</w:t>
-      </w:r>
-      <w:proofErr w:type="spellEnd"/>
-      <w:r>
-        <w:t xml:space="preserve">, </w:t>
+        <w:t xml:space="preserve">soc, </w:t>
       </w:r>
       <w:r>
         <w:t>%</w:t>
@@ -8515,77 +7209,33 @@
         <w:rPr>
           <w:i/>
         </w:rPr>
-        <w:t>unctional divergence (</w:t>
-      </w:r>
-      <w:proofErr w:type="spellStart"/>
-      <w:r>
-        <w:rPr>
-          <w:i/>
-        </w:rPr>
-        <w:t>FDis.SES</w:t>
-      </w:r>
-      <w:proofErr w:type="spellEnd"/>
-      <w:r>
-        <w:rPr>
-          <w:i/>
-        </w:rPr>
-        <w:t>)</w:t>
-      </w:r>
-    </w:p>
-    <w:p>
-      <w:pPr>
-        <w:spacing w:line="360" w:lineRule="auto"/>
-      </w:pPr>
-      <w:proofErr w:type="spellStart"/>
-      <w:r>
-        <w:t>FDis.SES</w:t>
-      </w:r>
-      <w:proofErr w:type="spellEnd"/>
-      <w:r>
-        <w:t xml:space="preserve"> varied substantially across the study area (3.96 standard deviations of the null distribution), and was associated with gradients of hydrology, flow modification, climatic and soil conditions. The soil model explained 0.483 of the variation in </w:t>
-      </w:r>
-      <w:proofErr w:type="spellStart"/>
-      <w:r>
-        <w:t>FDis.SES</w:t>
-      </w:r>
-      <w:proofErr w:type="spellEnd"/>
-      <w:r>
-        <w:t>; hydrology, flow modification and climatic models did not independently explain further variati</w:t>
-      </w:r>
-      <w:r>
-        <w:t>on (Fig. 4a</w:t>
-      </w:r>
-      <w:proofErr w:type="gramStart"/>
-      <w:r>
-        <w:t>,b</w:t>
-      </w:r>
-      <w:proofErr w:type="gramEnd"/>
-      <w:r>
-        <w:t xml:space="preserve">). </w:t>
-      </w:r>
-    </w:p>
-    <w:p>
-      <w:pPr>
-        <w:spacing w:line="360" w:lineRule="auto"/>
-      </w:pPr>
-      <w:r>
-        <w:t>Rivers with moderate seasonality of maximum flows tended to support communities with high functional divergence (</w:t>
-      </w:r>
-      <w:proofErr w:type="spellStart"/>
-      <w:r>
-        <w:t>C</w:t>
+        <w:t>unctional divergence (FDis.SES)</w:t>
+      </w:r>
+    </w:p>
+    <w:p>
+      <w:pPr>
+        <w:spacing w:line="360" w:lineRule="auto"/>
+      </w:pPr>
+      <w:r>
+        <w:t>FDis.SES varied substantially across the study area (3.96 standard deviations of the null distribution), and was associated with gradients of hydrology, flow modification, climatic and soil conditions. The soil model explained 0.483 of the variation in FDis.SES; hydrology, flow modification and climatic models did not independently explain further variati</w:t>
+      </w:r>
+      <w:r>
+        <w:t xml:space="preserve">on (Fig. 4a,b). </w:t>
+      </w:r>
+    </w:p>
+    <w:p>
+      <w:pPr>
+        <w:spacing w:line="360" w:lineRule="auto"/>
+      </w:pPr>
+      <w:r>
+        <w:t>Rivers with moderate seasonality of maximum flows tended to support communities with high functional divergence (C</w:t>
       </w:r>
       <w:r>
         <w:t>_</w:t>
       </w:r>
       <w:r>
-        <w:t>MaxM</w:t>
-      </w:r>
-      <w:proofErr w:type="spellEnd"/>
-      <w:r>
-        <w:t xml:space="preserve">, </w:t>
-      </w:r>
-      <w:proofErr w:type="gramStart"/>
+        <w:t xml:space="preserve">MaxM, </w:t>
+      </w:r>
       <w:r>
         <w:t>R</w:t>
       </w:r>
@@ -8601,7 +7251,6 @@
       <w:r>
         <w:t>=</w:t>
       </w:r>
-      <w:proofErr w:type="gramEnd"/>
       <w:r>
         <w:t xml:space="preserve"> 0.321, Fig. </w:t>
       </w:r>
@@ -8609,47 +7258,14 @@
         <w:t>4</w:t>
       </w:r>
       <w:r>
-        <w:t xml:space="preserve">c). The entire range of </w:t>
-      </w:r>
-      <w:proofErr w:type="spellStart"/>
-      <w:r>
-        <w:t>FDis.SES</w:t>
-      </w:r>
-      <w:proofErr w:type="spellEnd"/>
-      <w:r>
-        <w:t xml:space="preserve"> was represented by rivers associated with highly seasonal patterns of maximum flows (</w:t>
-      </w:r>
-      <w:proofErr w:type="spellStart"/>
-      <w:r>
-        <w:t>C</w:t>
+        <w:t>c). The entire range of FDis.SES was represented by rivers associated with highly seasonal patterns of maximum flows (C</w:t>
       </w:r>
       <w:r>
         <w:t>_</w:t>
       </w:r>
       <w:r>
-        <w:t>MaxM</w:t>
-      </w:r>
-      <w:proofErr w:type="spellEnd"/>
-      <w:r>
-        <w:t xml:space="preserve">), however. As with functional richness, </w:t>
-      </w:r>
-      <w:proofErr w:type="spellStart"/>
-      <w:r>
-        <w:t>FDis.SES</w:t>
-      </w:r>
-      <w:proofErr w:type="spellEnd"/>
-      <w:r>
-        <w:t xml:space="preserve"> declined with increasing frequency of high flows (</w:t>
-      </w:r>
-      <w:proofErr w:type="spellStart"/>
-      <w:r>
-        <w:t>MDFAnnHSNum</w:t>
-      </w:r>
-      <w:proofErr w:type="spellEnd"/>
-      <w:r>
-        <w:t xml:space="preserve">, </w:t>
-      </w:r>
-      <w:proofErr w:type="gramStart"/>
+        <w:t xml:space="preserve">MaxM), however. As with functional richness, FDis.SES declined with increasing frequency of high flows (MDFAnnHSNum, </w:t>
+      </w:r>
       <w:r>
         <w:t>R</w:t>
       </w:r>
@@ -8665,7 +7281,6 @@
       <w:r>
         <w:t>=</w:t>
       </w:r>
-      <w:proofErr w:type="gramEnd"/>
       <w:r>
         <w:t xml:space="preserve"> 0.112, Fig. </w:t>
       </w:r>
@@ -8675,7 +7290,6 @@
       <w:r>
         <w:t xml:space="preserve">d). Functional divergence also varied with flow modification affecting high flow frequency (MDFAnnHSNum.mod, </w:t>
       </w:r>
-      <w:proofErr w:type="gramStart"/>
       <w:r>
         <w:t>R</w:t>
       </w:r>
@@ -8691,7 +7305,6 @@
       <w:r>
         <w:t>=</w:t>
       </w:r>
-      <w:proofErr w:type="gramEnd"/>
       <w:r>
         <w:t xml:space="preserve"> 0.144, Fig. </w:t>
       </w:r>
@@ -8699,39 +7312,14 @@
         <w:t>4</w:t>
       </w:r>
       <w:r>
-        <w:t xml:space="preserve">e): lower flooding frequency tended to be associated with higher functional divergence. Also tracking trends observed for </w:t>
-      </w:r>
-      <w:proofErr w:type="spellStart"/>
-      <w:r>
-        <w:t>FRic.SES</w:t>
-      </w:r>
-      <w:proofErr w:type="spellEnd"/>
-      <w:r>
-        <w:t xml:space="preserve">, </w:t>
-      </w:r>
-      <w:proofErr w:type="spellStart"/>
-      <w:r>
-        <w:t>FDis.SES</w:t>
-      </w:r>
-      <w:proofErr w:type="spellEnd"/>
-      <w:r>
-        <w:t xml:space="preserve"> declined with increasing rainfall (</w:t>
-      </w:r>
-      <w:proofErr w:type="spellStart"/>
-      <w:r>
-        <w:t>clim</w:t>
+        <w:t>e): lower flooding frequency tended to be associated with higher functional divergence. Also tracking trends observed for FRic.SES, FDis.SES declined with increasing rainfall (clim</w:t>
       </w:r>
       <w:r>
         <w:t>_</w:t>
       </w:r>
       <w:r>
-        <w:t>pwet</w:t>
-      </w:r>
-      <w:proofErr w:type="spellEnd"/>
-      <w:r>
-        <w:t xml:space="preserve">, </w:t>
-      </w:r>
-      <w:proofErr w:type="gramStart"/>
+        <w:t xml:space="preserve">pwet, </w:t>
+      </w:r>
       <w:r>
         <w:t>R</w:t>
       </w:r>
@@ -8747,7 +7335,6 @@
       <w:r>
         <w:t>=</w:t>
       </w:r>
-      <w:proofErr w:type="gramEnd"/>
       <w:r>
         <w:t xml:space="preserve"> 0.141, Fig. </w:t>
       </w:r>
@@ -8755,21 +7342,13 @@
         <w:t>4</w:t>
       </w:r>
       <w:r>
-        <w:t>f), soil total nitrogen (</w:t>
-      </w:r>
-      <w:proofErr w:type="spellStart"/>
-      <w:r>
-        <w:t>soil</w:t>
+        <w:t>f), soil total nitrogen (soil</w:t>
       </w:r>
       <w:r>
         <w:t>_</w:t>
       </w:r>
       <w:r>
-        <w:t>nto</w:t>
-      </w:r>
-      <w:proofErr w:type="spellEnd"/>
-      <w:r>
-        <w:t xml:space="preserve">, </w:t>
+        <w:t xml:space="preserve">nto, </w:t>
       </w:r>
       <w:r>
         <w:t>R</w:t>
@@ -8793,21 +7372,13 @@
         <w:t>4</w:t>
       </w:r>
       <w:r>
-        <w:t>g) and soil organic carbon (</w:t>
-      </w:r>
-      <w:proofErr w:type="spellStart"/>
-      <w:r>
-        <w:t>soil</w:t>
+        <w:t>g) and soil organic carbon (soil</w:t>
       </w:r>
       <w:r>
         <w:t>_</w:t>
       </w:r>
       <w:r>
-        <w:t>soc</w:t>
-      </w:r>
-      <w:proofErr w:type="spellEnd"/>
-      <w:r>
-        <w:t xml:space="preserve">, </w:t>
+        <w:t xml:space="preserve">soc, </w:t>
       </w:r>
       <w:r>
         <w:t>R</w:t>
@@ -8845,51 +7416,19 @@
         <w:t>4</w:t>
       </w:r>
       <w:r>
-        <w:t>d</w:t>
-      </w:r>
-      <w:proofErr w:type="gramStart"/>
-      <w:r>
-        <w:t>,e</w:t>
-      </w:r>
-      <w:proofErr w:type="gramEnd"/>
-      <w:r>
-        <w:t xml:space="preserve">), opposing the prediction made in hypothesis 1, while the unimodal relationship with constancy of maximum flows (Fig. </w:t>
+        <w:t xml:space="preserve">d,e), opposing the prediction made in hypothesis 1, while the unimodal relationship with constancy of maximum flows (Fig. </w:t>
       </w:r>
       <w:r>
         <w:t>4</w:t>
       </w:r>
       <w:r>
-        <w:t xml:space="preserve">c) provided some support for hypothesis 2 (delta </w:t>
-      </w:r>
-      <w:proofErr w:type="spellStart"/>
-      <w:r>
-        <w:t>AICc</w:t>
-      </w:r>
-      <w:proofErr w:type="spellEnd"/>
-      <w:r>
-        <w:t xml:space="preserve"> between linear and quadratic models </w:t>
+        <w:t xml:space="preserve">c) provided some support for hypothesis 2 (delta AICc between linear and quadratic models </w:t>
       </w:r>
       <w:r>
         <w:t>=</w:t>
       </w:r>
       <w:r>
-        <w:t xml:space="preserve"> 10.08). Scant evidence to support hypothesis 3 was found: as with </w:t>
-      </w:r>
-      <w:proofErr w:type="spellStart"/>
-      <w:r>
-        <w:t>FRic.SES</w:t>
-      </w:r>
-      <w:proofErr w:type="spellEnd"/>
-      <w:r>
-        <w:t xml:space="preserve">, a weak but significant relationship was present between </w:t>
-      </w:r>
-      <w:proofErr w:type="spellStart"/>
-      <w:r>
-        <w:t>FDis.SES</w:t>
-      </w:r>
-      <w:proofErr w:type="spellEnd"/>
-      <w:r>
-        <w:t xml:space="preserve"> and modification of flood frequency (Fig. </w:t>
+        <w:t xml:space="preserve"> 10.08). Scant evidence to support hypothesis 3 was found: as with FRic.SES, a weak but significant relationship was present between FDis.SES and modification of flood frequency (Fig. </w:t>
       </w:r>
       <w:r>
         <w:t>4</w:t>
@@ -8971,15 +7510,7 @@
         <w:t xml:space="preserve">. </w:t>
       </w:r>
       <w:r>
-        <w:t>Environmental drivers of standardised effect size functional dispersion (</w:t>
-      </w:r>
-      <w:proofErr w:type="spellStart"/>
-      <w:r>
-        <w:t>FDis.SES</w:t>
-      </w:r>
-      <w:proofErr w:type="spellEnd"/>
-      <w:r>
-        <w:t xml:space="preserve">) in riparian plant communities. a.) variance partitioning Venn diagram. Numbers within the diagram represent adjusted </w:t>
+        <w:t xml:space="preserve">Environmental drivers of standardised effect size functional dispersion (FDis.SES) in riparian plant communities. a.) variance partitioning Venn diagram. Numbers within the diagram represent adjusted </w:t>
       </w:r>
       <w:r>
         <w:t>R</w:t>
@@ -9003,139 +7534,43 @@
         <w:t>2</w:t>
       </w:r>
       <w:r>
-        <w:t xml:space="preserve">) values associated with each fraction of variation; b.) </w:t>
-      </w:r>
-      <w:proofErr w:type="gramStart"/>
-      <w:r>
-        <w:t>multiple</w:t>
-      </w:r>
-      <w:proofErr w:type="gramEnd"/>
-      <w:r>
-        <w:t xml:space="preserve"> regression models representing each set of environmental conditions, and their optimal combination. Quadratic terms are enclosed in parentheses. Selected relationships between </w:t>
-      </w:r>
-      <w:proofErr w:type="spellStart"/>
-      <w:r>
-        <w:t>FDis.SES</w:t>
-      </w:r>
-      <w:proofErr w:type="spellEnd"/>
-      <w:r>
-        <w:t xml:space="preserve"> and environmental variables describing c.) </w:t>
-      </w:r>
-      <w:proofErr w:type="gramStart"/>
-      <w:r>
-        <w:t>constancy</w:t>
-      </w:r>
-      <w:proofErr w:type="gramEnd"/>
-      <w:r>
-        <w:t xml:space="preserve"> of monthly maximum daily flows (</w:t>
-      </w:r>
-      <w:proofErr w:type="spellStart"/>
-      <w:r>
-        <w:t>C</w:t>
+        <w:t>) values associated with each fraction of variation; b.) multiple regression models representing each set of environmental conditions, and their optimal combination. Quadratic terms are enclosed in parentheses. Selected relationships between FDis.SES and environmental variables describing c.) constancy of monthly maximum daily flows (C</w:t>
       </w:r>
       <w:r>
         <w:t>_</w:t>
       </w:r>
       <w:r>
-        <w:t>MaxM</w:t>
-      </w:r>
-      <w:proofErr w:type="spellEnd"/>
-      <w:r>
-        <w:t xml:space="preserve">); d.) </w:t>
-      </w:r>
-      <w:proofErr w:type="gramStart"/>
-      <w:r>
-        <w:t>mean</w:t>
-      </w:r>
-      <w:proofErr w:type="gramEnd"/>
-      <w:r>
-        <w:t xml:space="preserve"> annual frequency of high flow periods (</w:t>
-      </w:r>
-      <w:proofErr w:type="spellStart"/>
-      <w:r>
-        <w:t>MDFAnnHSNum</w:t>
-      </w:r>
-      <w:proofErr w:type="spellEnd"/>
-      <w:r>
-        <w:t xml:space="preserve">); e.) </w:t>
-      </w:r>
-      <w:proofErr w:type="gramStart"/>
-      <w:r>
-        <w:t>modification</w:t>
-      </w:r>
-      <w:proofErr w:type="gramEnd"/>
-      <w:r>
-        <w:t xml:space="preserve"> of mean annual frequency of high flow periods (MDFAnnHSNum.mod, </w:t>
+        <w:t xml:space="preserve">MaxM); d.) mean annual frequency of high flow periods (MDFAnnHSNum); e.) modification of mean annual frequency of high flow periods (MDFAnnHSNum.mod, </w:t>
       </w:r>
       <w:r>
         <w:t>%</w:t>
       </w:r>
       <w:r>
-        <w:t xml:space="preserve"> change); f.) </w:t>
-      </w:r>
-      <w:proofErr w:type="gramStart"/>
-      <w:r>
-        <w:t>precipitation</w:t>
-      </w:r>
-      <w:proofErr w:type="gramEnd"/>
-      <w:r>
-        <w:t xml:space="preserve"> in wettest quarter (</w:t>
-      </w:r>
-      <w:proofErr w:type="spellStart"/>
-      <w:r>
-        <w:t>clim</w:t>
+        <w:t xml:space="preserve"> change); f.) precipitation in wettest quarter (clim</w:t>
       </w:r>
       <w:r>
         <w:t>_</w:t>
       </w:r>
       <w:r>
-        <w:t>pwet</w:t>
-      </w:r>
-      <w:proofErr w:type="spellEnd"/>
-      <w:r>
-        <w:t xml:space="preserve">, mm); g.) </w:t>
-      </w:r>
-      <w:proofErr w:type="gramStart"/>
-      <w:r>
-        <w:t>soil</w:t>
-      </w:r>
-      <w:proofErr w:type="gramEnd"/>
-      <w:r>
-        <w:t xml:space="preserve"> total nitrogen (</w:t>
-      </w:r>
-      <w:proofErr w:type="spellStart"/>
-      <w:r>
-        <w:t>soil</w:t>
+        <w:t>pwet, mm); g.) soil total nitrogen (soil</w:t>
       </w:r>
       <w:r>
         <w:t>_</w:t>
       </w:r>
       <w:r>
-        <w:t>nto</w:t>
-      </w:r>
-      <w:proofErr w:type="spellEnd"/>
-      <w:r>
-        <w:t xml:space="preserve">, </w:t>
+        <w:t xml:space="preserve">nto, </w:t>
       </w:r>
       <w:r>
         <w:t>%</w:t>
       </w:r>
       <w:r>
-        <w:t>); h.) soil organic carbon (</w:t>
-      </w:r>
-      <w:proofErr w:type="spellStart"/>
-      <w:r>
-        <w:t>soil</w:t>
+        <w:t>); h.) soil organic carbon (soil</w:t>
       </w:r>
       <w:r>
         <w:t>_</w:t>
       </w:r>
       <w:r>
-        <w:t>soc</w:t>
-      </w:r>
-      <w:proofErr w:type="spellEnd"/>
-      <w:r>
-        <w:t xml:space="preserve">, </w:t>
+        <w:t xml:space="preserve">soc, </w:t>
       </w:r>
       <w:r>
         <w:t>%</w:t>
@@ -9290,15 +7725,7 @@
         <w:spacing w:line="360" w:lineRule="auto"/>
       </w:pPr>
       <w:r>
-        <w:t xml:space="preserve">Given that a large proportion of variation in diversity metrics explained by flow regime was co-explained by soil and climatic variables, is it possible to attribute flow regime as the dominant control on diversity? Taken individually, metrics of flow regime were the single best predictors of vegetation descriptors for </w:t>
-      </w:r>
-      <w:proofErr w:type="spellStart"/>
-      <w:r>
-        <w:t>FRic.SES</w:t>
-      </w:r>
-      <w:proofErr w:type="spellEnd"/>
-      <w:r>
-        <w:t xml:space="preserve"> (flood frequency, Fig. </w:t>
+        <w:t xml:space="preserve">Given that a large proportion of variation in diversity metrics explained by flow regime was co-explained by soil and climatic variables, is it possible to attribute flow regime as the dominant control on diversity? Taken individually, metrics of flow regime were the single best predictors of vegetation descriptors for FRic.SES (flood frequency, Fig. </w:t>
       </w:r>
       <w:r>
         <w:t>3</w:t>
@@ -9310,29 +7737,13 @@
         <w:t>2</w:t>
       </w:r>
       <w:r>
-        <w:t xml:space="preserve">i), while </w:t>
-      </w:r>
-      <w:proofErr w:type="spellStart"/>
-      <w:r>
-        <w:t>FDis.SES</w:t>
-      </w:r>
-      <w:proofErr w:type="spellEnd"/>
-      <w:r>
-        <w:t xml:space="preserve"> was best predicted by soil organic carbon content (Fig. </w:t>
+        <w:t xml:space="preserve">i), while FDis.SES was best predicted by soil organic carbon content (Fig. </w:t>
       </w:r>
       <w:r>
         <w:t>4</w:t>
       </w:r>
       <w:r>
-        <w:t xml:space="preserve">h). Variance partitioning showed that optimal models derived from flow regime metrics independently explained only a small proportion of variation in </w:t>
-      </w:r>
-      <w:proofErr w:type="spellStart"/>
-      <w:r>
-        <w:t>FRic.SES</w:t>
-      </w:r>
-      <w:proofErr w:type="spellEnd"/>
-      <w:r>
-        <w:t xml:space="preserve"> (Fig. </w:t>
+        <w:t xml:space="preserve">h). Variance partitioning showed that optimal models derived from flow regime metrics independently explained only a small proportion of variation in FRic.SES (Fig. </w:t>
       </w:r>
       <w:r>
         <w:t>3</w:t>
@@ -9344,15 +7755,7 @@
         <w:t>2</w:t>
       </w:r>
       <w:r>
-        <w:t xml:space="preserve">a) or </w:t>
-      </w:r>
-      <w:proofErr w:type="spellStart"/>
-      <w:r>
-        <w:t>FDis.SES</w:t>
-      </w:r>
-      <w:proofErr w:type="spellEnd"/>
-      <w:r>
-        <w:t xml:space="preserve"> (Fig. </w:t>
+        <w:t xml:space="preserve">a) or FDis.SES (Fig. </w:t>
       </w:r>
       <w:r>
         <w:t>4</w:t>
@@ -9439,23 +7842,7 @@
         <w:t>3</w:t>
       </w:r>
       <w:r>
-        <w:t xml:space="preserve">e) were less consistent between years, where </w:t>
-      </w:r>
-      <w:proofErr w:type="spellStart"/>
-      <w:r>
-        <w:t>interannual</w:t>
-      </w:r>
-      <w:proofErr w:type="spellEnd"/>
-      <w:r>
-        <w:t xml:space="preserve"> variability in </w:t>
-      </w:r>
-      <w:proofErr w:type="spellStart"/>
-      <w:r>
-        <w:t>baseflow</w:t>
-      </w:r>
-      <w:proofErr w:type="spellEnd"/>
-      <w:r>
-        <w:t xml:space="preserve"> was higher (Fig. </w:t>
+        <w:t xml:space="preserve">e) were less consistent between years, where interannual variability in baseflow was higher (Fig. </w:t>
       </w:r>
       <w:r>
         <w:t>3</w:t>
@@ -9467,15 +7854,7 @@
         <w:t>3</w:t>
       </w:r>
       <w:r>
-        <w:t xml:space="preserve">k). A global meta-analysis of the ecology of tropical </w:t>
-      </w:r>
-      <w:proofErr w:type="spellStart"/>
-      <w:r>
-        <w:t>riverscapes</w:t>
-      </w:r>
-      <w:proofErr w:type="spellEnd"/>
-      <w:r>
-        <w:t xml:space="preserve"> showed that consistent, seasonal flow regimes support communities with higher net primary productivity and higher species richness in bird and fish assemblages than rivers with arrhythmic flow regimes </w:t>
+        <w:t xml:space="preserve">k). A global meta-analysis of the ecology of tropical riverscapes showed that consistent, seasonal flow regimes support communities with higher net primary productivity and higher species richness in bird and fish assemblages than rivers with arrhythmic flow regimes </w:t>
       </w:r>
       <w:r>
         <w:fldChar w:fldCharType="begin" w:fldLock="1"/>
@@ -9509,15 +7888,7 @@
         <w:fldChar w:fldCharType="end"/>
       </w:r>
       <w:r>
-        <w:t xml:space="preserve">. </w:t>
-      </w:r>
-      <w:proofErr w:type="spellStart"/>
-      <w:r>
-        <w:t>Lundholm</w:t>
-      </w:r>
-      <w:proofErr w:type="spellEnd"/>
-      <w:r>
-        <w:t xml:space="preserve"> found in a meta-analysis of studies describing relationships between species richness, spatial environmental heterogeneity and energy availability, that energy availability was a better predictor of species richness than environmental heterogeneity</w:t>
+        <w:t>. Lundholm found in a meta-analysis of studies describing relationships between species richness, spatial environmental heterogeneity and energy availability, that energy availability was a better predictor of species richness than environmental heterogeneity</w:t>
       </w:r>
       <w:r>
         <w:t xml:space="preserve"> </w:t>
@@ -9552,15 +7923,7 @@
         <w:spacing w:line="360" w:lineRule="auto"/>
       </w:pPr>
       <w:r>
-        <w:t xml:space="preserve">Further insight into the processes controlling riparian plant community assembly can be derived from patterns of functional diversity assembly across environmental gradients. </w:t>
-      </w:r>
-      <w:proofErr w:type="spellStart"/>
-      <w:r>
-        <w:t>FRic.SES</w:t>
-      </w:r>
-      <w:proofErr w:type="spellEnd"/>
-      <w:r>
-        <w:t xml:space="preserve"> represents the volume of the convex hull of trait values in a given community, as a fraction of the ‘expected’ convex hull volume generated from randomized communities</w:t>
+        <w:t>Further insight into the processes controlling riparian plant community assembly can be derived from patterns of functional diversity assembly across environmental gradients. FRic.SES represents the volume of the convex hull of trait values in a given community, as a fraction of the ‘expected’ convex hull volume generated from randomized communities</w:t>
       </w:r>
       <w:r>
         <w:t xml:space="preserve"> </w:t>
@@ -9597,23 +7960,7 @@
         <w:fldChar w:fldCharType="end"/>
       </w:r>
       <w:r>
-        <w:t xml:space="preserve">. </w:t>
-      </w:r>
-      <w:proofErr w:type="spellStart"/>
-      <w:r>
-        <w:t>FRic.SES</w:t>
-      </w:r>
-      <w:proofErr w:type="spellEnd"/>
-      <w:r>
-        <w:t xml:space="preserve"> is not weighted by species abundance and describes only the range of trait values present. </w:t>
-      </w:r>
-      <w:proofErr w:type="spellStart"/>
-      <w:r>
-        <w:t>FDis.SES</w:t>
-      </w:r>
-      <w:proofErr w:type="spellEnd"/>
-      <w:r>
-        <w:t>, a pure measure of functional divergence</w:t>
+        <w:t>. FRic.SES is not weighted by species abundance and describes only the range of trait values present. FDis.SES, a pure measure of functional divergence</w:t>
       </w:r>
       <w:r>
         <w:t xml:space="preserve"> </w:t>
@@ -9650,13 +7997,101 @@
         <w:fldChar w:fldCharType="end"/>
       </w:r>
       <w:r>
-        <w:t xml:space="preserve">, provides information about the abundance distribution of trait values across this range: functional divergence is maximised when highly abundant species are distant from the community centre of gravity in </w:t>
-      </w:r>
-      <w:proofErr w:type="spellStart"/>
-      <w:r>
-        <w:t>traitspace</w:t>
-      </w:r>
-      <w:proofErr w:type="spellEnd"/>
+        <w:t xml:space="preserve">, provides information about the abundance distribution of trait values across this range: functional divergence is maximised when highly abundant species are distant from the community centre of gravity in traitspace </w:t>
+      </w:r>
+      <w:r>
+        <w:fldChar w:fldCharType="begin" w:fldLock="1"/>
+      </w:r>
+      <w:r>
+        <w:instrText>ADDIN CSL_CITATION { "citationItems" : [ { "id" : "ITEM-1", "itemData" : { "DOI" : "10.1111/j.1365-2435.2010.01695.x", "ISSN" : "02698463", "author" : [ { "dropping-particle" : "", "family" : "Mouchet", "given" : "Maud a.", "non-dropping-particle" : "", "parse-names" : false, "suffix" : "" }, { "dropping-particle" : "", "family" : "Vill\u00e9ger", "given" : "S\u00e9bastien", "non-dropping-particle" : "", "parse-names" : false, "suffix" : "" }, { "dropping-particle" : "", "family" : "Mason", "given" : "Norman W. H.", "non-dropping-particle" : "", "parse-names" : false, "suffix" : "" }, { "dropping-particle" : "", "family" : "Mouillot", "given" : "David", "non-dropping-particle" : "", "parse-names" : false, "suffix" : "" } ], "container-title" : "Functional Ecology", "id" : "ITEM-1", "issue" : "4", "issued" : { "date-parts" : [ [ "2010", "3", "15" ] ] }, "page" : "867-876", "title" : "Functional diversity measures: an overview of their redundancy and their ability to discriminate community assembly rules", "type" : "article-journal", "volume" : "24" }, "uris" : [ "http://www.mendeley.com/documents/?uuid=05ad3308-2e2a-431c-9695-d4c4540c6a35" ] } ], "mendeley" : { "formattedCitation" : "(Mouchet &lt;i&gt;et al.&lt;/i&gt; 2010)", "plainTextFormattedCitation" : "(Mouchet et al. 2010)", "previouslyFormattedCitation" : "(Mouchet &lt;i&gt;et al.&lt;/i&gt; 2010)" }, "properties" : { "noteIndex" : 0 }, "schema" : "https://github.com/citation-style-language/schema/raw/master/csl-citation.json" }</w:instrText>
+      </w:r>
+      <w:r>
+        <w:fldChar w:fldCharType="separate"/>
+      </w:r>
+      <w:r>
+        <w:rPr>
+          <w:noProof/>
+        </w:rPr>
+        <w:t xml:space="preserve">(Mouchet </w:t>
+      </w:r>
+      <w:r>
+        <w:rPr>
+          <w:i/>
+          <w:noProof/>
+        </w:rPr>
+        <w:t>et al.</w:t>
+      </w:r>
+      <w:r>
+        <w:rPr>
+          <w:noProof/>
+        </w:rPr>
+        <w:t xml:space="preserve"> 2010)</w:t>
+      </w:r>
+      <w:r>
+        <w:fldChar w:fldCharType="end"/>
+      </w:r>
+      <w:r>
+        <w:t xml:space="preserve">. Functional richness was unimodally related to temporal variability in baseflow index. The mechanism behind this is unclear, although following the line of reasoning developed for species richness, the effect of increased niche complexity may be offset by irregular resource availability and habitat microfragmentation as environmental heterogeneity increases </w:t>
+      </w:r>
+      <w:r>
+        <w:fldChar w:fldCharType="begin" w:fldLock="1"/>
+      </w:r>
+      <w:r>
+        <w:instrText>ADDIN CSL_CITATION { "citationItems" : [ { "id" : "ITEM-1", "itemData" : { "DOI" : "10.1007/s00442-012-2398-5", "ISBN" : "0029-8549", "ISSN" : "00298549", "PMID" : "22752212", "abstract" : "Although recent studies have revealed that the relationship between diversity and environmental heterogeneity is not always positive, as classical niche theory predicts, scientists have had difficulty interpreting these results from an ecological perspective. We propose a new concept-microfragmentation-to explain how small-scale heterogeneity can have neutral or even negative effect on species diversity. We define microfragmentation as a community level process of splitting habitat into a more heterogeneous environment that can have non-positive effects on the diversity through habitat loss and subsequent isolation. We provide support for the microfragmentation concept with results from spatially explicit heterogeneity-diversity model simulations, in which varying sets of species (with different ratios of specialist and generalist species) were modeled at different levels of configurational heterogeneity (meaning that only the habitat structure was changed, not its composition). Our results indicate that environmental heterogeneity can affect community diversity in the same way as fragmentation at the landscape level. Although generalist species might not be seriously affected by microfragmentation, the persistence of specialist species can be seriously disturbed by small-scale patchiness. The microfragmentation concept provides new insight into community level diversity dynamics and can influence conservation and management strategies.", "author" : [ { "dropping-particle" : "", "family" : "Laanisto", "given" : "Lauri", "non-dropping-particle" : "", "parse-names" : false, "suffix" : "" }, { "dropping-particle" : "", "family" : "Tamme", "given" : "Riin", "non-dropping-particle" : "", "parse-names" : false, "suffix" : "" }, { "dropping-particle" : "", "family" : "Hiiesalu", "given" : "Inga", "non-dropping-particle" : "", "parse-names" : false, "suffix" : "" }, { "dropping-particle" : "", "family" : "Szava-Kovats", "given" : "Robert", "non-dropping-particle" : "", "parse-names" : false, "suffix" : "" }, { "dropping-particle" : "", "family" : "Gazol", "given" : "Antonio", "non-dropping-particle" : "", "parse-names" : false, "suffix" : "" }, { "dropping-particle" : "", "family" : "P\u00e4rtel", "given" : "Meelis", "non-dropping-particle" : "", "parse-names" : false, "suffix" : "" } ], "container-title" : "Oecologia", "id" : "ITEM-1", "issue" : "1", "issued" : { "date-parts" : [ [ "2013" ] ] }, "page" : "217-226", "title" : "Microfragmentation concept explains non-positive environmental heterogeneity-diversity relationships", "type" : "article-journal", "volume" : "171" }, "uris" : [ "http://www.mendeley.com/documents/?uuid=5b98e3a6-0694-4996-85e8-a0df423b7685" ] } ], "mendeley" : { "formattedCitation" : "(Laanisto &lt;i&gt;et al.&lt;/i&gt; 2013)", "plainTextFormattedCitation" : "(Laanisto et al. 2013)", "previouslyFormattedCitation" : "(Laanisto &lt;i&gt;et al.&lt;/i&gt; 2013)" }, "properties" : { "noteIndex" : 0 }, "schema" : "https://github.com/citation-style-language/schema/raw/master/csl-citation.json" }</w:instrText>
+      </w:r>
+      <w:r>
+        <w:fldChar w:fldCharType="separate"/>
+      </w:r>
+      <w:r>
+        <w:rPr>
+          <w:noProof/>
+        </w:rPr>
+        <w:t xml:space="preserve">(Laanisto </w:t>
+      </w:r>
+      <w:r>
+        <w:rPr>
+          <w:i/>
+          <w:noProof/>
+        </w:rPr>
+        <w:t>et al.</w:t>
+      </w:r>
+      <w:r>
+        <w:rPr>
+          <w:noProof/>
+        </w:rPr>
+        <w:t xml:space="preserve"> 2013)</w:t>
+      </w:r>
+      <w:r>
+        <w:fldChar w:fldCharType="end"/>
+      </w:r>
+      <w:r>
+        <w:t>.</w:t>
+      </w:r>
+    </w:p>
+    <w:p>
+      <w:pPr>
+        <w:spacing w:line="360" w:lineRule="auto"/>
+      </w:pPr>
+    </w:p>
+    <w:p>
+      <w:pPr>
+        <w:spacing w:line="360" w:lineRule="auto"/>
+      </w:pPr>
+      <w:r>
+        <w:t>Most communities had higher functional dispersion than predicted by the abundance-swapped null model, and a similar set of hydrological variables as FRic.SES had significant relationships with FDis.SES. FDis.SES showed a skewed, unimodal distribution across a gradient of constancy of maximum flows (C</w:t>
+      </w:r>
+      <w:r>
+        <w:t>_</w:t>
+      </w:r>
+      <w:r>
+        <w:t>MaxM). Strongly negative values for several communities at the lower bound of C</w:t>
+      </w:r>
+      <w:r>
+        <w:t>_</w:t>
+      </w:r>
+      <w:r>
+        <w:t>MaxM indicates functional underdispersion (i.e. environmental filtering)</w:t>
+      </w:r>
       <w:r>
         <w:t xml:space="preserve"> </w:t>
       </w:r>
@@ -9664,7 +8099,7 @@
         <w:fldChar w:fldCharType="begin" w:fldLock="1"/>
       </w:r>
       <w:r>
-        <w:instrText>ADDIN CSL_CITATION { "citationItems" : [ { "id" : "ITEM-1", "itemData" : { "DOI" : "10.1111/j.1365-2435.2010.01695.x", "ISSN" : "02698463", "author" : [ { "dropping-particle" : "", "family" : "Mouchet", "given" : "Maud a.", "non-dropping-particle" : "", "parse-names" : false, "suffix" : "" }, { "dropping-particle" : "", "family" : "Vill\u00e9ger", "given" : "S\u00e9bastien", "non-dropping-particle" : "", "parse-names" : false, "suffix" : "" }, { "dropping-particle" : "", "family" : "Mason", "given" : "Norman W. H.", "non-dropping-particle" : "", "parse-names" : false, "suffix" : "" }, { "dropping-particle" : "", "family" : "Mouillot", "given" : "David", "non-dropping-particle" : "", "parse-names" : false, "suffix" : "" } ], "container-title" : "Functional Ecology", "id" : "ITEM-1", "issue" : "4", "issued" : { "date-parts" : [ [ "2010", "3", "15" ] ] }, "page" : "867-876", "title" : "Functional diversity measures: an overview of their redundancy and their ability to discriminate community assembly rules", "type" : "article-journal", "volume" : "24" }, "uris" : [ "http://www.mendeley.com/documents/?uuid=05ad3308-2e2a-431c-9695-d4c4540c6a35" ] } ], "mendeley" : { "formattedCitation" : "(Mouchet &lt;i&gt;et al.&lt;/i&gt; 2010)", "plainTextFormattedCitation" : "(Mouchet et al. 2010)", "previouslyFormattedCitation" : "(Mouchet &lt;i&gt;et al.&lt;/i&gt; 2010)" }, "properties" : { "noteIndex" : 0 }, "schema" : "https://github.com/citation-style-language/schema/raw/master/csl-citation.json" }</w:instrText>
+        <w:instrText>ADDIN CSL_CITATION { "citationItems" : [ { "id" : "ITEM-1", "itemData" : { "DOI" : "10.1111/jvs.12013", "ISSN" : "11009233", "author" : [ { "dropping-particle" : "", "family" : "Mason", "given" : "Norman W.H.", "non-dropping-particle" : "", "parse-names" : false, "suffix" : "" }, { "dropping-particle" : "", "family" : "Bello", "given" : "Francesco", "non-dropping-particle" : "de", "parse-names" : false, "suffix" : "" }, { "dropping-particle" : "", "family" : "Mouillot", "given" : "David", "non-dropping-particle" : "", "parse-names" : false, "suffix" : "" }, { "dropping-particle" : "", "family" : "Pavoine", "given" : "Sandrine", "non-dropping-particle" : "", "parse-names" : false, "suffix" : "" }, { "dropping-particle" : "", "family" : "Dray", "given" : "St\u00e9phane", "non-dropping-particle" : "", "parse-names" : false, "suffix" : "" } ], "container-title" : "Journal of Vegetation Science", "editor" : [ { "dropping-particle" : "", "family" : "Zobel", "given" : "Martin", "non-dropping-particle" : "", "parse-names" : false, "suffix" : "" } ], "id" : "ITEM-1", "issue" : "5", "issued" : { "date-parts" : [ [ "2013", "9", "20" ] ] }, "page" : "794-806", "title" : "A guide for using functional diversity indices to reveal changes in assembly processes along ecological gradients", "type" : "article-journal", "volume" : "24" }, "uris" : [ "http://www.mendeley.com/documents/?uuid=20a9894b-1cbe-4e90-9bbb-1474062d6081" ] } ], "mendeley" : { "formattedCitation" : "(Mason &lt;i&gt;et al.&lt;/i&gt; 2013)", "plainTextFormattedCitation" : "(Mason et al. 2013)", "previouslyFormattedCitation" : "(Mason &lt;i&gt;et al.&lt;/i&gt; 2013)" }, "properties" : { "noteIndex" : 0 }, "schema" : "https://github.com/citation-style-language/schema/raw/master/csl-citation.json" }</w:instrText>
       </w:r>
       <w:r>
         <w:fldChar w:fldCharType="separate"/>
@@ -9673,7 +8108,7 @@
         <w:rPr>
           <w:noProof/>
         </w:rPr>
-        <w:t xml:space="preserve">(Mouchet </w:t>
+        <w:t xml:space="preserve">(Mason </w:t>
       </w:r>
       <w:r>
         <w:rPr>
@@ -9686,43 +8121,409 @@
         <w:rPr>
           <w:noProof/>
         </w:rPr>
+        <w:t xml:space="preserve"> 2013)</w:t>
+      </w:r>
+      <w:r>
+        <w:fldChar w:fldCharType="end"/>
+      </w:r>
+      <w:r>
+        <w:t>, although the full range of variation in FDis.SES was present at low C</w:t>
+      </w:r>
+      <w:r>
+        <w:t>_</w:t>
+      </w:r>
+      <w:r>
+        <w:t>MaxM</w:t>
+      </w:r>
+      <w:r>
+        <w:t xml:space="preserve"> </w:t>
+      </w:r>
+      <w:r>
+        <w:t xml:space="preserve">. Variation in FDis.SES constricts as constancy increases, however, so with the exception of communities at this lower </w:t>
+      </w:r>
+      <w:r>
+        <w:lastRenderedPageBreak/>
+        <w:t>bound, communities along rivers with similar C</w:t>
+      </w:r>
+      <w:r>
+        <w:t>_</w:t>
+      </w:r>
+      <w:r>
+        <w:t>MaxM tend to have similar species abundance distributions in traitspace. Interestingly, temporal variability in minimum flows (C</w:t>
+      </w:r>
+      <w:r>
+        <w:t>_</w:t>
+      </w:r>
+      <w:r>
+        <w:t>MinM, M</w:t>
+      </w:r>
+      <w:r>
+        <w:t>_</w:t>
+      </w:r>
+      <w:r>
+        <w:t>MinM) predicted species richness but temporal variability in maximum flows (C</w:t>
+      </w:r>
+      <w:r>
+        <w:t>_</w:t>
+      </w:r>
+      <w:r>
+        <w:t>MaxM) predicted functional divergence. Compared with species richness, both FRic.SES and FDis.SES showed opposite relationships with climate and soil variables (clim</w:t>
+      </w:r>
+      <w:r>
+        <w:t>_</w:t>
+      </w:r>
+      <w:r>
+        <w:t>pwet, clim</w:t>
+      </w:r>
+      <w:r>
+        <w:t>_</w:t>
+      </w:r>
+      <w:r>
+        <w:t>tsea and soil</w:t>
+      </w:r>
+      <w:r>
+        <w:t>_</w:t>
+      </w:r>
+      <w:r>
+        <w:t xml:space="preserve">soc, among others), indicating that trait range is not reduced in concert with species richness. The traits which do remain are clustered towards the edges of the range, producing hollowed-out </w:t>
+      </w:r>
+      <w:r>
+        <w:t xml:space="preserve">community trait distributions. </w:t>
+      </w:r>
+    </w:p>
+    <w:p>
+      <w:pPr>
+        <w:spacing w:line="360" w:lineRule="auto"/>
+        <w:rPr>
+          <w:i/>
+        </w:rPr>
+      </w:pPr>
+      <w:r>
+        <w:rPr>
+          <w:i/>
+        </w:rPr>
+        <w:t>Environmental models explain a limited proportion of vari</w:t>
+      </w:r>
+      <w:r>
+        <w:rPr>
+          <w:i/>
+        </w:rPr>
+        <w:t>ation in vegetation composition</w:t>
+      </w:r>
+    </w:p>
+    <w:p>
+      <w:pPr>
+        <w:spacing w:line="360" w:lineRule="auto"/>
+      </w:pPr>
+      <w:r>
+        <w:t>Environmental conditions may also have interactive effects on riparian plant diversity. We originally intended to model a set of competing hypotheses about the effects of interactions between environmental conditions on diversity, but the analyses described here were performed post-hoc, and the scope of possible models proved too wide to winnow down based on our limited prior understanding of the system. Future studies which explicitly accommodate tests for interactions into experimental design may provide more insight into envir</w:t>
+      </w:r>
+      <w:r>
+        <w:t>onmental controls on diversity.</w:t>
+      </w:r>
+    </w:p>
+    <w:p>
+      <w:pPr>
+        <w:spacing w:line="360" w:lineRule="auto"/>
+      </w:pPr>
+      <w:r>
+        <w:t xml:space="preserve">Environmental models in this study accounted for only part of the total variation in functional diversity (40.5 </w:t>
+      </w:r>
+      <w:r>
+        <w:t>%</w:t>
+      </w:r>
+      <w:r>
+        <w:t xml:space="preserve"> for FRic.SES and 48.3 </w:t>
+      </w:r>
+      <w:r>
+        <w:t>%</w:t>
+      </w:r>
+      <w:r>
+        <w:t xml:space="preserve"> for FDis.SES). In a previous study of relatively unmodified riparian plant communities in south-eastern Australia, 80 </w:t>
+      </w:r>
+      <w:r>
+        <w:t>%</w:t>
+      </w:r>
+      <w:r>
+        <w:t xml:space="preserve"> of variation in functional dispersion was explained by a combination of variability in flood frequency, variability in flood magnitu</w:t>
+      </w:r>
+      <w:r>
+        <w:t xml:space="preserve">de, and mean daily summer flow </w:t>
+      </w:r>
+      <w:r>
+        <w:fldChar w:fldCharType="begin" w:fldLock="1"/>
+      </w:r>
+      <w:r>
+        <w:instrText>ADDIN CSL_CITATION { "citationItems" : [ { "id" : "ITEM-1", "itemData" : { "DOI" : "10.1111/fwb.12649", "ISSN" : "00465070", "author" : [ { "dropping-particle" : "", "family" : "Lawson", "given" : "James R.", "non-dropping-particle" : "", "parse-names" : false, "suffix" : "" }, { "dropping-particle" : "", "family" : "Fryirs", "given" : "Kirstie a.", "non-dropping-particle" : "", "parse-names" : false, "suffix" : "" }, { "dropping-particle" : "", "family" : "Lenz", "given" : "Tanja", "non-dropping-particle" : "", "parse-names" : false, "suffix" : "" }, { "dropping-particle" : "", "family" : "Leishman", "given" : "Michelle R.", "non-dropping-particle" : "", "parse-names" : false, "suffix" : "" } ], "container-title" : "Freshwater Biology", "id" : "ITEM-1", "issue" : "11", "issued" : { "date-parts" : [ [ "2015" ] ] }, "page" : "2208-2225", "title" : "Heterogeneous flows foster heterogeneous assemblages: relationships between functional diversity and hydrological heterogeneity in riparian plant communities", "type" : "article-journal", "volume" : "60" }, "uris" : [ "http://www.mendeley.com/documents/?uuid=46fc60c6-be08-443d-9675-a5243b72eb50" ] } ], "mendeley" : { "formattedCitation" : "(Lawson &lt;i&gt;et al.&lt;/i&gt; 2015)", "plainTextFormattedCitation" : "(Lawson et al. 2015)", "previouslyFormattedCitation" : "(Lawson &lt;i&gt;et al.&lt;/i&gt; 2015)" }, "properties" : { "noteIndex" : 0 }, "schema" : "https://github.com/citation-style-language/schema/raw/master/csl-citation.json" }</w:instrText>
+      </w:r>
+      <w:r>
+        <w:fldChar w:fldCharType="separate"/>
+      </w:r>
+      <w:r>
+        <w:rPr>
+          <w:noProof/>
+        </w:rPr>
+        <w:t xml:space="preserve">(Lawson </w:t>
+      </w:r>
+      <w:r>
+        <w:rPr>
+          <w:i/>
+          <w:noProof/>
+        </w:rPr>
+        <w:t>et al.</w:t>
+      </w:r>
+      <w:r>
+        <w:rPr>
+          <w:noProof/>
+        </w:rPr>
+        <w:t xml:space="preserve"> 2015)</w:t>
+      </w:r>
+      <w:r>
+        <w:fldChar w:fldCharType="end"/>
+      </w:r>
+      <w:r>
+        <w:t>.</w:t>
+      </w:r>
+      <w:r>
+        <w:t xml:space="preserve"> A fraction of this variation was independently explained by climate, and none was independently explained by soil variables. In contrast, much of the variance in functional diversity metrics in the current study was jointly explained by hydrological, climate and soil models. The weak link observed between functional diversity and flow modification (Fig. </w:t>
+      </w:r>
+      <w:r>
+        <w:t>3</w:t>
+      </w:r>
+      <w:r>
+        <w:t xml:space="preserve">e, Fig. </w:t>
+      </w:r>
+      <w:r>
+        <w:t>4</w:t>
+      </w:r>
+      <w:r>
+        <w:t xml:space="preserve">e) suggests that local land management practices and land use histories, which could not be accounted for in this study, may have had a strong influence on diversity </w:t>
+      </w:r>
+      <w:r>
+        <w:fldChar w:fldCharType="begin" w:fldLock="1"/>
+      </w:r>
+      <w:r>
+        <w:instrText>ADDIN CSL_CITATION { "citationItems" : [ { "id" : "ITEM-1", "itemData" : { "DOI" : "10.1641/0006-3568(2003)053[0077:TIOLUL]2.0.CO;2", "ISBN" : "0006-3568", "ISSN" : "0006-3568", "PMID" : "3977", "abstract" : "Recognition of the importance of land-use history and its legacies in most ecological systems has been a major factor driving the recent focus on human activity as a legitimate and essential subject of environmental science. Ecologists, conservationists, and natural resource policymakers now recognize that the legacies of land-use activities continue to influence ecosystem structure and function for decades or centuries\u2014or even longer\u2014after those activities have ceased. Consequently, recognition of these historical legacies adds explanatory power to our understanding of modern conditions at scales from organisms to the globe and reduces missteps in anticipating or managing for future conditions. As a result, environmental history emerges as an integral part of ecological science and conservation planning. By considering diverse ecological phenomena, ranging from biodiversity and biogeochemical cycles to ecosystem resilience to anthropogenic stress, and by examining terrestrial and aquatic ecosystems in temperate to tropical biomes, this article demonstrates the ubiquity and importance of land-use legacies to environmental science and management.", "author" : [ { "dropping-particle" : "", "family" : "Foster", "given" : "David", "non-dropping-particle" : "", "parse-names" : false, "suffix" : "" }, { "dropping-particle" : "", "family" : "Swanson", "given" : "Frederick", "non-dropping-particle" : "", "parse-names" : false, "suffix" : "" }, { "dropping-particle" : "", "family" : "Aber", "given" : "John", "non-dropping-particle" : "", "parse-names" : false, "suffix" : "" }, { "dropping-particle" : "", "family" : "Burke", "given" : "Ingrid", "non-dropping-particle" : "", "parse-names" : false, "suffix" : "" }, { "dropping-particle" : "", "family" : "Brokaw", "given" : "Nicholas", "non-dropping-particle" : "", "parse-names" : false, "suffix" : "" }, { "dropping-particle" : "", "family" : "Tilman", "given" : "David", "non-dropping-particle" : "", "parse-names" : false, "suffix" : "" }, { "dropping-particle" : "", "family" : "Knapp", "given" : "Alan", "non-dropping-particle" : "", "parse-names" : false, "suffix" : "" } ], "container-title" : "BioScience", "id" : "ITEM-1", "issue" : "1", "issued" : { "date-parts" : [ [ "2003" ] ] }, "page" : "77", "title" : "The importance of land-use legacies to ecology and conservation", "type" : "article-journal", "volume" : "53" }, "uris" : [ "http://www.mendeley.com/documents/?uuid=a21ef776-55de-4856-bd8f-b947f408f6a7" ] } ], "mendeley" : { "formattedCitation" : "(Foster &lt;i&gt;et al.&lt;/i&gt; 2003)", "plainTextFormattedCitation" : "(Foster et al. 2003)", "previouslyFormattedCitation" : "(Foster &lt;i&gt;et al.&lt;/i&gt; 2003)" }, "properties" : { "noteIndex" : 0 }, "schema" : "https://github.com/citation-style-language/schema/raw/master/csl-citation.json" }</w:instrText>
+      </w:r>
+      <w:r>
+        <w:fldChar w:fldCharType="separate"/>
+      </w:r>
+      <w:r>
+        <w:rPr>
+          <w:noProof/>
+        </w:rPr>
+        <w:t xml:space="preserve">(Foster </w:t>
+      </w:r>
+      <w:r>
+        <w:rPr>
+          <w:i/>
+          <w:noProof/>
+        </w:rPr>
+        <w:t>et al.</w:t>
+      </w:r>
+      <w:r>
+        <w:rPr>
+          <w:noProof/>
+        </w:rPr>
+        <w:t xml:space="preserve"> 2003)</w:t>
+      </w:r>
+      <w:r>
+        <w:fldChar w:fldCharType="end"/>
+      </w:r>
+      <w:r>
+        <w:t>. Additionally, our environmental gradient analyses are based on a niche optimisation paradigm of community assembly, and do not account for neutral processes or biotic interactions</w:t>
+      </w:r>
+      <w:r>
+        <w:t xml:space="preserve"> </w:t>
+      </w:r>
+      <w:r>
+        <w:fldChar w:fldCharType="begin" w:fldLock="1"/>
+      </w:r>
+      <w:r>
+        <w:instrText>ADDIN CSL_CITATION { "citationItems" : [ { "id" : "ITEM-1", "itemData" : { "DOI" : "10.1111/1365-2435.12345", "ISSN" : "02698463", "author" : [ { "dropping-particle" : "", "family" : "Kraft", "given" : "Nathan J. B.", "non-dropping-particle" : "", "parse-names" : false, "suffix" : "" }, { "dropping-particle" : "", "family" : "Adler", "given" : "Peter B.", "non-dropping-particle" : "", "parse-names" : false, "suffix" : "" }, { "dropping-particle" : "", "family" : "Godoy", "given" : "Oscar", "non-dropping-particle" : "", "parse-names" : false, "suffix" : "" }, { "dropping-particle" : "", "family" : "James", "given" : "Emily C.", "non-dropping-particle" : "", "parse-names" : false, "suffix" : "" }, { "dropping-particle" : "", "family" : "Fuller", "given" : "Steve", "non-dropping-particle" : "", "parse-names" : false, "suffix" : "" }, { "dropping-particle" : "", "family" : "Levine", "given" : "Jonathan M.", "non-dropping-particle" : "", "parse-names" : false, "suffix" : "" } ], "container-title" : "Functional Ecology", "id" : "ITEM-1", "issue" : "5", "issued" : { "date-parts" : [ [ "2015" ] ] }, "page" : "592-599", "title" : "Community assembly, coexistence and the environmental filtering metaphor", "type" : "article-journal", "volume" : "29" }, "uris" : [ "http://www.mendeley.com/documents/?uuid=cb7603cb-055c-4b85-90f3-b24d3827eb9d" ] } ], "mendeley" : { "formattedCitation" : "(Kraft &lt;i&gt;et al.&lt;/i&gt; 2015)", "plainTextFormattedCitation" : "(Kraft et al. 2015)", "previouslyFormattedCitation" : "(Kraft &lt;i&gt;et al.&lt;/i&gt; 2015)" }, "properties" : { "noteIndex" : 0 }, "schema" : "https://github.com/citation-style-language/schema/raw/master/csl-citation.json" }</w:instrText>
+      </w:r>
+      <w:r>
+        <w:fldChar w:fldCharType="separate"/>
+      </w:r>
+      <w:r>
+        <w:rPr>
+          <w:noProof/>
+        </w:rPr>
+        <w:t xml:space="preserve">(Kraft </w:t>
+      </w:r>
+      <w:r>
+        <w:rPr>
+          <w:i/>
+          <w:noProof/>
+        </w:rPr>
+        <w:t>et al.</w:t>
+      </w:r>
+      <w:r>
+        <w:rPr>
+          <w:noProof/>
+        </w:rPr>
+        <w:t xml:space="preserve"> 2015)</w:t>
+      </w:r>
+      <w:r>
+        <w:fldChar w:fldCharType="end"/>
+      </w:r>
+      <w:r>
+        <w:t xml:space="preserve">. Competitive interactions may play a more important role in assembly of diverse subtropical plant communities than in more austere environments dominated by abiotic forces </w:t>
+      </w:r>
+      <w:r>
+        <w:fldChar w:fldCharType="begin" w:fldLock="1"/>
+      </w:r>
+      <w:r>
+        <w:instrText>ADDIN CSL_CITATION { "citationItems" : [ { "id" : "ITEM-1", "itemData" : { "author" : [ { "dropping-particle" : "", "family" : "Callaway", "given" : "Ragan M", "non-dropping-particle" : "", "parse-names" : false, "suffix" : "" } ], "container-title" : "The Botanical Review", "id" : "ITEM-1", "issue" : "4", "issued" : { "date-parts" : [ [ "1995" ] ] }, "page" : "306-349", "publisher" : "Springer", "title" : "Positive interactions among plants", "type" : "article-journal", "volume" : "61" }, "uris" : [ "http://www.mendeley.com/documents/?uuid=2402279b-af03-44d0-bf68-de79f2746082" ] } ], "mendeley" : { "formattedCitation" : "(Callaway 1995)", "plainTextFormattedCitation" : "(Callaway 1995)", "previouslyFormattedCitation" : "(Callaway 1995)" }, "properties" : { "noteIndex" : 0 }, "schema" : "https://github.com/citation-style-language/schema/raw/master/csl-citation.json" }</w:instrText>
+      </w:r>
+      <w:r>
+        <w:fldChar w:fldCharType="separate"/>
+      </w:r>
+      <w:r>
+        <w:rPr>
+          <w:noProof/>
+        </w:rPr>
+        <w:t>(Callaway 1995)</w:t>
+      </w:r>
+      <w:r>
+        <w:fldChar w:fldCharType="end"/>
+      </w:r>
+      <w:r>
+        <w:t xml:space="preserve">. Indeed, as is characteristic of subtropical forests, many of the species identified in this study were not obligate riparian species </w:t>
+      </w:r>
+      <w:r>
+        <w:rPr>
+          <w:highlight w:val="yellow"/>
+        </w:rPr>
+        <w:t>(James et al., in review)</w:t>
+      </w:r>
+      <w:r>
+        <w:t xml:space="preserve"> and could not necessarily be expected to display traits associated with adaptatio</w:t>
+      </w:r>
+      <w:r>
+        <w:t xml:space="preserve">n to the riparian environment. </w:t>
+      </w:r>
+    </w:p>
+    <w:p>
+      <w:pPr>
+        <w:spacing w:line="360" w:lineRule="auto"/>
+        <w:rPr>
+          <w:i/>
+        </w:rPr>
+      </w:pPr>
+      <w:r>
+        <w:rPr>
+          <w:i/>
+        </w:rPr>
+        <w:t>Implications for management of riparian communities in</w:t>
+      </w:r>
+      <w:r>
+        <w:rPr>
+          <w:i/>
+        </w:rPr>
+        <w:t xml:space="preserve"> modified south-east Queensland</w:t>
+      </w:r>
+    </w:p>
+    <w:p>
+      <w:pPr>
+        <w:spacing w:line="360" w:lineRule="auto"/>
+      </w:pPr>
+      <w:r>
+        <w:lastRenderedPageBreak/>
+        <w:t xml:space="preserve">Despite previous findings that ecosystem multifunctionality scales linearly with functional divergence </w:t>
+      </w:r>
+      <w:r>
+        <w:fldChar w:fldCharType="begin" w:fldLock="1"/>
+      </w:r>
+      <w:r>
+        <w:instrText>ADDIN CSL_CITATION { "citationItems" : [ { "id" : "ITEM-1", "itemData" : { "DOI" : "10.1371/journal.pone.0017476", "ISBN" : "1932-6203", "ISSN" : "19326203", "PMID" : "21423747", "abstract" : "The accelerating rate of change in biodiversity patterns, mediated by ever increasing human pressures and global warming, demands a better understanding of the relationship between the structure of biological communities and ecosystem functioning (BEF). Recent investigations suggest that the functional structure of communities, i.e. the composition and diversity of functional traits, is the main driver of ecological processes. However, the predictive power of BEF research is still low, the integration of all components of functional community structure as predictors is still lacking, and the multifunctionality of ecosystems (i.e. rates of multiple processes) must be considered. Here, using a multiple-processes framework from grassland biodiversity experiments, we show that functional identity of species and functional divergence among species, rather than species diversity per se, together promote the level of ecosystem multifunctionality with a predictive power of 80%. Our results suggest that primary productivity and decomposition rates, two key ecosystem processes upon which the global carbon cycle depends, are primarily sustained by specialist species, i.e. those that hold specialized combinations of traits and perform particular functions. Contrary to studies focusing on single ecosystem functions and considering species richness as the sole measure of biodiversity, we found a linear and non-saturating effect of the functional structure of communities on ecosystem multifunctionality. Thus, sustaining multiple ecological processes would require focusing on trait dominance and on the degree of community specialization, even in species-rich assemblages.", "author" : [ { "dropping-particle" : "", "family" : "Mouillot", "given" : "David", "non-dropping-particle" : "", "parse-names" : false, "suffix" : "" }, { "dropping-particle" : "", "family" : "Vill\u00e9ger", "given" : "S\u00e9bastien", "non-dropping-particle" : "", "parse-names" : false, "suffix" : "" }, { "dropping-particle" : "", "family" : "Scherer-Lorenzen", "given" : "Michael", "non-dropping-particle" : "", "parse-names" : false, "suffix" : "" }, { "dropping-particle" : "", "family" : "Mason", "given" : "Norman W H", "non-dropping-particle" : "", "parse-names" : false, "suffix" : "" } ], "container-title" : "PLoS ONE", "id" : "ITEM-1", "issue" : "3", "issued" : { "date-parts" : [ [ "2011" ] ] }, "title" : "Functional structure of biological communities predicts ecosystem multifunctionality", "type" : "article-journal", "volume" : "6" }, "uris" : [ "http://www.mendeley.com/documents/?uuid=44f5e632-963f-4533-aa2c-d336f20e6193" ] } ], "mendeley" : { "formattedCitation" : "(Mouillot &lt;i&gt;et al.&lt;/i&gt; 2011)", "plainTextFormattedCitation" : "(Mouillot et al. 2011)", "previouslyFormattedCitation" : "(Mouillot &lt;i&gt;et al.&lt;/i&gt; 2011)" }, "properties" : { "noteIndex" : 0 }, "schema" : "https://github.com/citation-style-language/schema/raw/master/csl-citation.json" }</w:instrText>
+      </w:r>
+      <w:r>
+        <w:fldChar w:fldCharType="separate"/>
+      </w:r>
+      <w:r>
+        <w:rPr>
+          <w:noProof/>
+        </w:rPr>
+        <w:t xml:space="preserve">(Mouillot </w:t>
+      </w:r>
+      <w:r>
+        <w:rPr>
+          <w:i/>
+          <w:noProof/>
+        </w:rPr>
+        <w:t>et al.</w:t>
+      </w:r>
+      <w:r>
+        <w:rPr>
+          <w:noProof/>
+        </w:rPr>
+        <w:t xml:space="preserve"> 2011)</w:t>
+      </w:r>
+      <w:r>
+        <w:fldChar w:fldCharType="end"/>
+      </w:r>
+      <w:r>
+        <w:t>,</w:t>
+      </w:r>
+      <w:r>
+        <w:t xml:space="preserve"> we caution that communities which are functionally diverse but species poor may have low functional redundancy (i.e. the number of species performing similar ecological roles), which has been associated with diminished resilience to environmental change </w:t>
+      </w:r>
+      <w:r>
+        <w:fldChar w:fldCharType="begin" w:fldLock="1"/>
+      </w:r>
+      <w:r>
+        <w:instrText>ADDIN CSL_CITATION { "citationItems" : [ { "id" : "ITEM-1", "itemData" : { "DOI" : "10.1111/j.1461-0248.2009.01403.x", "ISSN" : "1461-0248", "PMID" : "19917052", "abstract" : "Ecosystem resilience depends on functional redundancy (the number of species contributing similarly to an ecosystem function) and response diversity (how functionally similar species respond differently to disturbance). Here, we explore how land-use change impacts these attributes in plant communities, using data from 18 land-use intensity gradients that represent five biomes and &gt; 2800 species. We identify functional groups using multivariate analysis of plant traits which influence ecosystem processes. Functional redundancy is calculated as the species richness within each group, and response diversity as the multivariate within-group dispersion in response trait space, using traits that influence responses to disturbances. Meta-analysis across all datasets showed that land-use intensification significantly reduced both functional redundancy and response diversity, although specific relationships varied considerably among the different land-use gradients. These results indicate that intensified management of ecosystems for resource extraction can increase their vulnerability to future disturbances.", "author" : [ { "dropping-particle" : "", "family" : "Lalibert\u00e9", "given" : "Etienne", "non-dropping-particle" : "", "parse-names" : false, "suffix" : "" }, { "dropping-particle" : "", "family" : "Wells", "given" : "Jessie A", "non-dropping-particle" : "", "parse-names" : false, "suffix" : "" }, { "dropping-particle" : "", "family" : "Declerck", "given" : "Fabrice", "non-dropping-particle" : "", "parse-names" : false, "suffix" : "" }, { "dropping-particle" : "", "family" : "Metcalfe", "given" : "Daniel J", "non-dropping-particle" : "", "parse-names" : false, "suffix" : "" }, { "dropping-particle" : "", "family" : "Catterall", "given" : "Carla P", "non-dropping-particle" : "", "parse-names" : false, "suffix" : "" }, { "dropping-particle" : "", "family" : "Queiroz", "given" : "Cibele", "non-dropping-particle" : "", "parse-names" : false, "suffix" : "" }, { "dropping-particle" : "", "family" : "Aubin", "given" : "Isabelle", "non-dropping-particle" : "", "parse-names" : false, "suffix" : "" }, { "dropping-particle" : "", "family" : "Bonser", "given" : "Stephen P", "non-dropping-particle" : "", "parse-names" : false, "suffix" : "" }, { "dropping-particle" : "", "family" : "Ding", "given" : "Yi", "non-dropping-particle" : "", "parse-names" : false, "suffix" : "" }, { "dropping-particle" : "", "family" : "Fraterrigo", "given" : "Jennifer M", "non-dropping-particle" : "", "parse-names" : false, "suffix" : "" }, { "dropping-particle" : "", "family" : "McNamara", "given" : "Sean", "non-dropping-particle" : "", "parse-names" : false, "suffix" : "" }, { "dropping-particle" : "", "family" : "Morgan", "given" : "John W", "non-dropping-particle" : "", "parse-names" : false, "suffix" : "" }, { "dropping-particle" : "", "family" : "Merlos", "given" : "Dalia S\u00e1nchez", "non-dropping-particle" : "", "parse-names" : false, "suffix" : "" }, { "dropping-particle" : "", "family" : "Vesk", "given" : "Peter A", "non-dropping-particle" : "", "parse-names" : false, "suffix" : "" }, { "dropping-particle" : "", "family" : "Mayfield", "given" : "Margaret M", "non-dropping-particle" : "", "parse-names" : false, "suffix" : "" } ], "container-title" : "Ecology Letters", "id" : "ITEM-1", "issue" : "1", "issued" : { "date-parts" : [ [ "2010", "1" ] ] }, "page" : "76-86", "title" : "Land-use intensification reduces functional redundancy and response diversity in plant communities.", "type" : "article-journal", "volume" : "13" }, "uris" : [ "http://www.mendeley.com/documents/?uuid=e4c9ccfe-e597-4f2b-b834-9f2ff06ba09d" ] } ], "mendeley" : { "formattedCitation" : "(Lalibert\u00e9 &lt;i&gt;et al.&lt;/i&gt; 2010)", "plainTextFormattedCitation" : "(Lalibert\u00e9 et al. 2010)", "previouslyFormattedCitation" : "(Lalibert\u00e9 &lt;i&gt;et al.&lt;/i&gt; 2010)" }, "properties" : { "noteIndex" : 0 }, "schema" : "https://github.com/citation-style-language/schema/raw/master/csl-citation.json" }</w:instrText>
+      </w:r>
+      <w:r>
+        <w:fldChar w:fldCharType="separate"/>
+      </w:r>
+      <w:r>
+        <w:rPr>
+          <w:noProof/>
+        </w:rPr>
+        <w:t xml:space="preserve">(Laliberté </w:t>
+      </w:r>
+      <w:r>
+        <w:rPr>
+          <w:i/>
+          <w:noProof/>
+        </w:rPr>
+        <w:t>et al.</w:t>
+      </w:r>
+      <w:r>
+        <w:rPr>
+          <w:noProof/>
+        </w:rPr>
         <w:t xml:space="preserve"> 2010)</w:t>
       </w:r>
       <w:r>
         <w:fldChar w:fldCharType="end"/>
       </w:r>
       <w:r>
-        <w:t xml:space="preserve">. Functional richness was </w:t>
-      </w:r>
-      <w:proofErr w:type="spellStart"/>
-      <w:r>
-        <w:t>unimodally</w:t>
-      </w:r>
-      <w:proofErr w:type="spellEnd"/>
-      <w:r>
-        <w:t xml:space="preserve"> related to temporal variability in </w:t>
-      </w:r>
-      <w:proofErr w:type="spellStart"/>
-      <w:r>
-        <w:t>baseflow</w:t>
-      </w:r>
-      <w:proofErr w:type="spellEnd"/>
-      <w:r>
-        <w:t xml:space="preserve"> index. The mechanism behind this is unclear, although following the line of reasoning developed for species richness, the effect of increased niche complexity may be offset by irregular resource availability and habitat </w:t>
-      </w:r>
-      <w:proofErr w:type="spellStart"/>
-      <w:r>
-        <w:t>microfragmentation</w:t>
-      </w:r>
-      <w:proofErr w:type="spellEnd"/>
-      <w:r>
-        <w:t xml:space="preserve"> as environmental heterogeneity increases </w:t>
+        <w:t xml:space="preserve">. Riparian plant communities supported by rivers with highly variable flow regimes may therefore be inherently sensitive to environmental change and exotic invasion. </w:t>
+      </w:r>
+    </w:p>
+    <w:p>
+      <w:pPr>
+        <w:spacing w:line="360" w:lineRule="auto"/>
+      </w:pPr>
+    </w:p>
+    <w:p>
+      <w:pPr>
+        <w:spacing w:line="360" w:lineRule="auto"/>
+      </w:pPr>
+      <w:r>
+        <w:t>Our findings also suggest that greater runoff variability predicted to characterise future climates in south-east Queensland</w:t>
+      </w:r>
+      <w:r>
+        <w:t xml:space="preserve"> </w:t>
       </w:r>
       <w:r>
         <w:fldChar w:fldCharType="begin" w:fldLock="1"/>
       </w:r>
       <w:r>
-        <w:instrText>ADDIN CSL_CITATION { "citationItems" : [ { "id" : "ITEM-1", "itemData" : { "DOI" : "10.1007/s00442-012-2398-5", "ISBN" : "0029-8549", "ISSN" : "00298549", "PMID" : "22752212", "abstract" : "Although recent studies have revealed that the relationship between diversity and environmental heterogeneity is not always positive, as classical niche theory predicts, scientists have had difficulty interpreting these results from an ecological perspective. We propose a new concept-microfragmentation-to explain how small-scale heterogeneity can have neutral or even negative effect on species diversity. We define microfragmentation as a community level process of splitting habitat into a more heterogeneous environment that can have non-positive effects on the diversity through habitat loss and subsequent isolation. We provide support for the microfragmentation concept with results from spatially explicit heterogeneity-diversity model simulations, in which varying sets of species (with different ratios of specialist and generalist species) were modeled at different levels of configurational heterogeneity (meaning that only the habitat structure was changed, not its composition). Our results indicate that environmental heterogeneity can affect community diversity in the same way as fragmentation at the landscape level. Although generalist species might not be seriously affected by microfragmentation, the persistence of specialist species can be seriously disturbed by small-scale patchiness. The microfragmentation concept provides new insight into community level diversity dynamics and can influence conservation and management strategies.", "author" : [ { "dropping-particle" : "", "family" : "Laanisto", "given" : "Lauri", "non-dropping-particle" : "", "parse-names" : false, "suffix" : "" }, { "dropping-particle" : "", "family" : "Tamme", "given" : "Riin", "non-dropping-particle" : "", "parse-names" : false, "suffix" : "" }, { "dropping-particle" : "", "family" : "Hiiesalu", "given" : "Inga", "non-dropping-particle" : "", "parse-names" : false, "suffix" : "" }, { "dropping-particle" : "", "family" : "Szava-Kovats", "given" : "Robert", "non-dropping-particle" : "", "parse-names" : false, "suffix" : "" }, { "dropping-particle" : "", "family" : "Gazol", "given" : "Antonio", "non-dropping-particle" : "", "parse-names" : false, "suffix" : "" }, { "dropping-particle" : "", "family" : "P\u00e4rtel", "given" : "Meelis", "non-dropping-particle" : "", "parse-names" : false, "suffix" : "" } ], "container-title" : "Oecologia", "id" : "ITEM-1", "issue" : "1", "issued" : { "date-parts" : [ [ "2013" ] ] }, "page" : "217-226", "title" : "Microfragmentation concept explains non-positive environmental heterogeneity-diversity relationships", "type" : "article-journal", "volume" : "171" }, "uris" : [ "http://www.mendeley.com/documents/?uuid=5b98e3a6-0694-4996-85e8-a0df423b7685" ] } ], "mendeley" : { "formattedCitation" : "(Laanisto &lt;i&gt;et al.&lt;/i&gt; 2013)", "plainTextFormattedCitation" : "(Laanisto et al. 2013)", "previouslyFormattedCitation" : "(Laanisto &lt;i&gt;et al.&lt;/i&gt; 2013)" }, "properties" : { "noteIndex" : 0 }, "schema" : "https://github.com/citation-style-language/schema/raw/master/csl-citation.json" }</w:instrText>
+        <w:instrText>ADDIN CSL_CITATION { "citationItems" : [ { "id" : "ITEM-1", "itemData" : { "author" : [ { "dropping-particle" : "", "family" : "Hennessy", "given" : "K", "non-dropping-particle" : "", "parse-names" : false, "suffix" : "" }, { "dropping-particle" : "", "family" : "Fawcett", "given" : "R", "non-dropping-particle" : "", "parse-names" : false, "suffix" : "" }, { "dropping-particle" : "", "family" : "Kirono", "given" : "D", "non-dropping-particle" : "", "parse-names" : false, "suffix" : "" }, { "dropping-particle" : "", "family" : "Mpelasoka", "given" : "M", "non-dropping-particle" : "", "parse-names" : false, "suffix" : "" }, { "dropping-particle" : "", "family" : "Jones", "given" : "D", "non-dropping-particle" : "", "parse-names" : false, "suffix" : "" }, { "dropping-particle" : "", "family" : "Bathols", "given" : "J", "non-dropping-particle" : "", "parse-names" : false, "suffix" : "" }, { "dropping-particle" : "", "family" : "Whetton", "given" : "P", "non-dropping-particle" : "", "parse-names" : false, "suffix" : "" }, { "dropping-particle" : "", "family" : "Stafford Smith", "given" : "M", "non-dropping-particle" : "", "parse-names" : false, "suffix" : "" }, { "dropping-particle" : "", "family" : "Howden", "given" : "M", "non-dropping-particle" : "", "parse-names" : false, "suffix" : "" }, { "dropping-particle" : "", "family" : "Mitchell", "given" : "C", "non-dropping-particle" : "", "parse-names" : false, "suffix" : "" }, { "dropping-particle" : "", "family" : "Plummer", "given" : "N", "non-dropping-particle" : "", "parse-names" : false, "suffix" : "" } ], "id" : "ITEM-1", "issued" : { "date-parts" : [ [ "2008" ] ] }, "publisher" : "Department of Agriculture, Fisheries and Forestry, 2008.", "publisher-place" : "Canberra, Australia", "title" : "An assessment of the impact of climate change on the nature and frequency of exceptional climatic events. Australian Government, Bureau of Meterology", "type" : "report" }, "uris" : [ "http://www.mendeley.com/documents/?uuid=d82702ef-8091-4ec0-a03d-4493d84e1a06" ] } ], "mendeley" : { "formattedCitation" : "(Hennessy &lt;i&gt;et al.&lt;/i&gt; 2008)", "plainTextFormattedCitation" : "(Hennessy et al. 2008)", "previouslyFormattedCitation" : "(Hennessy &lt;i&gt;et al.&lt;/i&gt; 2008)" }, "properties" : { "noteIndex" : 0 }, "schema" : "https://github.com/citation-style-language/schema/raw/master/csl-citation.json" }</w:instrText>
       </w:r>
       <w:r>
         <w:fldChar w:fldCharType="separate"/>
@@ -9731,7 +8532,7 @@
         <w:rPr>
           <w:noProof/>
         </w:rPr>
-        <w:t xml:space="preserve">(Laanisto </w:t>
+        <w:t xml:space="preserve">(Hennessy </w:t>
       </w:r>
       <w:r>
         <w:rPr>
@@ -9744,680 +8545,13 @@
         <w:rPr>
           <w:noProof/>
         </w:rPr>
-        <w:t xml:space="preserve"> 2013)</w:t>
+        <w:t xml:space="preserve"> 2008)</w:t>
       </w:r>
       <w:r>
         <w:fldChar w:fldCharType="end"/>
       </w:r>
       <w:r>
-        <w:t>.</w:t>
-      </w:r>
-    </w:p>
-    <w:p>
-      <w:pPr>
-        <w:spacing w:line="360" w:lineRule="auto"/>
-      </w:pPr>
-    </w:p>
-    <w:p>
-      <w:pPr>
-        <w:spacing w:line="360" w:lineRule="auto"/>
-      </w:pPr>
-      <w:r>
-        <w:t xml:space="preserve">Most communities had higher functional dispersion than predicted by the abundance-swapped null model, and a similar set of hydrological variables as </w:t>
-      </w:r>
-      <w:proofErr w:type="spellStart"/>
-      <w:r>
-        <w:t>FRic.SES</w:t>
-      </w:r>
-      <w:proofErr w:type="spellEnd"/>
-      <w:r>
-        <w:t xml:space="preserve"> had significant relationships with </w:t>
-      </w:r>
-      <w:proofErr w:type="spellStart"/>
-      <w:r>
-        <w:t>FDis.SES</w:t>
-      </w:r>
-      <w:proofErr w:type="spellEnd"/>
-      <w:r>
-        <w:t xml:space="preserve">. </w:t>
-      </w:r>
-      <w:proofErr w:type="spellStart"/>
-      <w:r>
-        <w:t>FDis.SES</w:t>
-      </w:r>
-      <w:proofErr w:type="spellEnd"/>
-      <w:r>
-        <w:t xml:space="preserve"> showed a skewed, unimodal distribution across a gradient of constancy of maximum flows (</w:t>
-      </w:r>
-      <w:proofErr w:type="spellStart"/>
-      <w:r>
-        <w:t>C</w:t>
-      </w:r>
-      <w:r>
-        <w:t>_</w:t>
-      </w:r>
-      <w:r>
-        <w:t>MaxM</w:t>
-      </w:r>
-      <w:proofErr w:type="spellEnd"/>
-      <w:r>
-        <w:t xml:space="preserve">). Strongly negative values for several communities at the lower bound of </w:t>
-      </w:r>
-      <w:proofErr w:type="spellStart"/>
-      <w:r>
-        <w:t>C</w:t>
-      </w:r>
-      <w:r>
-        <w:t>_</w:t>
-      </w:r>
-      <w:r>
-        <w:t>MaxM</w:t>
-      </w:r>
-      <w:proofErr w:type="spellEnd"/>
-      <w:r>
-        <w:t xml:space="preserve"> indicates functional </w:t>
-      </w:r>
-      <w:proofErr w:type="spellStart"/>
-      <w:r>
-        <w:t>underdispersion</w:t>
-      </w:r>
-      <w:proofErr w:type="spellEnd"/>
-      <w:r>
-        <w:t xml:space="preserve"> (i.e. environmental filtering)</w:t>
-      </w:r>
-      <w:r>
-        <w:t xml:space="preserve"> </w:t>
-      </w:r>
-      <w:r>
-        <w:fldChar w:fldCharType="begin" w:fldLock="1"/>
-      </w:r>
-      <w:r>
-        <w:instrText>ADDIN CSL_CITATION { "citationItems" : [ { "id" : "ITEM-1", "itemData" : { "DOI" : "10.1111/jvs.12013", "ISSN" : "11009233", "author" : [ { "dropping-particle" : "", "family" : "Mason", "given" : "Norman W.H.", "non-dropping-particle" : "", "parse-names" : false, "suffix" : "" }, { "dropping-particle" : "", "family" : "Bello", "given" : "Francesco", "non-dropping-particle" : "de", "parse-names" : false, "suffix" : "" }, { "dropping-particle" : "", "family" : "Mouillot", "given" : "David", "non-dropping-particle" : "", "parse-names" : false, "suffix" : "" }, { "dropping-particle" : "", "family" : "Pavoine", "given" : "Sandrine", "non-dropping-particle" : "", "parse-names" : false, "suffix" : "" }, { "dropping-particle" : "", "family" : "Dray", "given" : "St\u00e9phane", "non-dropping-particle" : "", "parse-names" : false, "suffix" : "" } ], "container-title" : "Journal of Vegetation Science", "editor" : [ { "dropping-particle" : "", "family" : "Zobel", "given" : "Martin", "non-dropping-particle" : "", "parse-names" : false, "suffix" : "" } ], "id" : "ITEM-1", "issue" : "5", "issued" : { "date-parts" : [ [ "2013", "9", "20" ] ] }, "page" : "794-806", "title" : "A guide for using functional diversity indices to reveal changes in assembly processes along ecological gradients", "type" : "article-journal", "volume" : "24" }, "uris" : [ "http://www.mendeley.com/documents/?uuid=20a9894b-1cbe-4e90-9bbb-1474062d6081" ] } ], "mendeley" : { "formattedCitation" : "(Mason &lt;i&gt;et al.&lt;/i&gt; 2013)", "plainTextFormattedCitation" : "(Mason et al. 2013)", "previouslyFormattedCitation" : "(Mason &lt;i&gt;et al.&lt;/i&gt; 2013)" }, "properties" : { "noteIndex" : 0 }, "schema" : "https://github.com/citation-style-language/schema/raw/master/csl-citation.json" }</w:instrText>
-      </w:r>
-      <w:r>
-        <w:fldChar w:fldCharType="separate"/>
-      </w:r>
-      <w:r>
-        <w:rPr>
-          <w:noProof/>
-        </w:rPr>
-        <w:t xml:space="preserve">(Mason </w:t>
-      </w:r>
-      <w:r>
-        <w:rPr>
-          <w:i/>
-          <w:noProof/>
-        </w:rPr>
-        <w:t>et al.</w:t>
-      </w:r>
-      <w:r>
-        <w:rPr>
-          <w:noProof/>
-        </w:rPr>
-        <w:t xml:space="preserve"> 2013)</w:t>
-      </w:r>
-      <w:r>
-        <w:fldChar w:fldCharType="end"/>
-      </w:r>
-      <w:r>
-        <w:t xml:space="preserve">, although the full range of variation in </w:t>
-      </w:r>
-      <w:proofErr w:type="spellStart"/>
-      <w:r>
-        <w:t>FDis.SES</w:t>
-      </w:r>
-      <w:proofErr w:type="spellEnd"/>
-      <w:r>
-        <w:t xml:space="preserve"> was present at low </w:t>
-      </w:r>
-      <w:proofErr w:type="spellStart"/>
-      <w:r>
-        <w:t>C</w:t>
-      </w:r>
-      <w:r>
-        <w:t>_</w:t>
-      </w:r>
-      <w:r>
-        <w:t>MaxM</w:t>
-      </w:r>
-      <w:proofErr w:type="spellEnd"/>
-      <w:r>
-        <w:t xml:space="preserve"> </w:t>
-      </w:r>
-      <w:r>
-        <w:t xml:space="preserve">. Variation in </w:t>
-      </w:r>
-      <w:proofErr w:type="spellStart"/>
-      <w:r>
-        <w:t>FDis.SES</w:t>
-      </w:r>
-      <w:proofErr w:type="spellEnd"/>
-      <w:r>
-        <w:t xml:space="preserve"> constricts as constancy increases, however, so with the exception of communities at this lower </w:t>
-      </w:r>
-      <w:r>
-        <w:lastRenderedPageBreak/>
-        <w:t xml:space="preserve">bound, communities along rivers with similar </w:t>
-      </w:r>
-      <w:proofErr w:type="spellStart"/>
-      <w:r>
-        <w:t>C</w:t>
-      </w:r>
-      <w:r>
-        <w:t>_</w:t>
-      </w:r>
-      <w:r>
-        <w:t>MaxM</w:t>
-      </w:r>
-      <w:proofErr w:type="spellEnd"/>
-      <w:r>
-        <w:t xml:space="preserve"> tend to have similar species abundance distributions in </w:t>
-      </w:r>
-      <w:proofErr w:type="spellStart"/>
-      <w:r>
-        <w:t>traitspace</w:t>
-      </w:r>
-      <w:proofErr w:type="spellEnd"/>
-      <w:r>
-        <w:t>. Interestingly, temporal variability in minimum flows (</w:t>
-      </w:r>
-      <w:proofErr w:type="spellStart"/>
-      <w:r>
-        <w:t>C</w:t>
-      </w:r>
-      <w:r>
-        <w:t>_</w:t>
-      </w:r>
-      <w:r>
-        <w:t>MinM</w:t>
-      </w:r>
-      <w:proofErr w:type="spellEnd"/>
-      <w:r>
-        <w:t xml:space="preserve">, </w:t>
-      </w:r>
-      <w:proofErr w:type="spellStart"/>
-      <w:r>
-        <w:t>M</w:t>
-      </w:r>
-      <w:r>
-        <w:t>_</w:t>
-      </w:r>
-      <w:r>
-        <w:t>MinM</w:t>
-      </w:r>
-      <w:proofErr w:type="spellEnd"/>
-      <w:r>
-        <w:t>) predicted species richness but temporal variability in maximum flows (</w:t>
-      </w:r>
-      <w:proofErr w:type="spellStart"/>
-      <w:r>
-        <w:t>C</w:t>
-      </w:r>
-      <w:r>
-        <w:t>_</w:t>
-      </w:r>
-      <w:r>
-        <w:t>MaxM</w:t>
-      </w:r>
-      <w:proofErr w:type="spellEnd"/>
-      <w:r>
-        <w:t xml:space="preserve">) predicted functional divergence. Compared with species richness, both </w:t>
-      </w:r>
-      <w:proofErr w:type="spellStart"/>
-      <w:r>
-        <w:t>FRic.SES</w:t>
-      </w:r>
-      <w:proofErr w:type="spellEnd"/>
-      <w:r>
-        <w:t xml:space="preserve"> and </w:t>
-      </w:r>
-      <w:proofErr w:type="spellStart"/>
-      <w:r>
-        <w:t>FDis.SES</w:t>
-      </w:r>
-      <w:proofErr w:type="spellEnd"/>
-      <w:r>
-        <w:t xml:space="preserve"> showed opposite relationships with climate and soil variables (</w:t>
-      </w:r>
-      <w:proofErr w:type="spellStart"/>
-      <w:r>
-        <w:t>clim</w:t>
-      </w:r>
-      <w:r>
-        <w:t>_</w:t>
-      </w:r>
-      <w:r>
-        <w:t>pwet</w:t>
-      </w:r>
-      <w:proofErr w:type="spellEnd"/>
-      <w:r>
-        <w:t xml:space="preserve">, </w:t>
-      </w:r>
-      <w:proofErr w:type="spellStart"/>
-      <w:r>
-        <w:t>clim</w:t>
-      </w:r>
-      <w:r>
-        <w:t>_</w:t>
-      </w:r>
-      <w:r>
-        <w:t>tsea</w:t>
-      </w:r>
-      <w:proofErr w:type="spellEnd"/>
-      <w:r>
-        <w:t xml:space="preserve"> and </w:t>
-      </w:r>
-      <w:proofErr w:type="spellStart"/>
-      <w:r>
-        <w:t>soil</w:t>
-      </w:r>
-      <w:r>
-        <w:t>_</w:t>
-      </w:r>
-      <w:r>
-        <w:t>soc</w:t>
-      </w:r>
-      <w:proofErr w:type="spellEnd"/>
-      <w:r>
-        <w:t xml:space="preserve">, among others), indicating that trait range is not reduced in concert with species richness. The traits which do remain are clustered towards the edges of the range, producing hollowed-out </w:t>
-      </w:r>
-      <w:r>
-        <w:t xml:space="preserve">community trait distributions. </w:t>
-      </w:r>
-    </w:p>
-    <w:p>
-      <w:pPr>
-        <w:spacing w:line="360" w:lineRule="auto"/>
-        <w:rPr>
-          <w:i/>
-        </w:rPr>
-      </w:pPr>
-      <w:r>
-        <w:rPr>
-          <w:i/>
-        </w:rPr>
-        <w:t>Environmental models explain a limited proportion of vari</w:t>
-      </w:r>
-      <w:r>
-        <w:rPr>
-          <w:i/>
-        </w:rPr>
-        <w:t>ation in vegetation composition</w:t>
-      </w:r>
-    </w:p>
-    <w:p>
-      <w:pPr>
-        <w:spacing w:line="360" w:lineRule="auto"/>
-      </w:pPr>
-      <w:r>
-        <w:t>Environmental conditions may also have interactive effects on riparian plant diversity. We originally intended to model a set of competing hypotheses about the effects of interactions between environmental conditions on diversity, but the analyses described here were performed post-hoc, and the scope of possible models proved too wide to winnow down based on our limited prior understanding of the system. Future studies which explicitly accommodate tests for interactions into experimental design may provide more insight into envir</w:t>
-      </w:r>
-      <w:r>
-        <w:t>onmental controls on diversity.</w:t>
-      </w:r>
-    </w:p>
-    <w:p>
-      <w:pPr>
-        <w:spacing w:line="360" w:lineRule="auto"/>
-      </w:pPr>
-      <w:r>
-        <w:t xml:space="preserve">Environmental models in this study accounted for only part of the total variation in functional diversity (40.5 </w:t>
-      </w:r>
-      <w:r>
-        <w:t>%</w:t>
-      </w:r>
-      <w:r>
-        <w:t xml:space="preserve"> for </w:t>
-      </w:r>
-      <w:proofErr w:type="spellStart"/>
-      <w:r>
-        <w:t>FRic.SES</w:t>
-      </w:r>
-      <w:proofErr w:type="spellEnd"/>
-      <w:r>
-        <w:t xml:space="preserve"> and 48.3 </w:t>
-      </w:r>
-      <w:r>
-        <w:t>%</w:t>
-      </w:r>
-      <w:r>
-        <w:t xml:space="preserve"> for </w:t>
-      </w:r>
-      <w:proofErr w:type="spellStart"/>
-      <w:r>
-        <w:t>FDis.SES</w:t>
-      </w:r>
-      <w:proofErr w:type="spellEnd"/>
-      <w:r>
-        <w:t xml:space="preserve">). In a previous study of relatively unmodified riparian plant communities in south-eastern Australia, 80 </w:t>
-      </w:r>
-      <w:r>
-        <w:t>%</w:t>
-      </w:r>
-      <w:r>
-        <w:t xml:space="preserve"> of variation in functional dispersion was explained by a combination of variability in flood frequency, variability in flood magnitu</w:t>
-      </w:r>
-      <w:r>
-        <w:t xml:space="preserve">de, and mean daily summer flow </w:t>
-      </w:r>
-      <w:r>
-        <w:fldChar w:fldCharType="begin" w:fldLock="1"/>
-      </w:r>
-      <w:r>
-        <w:instrText>ADDIN CSL_CITATION { "citationItems" : [ { "id" : "ITEM-1", "itemData" : { "DOI" : "10.1111/fwb.12649", "ISSN" : "00465070", "author" : [ { "dropping-particle" : "", "family" : "Lawson", "given" : "James R.", "non-dropping-particle" : "", "parse-names" : false, "suffix" : "" }, { "dropping-particle" : "", "family" : "Fryirs", "given" : "Kirstie a.", "non-dropping-particle" : "", "parse-names" : false, "suffix" : "" }, { "dropping-particle" : "", "family" : "Lenz", "given" : "Tanja", "non-dropping-particle" : "", "parse-names" : false, "suffix" : "" }, { "dropping-particle" : "", "family" : "Leishman", "given" : "Michelle R.", "non-dropping-particle" : "", "parse-names" : false, "suffix" : "" } ], "container-title" : "Freshwater Biology", "id" : "ITEM-1", "issue" : "11", "issued" : { "date-parts" : [ [ "2015" ] ] }, "page" : "2208-2225", "title" : "Heterogeneous flows foster heterogeneous assemblages: relationships between functional diversity and hydrological heterogeneity in riparian plant communities", "type" : "article-journal", "volume" : "60" }, "uris" : [ "http://www.mendeley.com/documents/?uuid=46fc60c6-be08-443d-9675-a5243b72eb50" ] } ], "mendeley" : { "formattedCitation" : "(Lawson &lt;i&gt;et al.&lt;/i&gt; 2015)", "plainTextFormattedCitation" : "(Lawson et al. 2015)", "previouslyFormattedCitation" : "(Lawson &lt;i&gt;et al.&lt;/i&gt; 2015)" }, "properties" : { "noteIndex" : 0 }, "schema" : "https://github.com/citation-style-language/schema/raw/master/csl-citation.json" }</w:instrText>
-      </w:r>
-      <w:r>
-        <w:fldChar w:fldCharType="separate"/>
-      </w:r>
-      <w:r>
-        <w:rPr>
-          <w:noProof/>
-        </w:rPr>
-        <w:t xml:space="preserve">(Lawson </w:t>
-      </w:r>
-      <w:r>
-        <w:rPr>
-          <w:i/>
-          <w:noProof/>
-        </w:rPr>
-        <w:t>et al.</w:t>
-      </w:r>
-      <w:r>
-        <w:rPr>
-          <w:noProof/>
-        </w:rPr>
-        <w:t xml:space="preserve"> 2015)</w:t>
-      </w:r>
-      <w:r>
-        <w:fldChar w:fldCharType="end"/>
-      </w:r>
-      <w:r>
-        <w:t>.</w:t>
-      </w:r>
-      <w:r>
-        <w:t xml:space="preserve"> A fraction of this variation was independently explained by climate, and none was independently explained by soil variables. In contrast, much of the variance in functional diversity metrics in the current study was jointly explained by hydrological, climate and soil models. The weak link observed between functional diversity and flow modification (Fig. </w:t>
-      </w:r>
-      <w:r>
-        <w:t>3</w:t>
-      </w:r>
-      <w:r>
-        <w:t xml:space="preserve">e, Fig. </w:t>
-      </w:r>
-      <w:r>
-        <w:t>4</w:t>
-      </w:r>
-      <w:r>
-        <w:t xml:space="preserve">e) suggests that local land management practices and land use histories, which could not be accounted for in this study, may have had a strong influence on diversity </w:t>
-      </w:r>
-      <w:r>
-        <w:fldChar w:fldCharType="begin" w:fldLock="1"/>
-      </w:r>
-      <w:r>
-        <w:instrText>ADDIN CSL_CITATION { "citationItems" : [ { "id" : "ITEM-1", "itemData" : { "DOI" : "10.1641/0006-3568(2003)053[0077:TIOLUL]2.0.CO;2", "ISBN" : "0006-3568", "ISSN" : "0006-3568", "PMID" : "3977", "abstract" : "Recognition of the importance of land-use history and its legacies in most ecological systems has been a major factor driving the recent focus on human activity as a legitimate and essential subject of environmental science. Ecologists, conservationists, and natural resource policymakers now recognize that the legacies of land-use activities continue to influence ecosystem structure and function for decades or centuries\u2014or even longer\u2014after those activities have ceased. Consequently, recognition of these historical legacies adds explanatory power to our understanding of modern conditions at scales from organisms to the globe and reduces missteps in anticipating or managing for future conditions. As a result, environmental history emerges as an integral part of ecological science and conservation planning. By considering diverse ecological phenomena, ranging from biodiversity and biogeochemical cycles to ecosystem resilience to anthropogenic stress, and by examining terrestrial and aquatic ecosystems in temperate to tropical biomes, this article demonstrates the ubiquity and importance of land-use legacies to environmental science and management.", "author" : [ { "dropping-particle" : "", "family" : "Foster", "given" : "David", "non-dropping-particle" : "", "parse-names" : false, "suffix" : "" }, { "dropping-particle" : "", "family" : "Swanson", "given" : "Frederick", "non-dropping-particle" : "", "parse-names" : false, "suffix" : "" }, { "dropping-particle" : "", "family" : "Aber", "given" : "John", "non-dropping-particle" : "", "parse-names" : false, "suffix" : "" }, { "dropping-particle" : "", "family" : "Burke", "given" : "Ingrid", "non-dropping-particle" : "", "parse-names" : false, "suffix" : "" }, { "dropping-particle" : "", "family" : "Brokaw", "given" : "Nicholas", "non-dropping-particle" : "", "parse-names" : false, "suffix" : "" }, { "dropping-particle" : "", "family" : "Tilman", "given" : "David", "non-dropping-particle" : "", "parse-names" : false, "suffix" : "" }, { "dropping-particle" : "", "family" : "Knapp", "given" : "Alan", "non-dropping-particle" : "", "parse-names" : false, "suffix" : "" } ], "container-title" : "BioScience", "id" : "ITEM-1", "issue" : "1", "issued" : { "date-parts" : [ [ "2003" ] ] }, "page" : "77", "title" : "The importance of land-use legacies to ecology and conservation", "type" : "article-journal", "volume" : "53" }, "uris" : [ "http://www.mendeley.com/documents/?uuid=a21ef776-55de-4856-bd8f-b947f408f6a7" ] } ], "mendeley" : { "formattedCitation" : "(Foster &lt;i&gt;et al.&lt;/i&gt; 2003)", "plainTextFormattedCitation" : "(Foster et al. 2003)", "previouslyFormattedCitation" : "(Foster &lt;i&gt;et al.&lt;/i&gt; 2003)" }, "properties" : { "noteIndex" : 0 }, "schema" : "https://github.com/citation-style-language/schema/raw/master/csl-citation.json" }</w:instrText>
-      </w:r>
-      <w:r>
-        <w:fldChar w:fldCharType="separate"/>
-      </w:r>
-      <w:r>
-        <w:rPr>
-          <w:noProof/>
-        </w:rPr>
-        <w:t xml:space="preserve">(Foster </w:t>
-      </w:r>
-      <w:r>
-        <w:rPr>
-          <w:i/>
-          <w:noProof/>
-        </w:rPr>
-        <w:t>et al.</w:t>
-      </w:r>
-      <w:r>
-        <w:rPr>
-          <w:noProof/>
-        </w:rPr>
-        <w:t xml:space="preserve"> 2003)</w:t>
-      </w:r>
-      <w:r>
-        <w:fldChar w:fldCharType="end"/>
-      </w:r>
-      <w:r>
-        <w:t>. Additionally, our environmental gradient analyses are based on a niche optimisation paradigm of community assembly, and do not account for neutral processes or biotic interactions</w:t>
-      </w:r>
-      <w:r>
-        <w:t xml:space="preserve"> </w:t>
-      </w:r>
-      <w:r>
-        <w:fldChar w:fldCharType="begin" w:fldLock="1"/>
-      </w:r>
-      <w:r>
-        <w:instrText>ADDIN CSL_CITATION { "citationItems" : [ { "id" : "ITEM-1", "itemData" : { "DOI" : "10.1111/1365-2435.12345", "ISSN" : "02698463", "author" : [ { "dropping-particle" : "", "family" : "Kraft", "given" : "Nathan J. B.", "non-dropping-particle" : "", "parse-names" : false, "suffix" : "" }, { "dropping-particle" : "", "family" : "Adler", "given" : "Peter B.", "non-dropping-particle" : "", "parse-names" : false, "suffix" : "" }, { "dropping-particle" : "", "family" : "Godoy", "given" : "Oscar", "non-dropping-particle" : "", "parse-names" : false, "suffix" : "" }, { "dropping-particle" : "", "family" : "James", "given" : "Emily C.", "non-dropping-particle" : "", "parse-names" : false, "suffix" : "" }, { "dropping-particle" : "", "family" : "Fuller", "given" : "Steve", "non-dropping-particle" : "", "parse-names" : false, "suffix" : "" }, { "dropping-particle" : "", "family" : "Levine", "given" : "Jonathan M.", "non-dropping-particle" : "", "parse-names" : false, "suffix" : "" } ], "container-title" : "Functional Ecology", "id" : "ITEM-1", "issue" : "5", "issued" : { "date-parts" : [ [ "2015" ] ] }, "page" : "592-599", "title" : "Community assembly, coexistence and the environmental filtering metaphor", "type" : "article-journal", "volume" : "29" }, "uris" : [ "http://www.mendeley.com/documents/?uuid=cb7603cb-055c-4b85-90f3-b24d3827eb9d" ] } ], "mendeley" : { "formattedCitation" : "(Kraft &lt;i&gt;et al.&lt;/i&gt; 2015)", "plainTextFormattedCitation" : "(Kraft et al. 2015)", "previouslyFormattedCitation" : "(Kraft &lt;i&gt;et al.&lt;/i&gt; 2015)" }, "properties" : { "noteIndex" : 0 }, "schema" : "https://github.com/citation-style-language/schema/raw/master/csl-citation.json" }</w:instrText>
-      </w:r>
-      <w:r>
-        <w:fldChar w:fldCharType="separate"/>
-      </w:r>
-      <w:r>
-        <w:rPr>
-          <w:noProof/>
-        </w:rPr>
-        <w:t xml:space="preserve">(Kraft </w:t>
-      </w:r>
-      <w:r>
-        <w:rPr>
-          <w:i/>
-          <w:noProof/>
-        </w:rPr>
-        <w:t>et al.</w:t>
-      </w:r>
-      <w:r>
-        <w:rPr>
-          <w:noProof/>
-        </w:rPr>
-        <w:t xml:space="preserve"> 2015)</w:t>
-      </w:r>
-      <w:r>
-        <w:fldChar w:fldCharType="end"/>
-      </w:r>
-      <w:r>
-        <w:t xml:space="preserve">. Competitive interactions may play a more important role in assembly of diverse subtropical plant communities than in more austere environments dominated by abiotic forces </w:t>
-      </w:r>
-      <w:r>
-        <w:fldChar w:fldCharType="begin" w:fldLock="1"/>
-      </w:r>
-      <w:r>
-        <w:instrText>ADDIN CSL_CITATION { "citationItems" : [ { "id" : "ITEM-1", "itemData" : { "author" : [ { "dropping-particle" : "", "family" : "Callaway", "given" : "Ragan M", "non-dropping-particle" : "", "parse-names" : false, "suffix" : "" } ], "container-title" : "The Botanical Review", "id" : "ITEM-1", "issue" : "4", "issued" : { "date-parts" : [ [ "1995" ] ] }, "page" : "306-349", "publisher" : "Springer", "title" : "Positive interactions among plants", "type" : "article-journal", "volume" : "61" }, "uris" : [ "http://www.mendeley.com/documents/?uuid=2402279b-af03-44d0-bf68-de79f2746082" ] } ], "mendeley" : { "formattedCitation" : "(Callaway 1995)", "plainTextFormattedCitation" : "(Callaway 1995)", "previouslyFormattedCitation" : "(Callaway 1995)" }, "properties" : { "noteIndex" : 0 }, "schema" : "https://github.com/citation-style-language/schema/raw/master/csl-citation.json" }</w:instrText>
-      </w:r>
-      <w:r>
-        <w:fldChar w:fldCharType="separate"/>
-      </w:r>
-      <w:r>
-        <w:rPr>
-          <w:noProof/>
-        </w:rPr>
-        <w:t>(Callaway 1995)</w:t>
-      </w:r>
-      <w:r>
-        <w:fldChar w:fldCharType="end"/>
-      </w:r>
-      <w:r>
-        <w:t xml:space="preserve">. Indeed, as is characteristic of subtropical forests, many of the species identified in this study were not obligate riparian species </w:t>
-      </w:r>
-      <w:r>
-        <w:rPr>
-          <w:highlight w:val="yellow"/>
-        </w:rPr>
-        <w:t>(James et al., in review)</w:t>
-      </w:r>
-      <w:r>
-        <w:t xml:space="preserve"> and could not necessarily be expected to display traits associated with adaptatio</w:t>
-      </w:r>
-      <w:r>
-        <w:t xml:space="preserve">n to the riparian environment. </w:t>
-      </w:r>
-    </w:p>
-    <w:p>
-      <w:pPr>
-        <w:spacing w:line="360" w:lineRule="auto"/>
-        <w:rPr>
-          <w:i/>
-        </w:rPr>
-      </w:pPr>
-      <w:r>
-        <w:rPr>
-          <w:i/>
-        </w:rPr>
-        <w:t>Implications for management of riparian communities in</w:t>
-      </w:r>
-      <w:r>
-        <w:rPr>
-          <w:i/>
-        </w:rPr>
-        <w:t xml:space="preserve"> modified south-east Queensland</w:t>
-      </w:r>
-    </w:p>
-    <w:p>
-      <w:pPr>
-        <w:spacing w:line="360" w:lineRule="auto"/>
-      </w:pPr>
-      <w:r>
-        <w:lastRenderedPageBreak/>
-        <w:t xml:space="preserve">Despite previous findings that ecosystem </w:t>
-      </w:r>
-      <w:proofErr w:type="spellStart"/>
-      <w:r>
-        <w:t>multifunctionality</w:t>
-      </w:r>
-      <w:proofErr w:type="spellEnd"/>
-      <w:r>
-        <w:t xml:space="preserve"> scales linearly with functional divergence </w:t>
-      </w:r>
-      <w:r>
-        <w:fldChar w:fldCharType="begin" w:fldLock="1"/>
-      </w:r>
-      <w:r>
-        <w:instrText>ADDIN CSL_CITATION { "citationItems" : [ { "id" : "ITEM-1", "itemData" : { "DOI" : "10.1371/journal.pone.0017476", "ISBN" : "1932-6203", "ISSN" : "19326203", "PMID" : "21423747", "abstract" : "The accelerating rate of change in biodiversity patterns, mediated by ever increasing human pressures and global warming, demands a better understanding of the relationship between the structure of biological communities and ecosystem functioning (BEF). Recent investigations suggest that the functional structure of communities, i.e. the composition and diversity of functional traits, is the main driver of ecological processes. However, the predictive power of BEF research is still low, the integration of all components of functional community structure as predictors is still lacking, and the multifunctionality of ecosystems (i.e. rates of multiple processes) must be considered. Here, using a multiple-processes framework from grassland biodiversity experiments, we show that functional identity of species and functional divergence among species, rather than species diversity per se, together promote the level of ecosystem multifunctionality with a predictive power of 80%. Our results suggest that primary productivity and decomposition rates, two key ecosystem processes upon which the global carbon cycle depends, are primarily sustained by specialist species, i.e. those that hold specialized combinations of traits and perform particular functions. Contrary to studies focusing on single ecosystem functions and considering species richness as the sole measure of biodiversity, we found a linear and non-saturating effect of the functional structure of communities on ecosystem multifunctionality. Thus, sustaining multiple ecological processes would require focusing on trait dominance and on the degree of community specialization, even in species-rich assemblages.", "author" : [ { "dropping-particle" : "", "family" : "Mouillot", "given" : "David", "non-dropping-particle" : "", "parse-names" : false, "suffix" : "" }, { "dropping-particle" : "", "family" : "Vill\u00e9ger", "given" : "S\u00e9bastien", "non-dropping-particle" : "", "parse-names" : false, "suffix" : "" }, { "dropping-particle" : "", "family" : "Scherer-Lorenzen", "given" : "Michael", "non-dropping-particle" : "", "parse-names" : false, "suffix" : "" }, { "dropping-particle" : "", "family" : "Mason", "given" : "Norman W H", "non-dropping-particle" : "", "parse-names" : false, "suffix" : "" } ], "container-title" : "PLoS ONE", "id" : "ITEM-1", "issue" : "3", "issued" : { "date-parts" : [ [ "2011" ] ] }, "title" : "Functional structure of biological communities predicts ecosystem multifunctionality", "type" : "article-journal", "volume" : "6" }, "uris" : [ "http://www.mendeley.com/documents/?uuid=44f5e632-963f-4533-aa2c-d336f20e6193" ] } ], "mendeley" : { "formattedCitation" : "(Mouillot &lt;i&gt;et al.&lt;/i&gt; 2011)", "plainTextFormattedCitation" : "(Mouillot et al. 2011)", "previouslyFormattedCitation" : "(Mouillot &lt;i&gt;et al.&lt;/i&gt; 2011)" }, "properties" : { "noteIndex" : 0 }, "schema" : "https://github.com/citation-style-language/schema/raw/master/csl-citation.json" }</w:instrText>
-      </w:r>
-      <w:r>
-        <w:fldChar w:fldCharType="separate"/>
-      </w:r>
-      <w:r>
-        <w:rPr>
-          <w:noProof/>
-        </w:rPr>
-        <w:t xml:space="preserve">(Mouillot </w:t>
-      </w:r>
-      <w:r>
-        <w:rPr>
-          <w:i/>
-          <w:noProof/>
-        </w:rPr>
-        <w:t>et al.</w:t>
-      </w:r>
-      <w:r>
-        <w:rPr>
-          <w:noProof/>
-        </w:rPr>
-        <w:t xml:space="preserve"> 2011)</w:t>
-      </w:r>
-      <w:r>
-        <w:fldChar w:fldCharType="end"/>
-      </w:r>
-      <w:r>
-        <w:t>,</w:t>
-      </w:r>
-      <w:r>
-        <w:t xml:space="preserve"> we caution that communities which are functionally diverse but species poor may have low functional redundancy (i.e. the number of species performing similar ecological roles), which has been associated with diminished resilience to environmental change </w:t>
-      </w:r>
-      <w:r>
-        <w:fldChar w:fldCharType="begin" w:fldLock="1"/>
-      </w:r>
-      <w:r>
-        <w:instrText>ADDIN CSL_CITATION { "citationItems" : [ { "id" : "ITEM-1", "itemData" : { "DOI" : "10.1111/j.1461-0248.2009.01403.x", "ISSN" : "1461-0248", "PMID" : "19917052", "abstract" : "Ecosystem resilience depends on functional redundancy (the number of species contributing similarly to an ecosystem function) and response diversity (how functionally similar species respond differently to disturbance). Here, we explore how land-use change impacts these attributes in plant communities, using data from 18 land-use intensity gradients that represent five biomes and &gt; 2800 species. We identify functional groups using multivariate analysis of plant traits which influence ecosystem processes. Functional redundancy is calculated as the species richness within each group, and response diversity as the multivariate within-group dispersion in response trait space, using traits that influence responses to disturbances. Meta-analysis across all datasets showed that land-use intensification significantly reduced both functional redundancy and response diversity, although specific relationships varied considerably among the different land-use gradients. These results indicate that intensified management of ecosystems for resource extraction can increase their vulnerability to future disturbances.", "author" : [ { "dropping-particle" : "", "family" : "Lalibert\u00e9", "given" : "Etienne", "non-dropping-particle" : "", "parse-names" : false, "suffix" : "" }, { "dropping-particle" : "", "family" : "Wells", "given" : "Jessie A", "non-dropping-particle" : "", "parse-names" : false, "suffix" : "" }, { "dropping-particle" : "", "family" : "Declerck", "given" : "Fabrice", "non-dropping-particle" : "", "parse-names" : false, "suffix" : "" }, { "dropping-particle" : "", "family" : "Metcalfe", "given" : "Daniel J", "non-dropping-particle" : "", "parse-names" : false, "suffix" : "" }, { "dropping-particle" : "", "family" : "Catterall", "given" : "Carla P", "non-dropping-particle" : "", "parse-names" : false, "suffix" : "" }, { "dropping-particle" : "", "family" : "Queiroz", "given" : "Cibele", "non-dropping-particle" : "", "parse-names" : false, "suffix" : "" }, { "dropping-particle" : "", "family" : "Aubin", "given" : "Isabelle", "non-dropping-particle" : "", "parse-names" : false, "suffix" : "" }, { "dropping-particle" : "", "family" : "Bonser", "given" : "Stephen P", "non-dropping-particle" : "", "parse-names" : false, "suffix" : "" }, { "dropping-particle" : "", "family" : "Ding", "given" : "Yi", "non-dropping-particle" : "", "parse-names" : false, "suffix" : "" }, { "dropping-particle" : "", "family" : "Fraterrigo", "given" : "Jennifer M", "non-dropping-particle" : "", "parse-names" : false, "suffix" : "" }, { "dropping-particle" : "", "family" : "McNamara", "given" : "Sean", "non-dropping-particle" : "", "parse-names" : false, "suffix" : "" }, { "dropping-particle" : "", "family" : "Morgan", "given" : "John W", "non-dropping-particle" : "", "parse-names" : false, "suffix" : "" }, { "dropping-particle" : "", "family" : "Merlos", "given" : "Dalia S\u00e1nchez", "non-dropping-particle" : "", "parse-names" : false, "suffix" : "" }, { "dropping-particle" : "", "family" : "Vesk", "given" : "Peter A", "non-dropping-particle" : "", "parse-names" : false, "suffix" : "" }, { "dropping-particle" : "", "family" : "Mayfield", "given" : "Margaret M", "non-dropping-particle" : "", "parse-names" : false, "suffix" : "" } ], "container-title" : "Ecology Letters", "id" : "ITEM-1", "issue" : "1", "issued" : { "date-parts" : [ [ "2010", "1" ] ] }, "page" : "76-86", "title" : "Land-use intensification reduces functional redundancy and response diversity in plant communities.", "type" : "article-journal", "volume" : "13" }, "uris" : [ "http://www.mendeley.com/documents/?uuid=e4c9ccfe-e597-4f2b-b834-9f2ff06ba09d" ] } ], "mendeley" : { "formattedCitation" : "(Lalibert\u00e9 &lt;i&gt;et al.&lt;/i&gt; 2010)", "plainTextFormattedCitation" : "(Lalibert\u00e9 et al. 2010)", "previouslyFormattedCitation" : "(Lalibert\u00e9 &lt;i&gt;et al.&lt;/i&gt; 2010)" }, "properties" : { "noteIndex" : 0 }, "schema" : "https://github.com/citation-style-language/schema/raw/master/csl-citation.json" }</w:instrText>
-      </w:r>
-      <w:r>
-        <w:fldChar w:fldCharType="separate"/>
-      </w:r>
-      <w:r>
-        <w:rPr>
-          <w:noProof/>
-        </w:rPr>
-        <w:t xml:space="preserve">(Laliberté </w:t>
-      </w:r>
-      <w:r>
-        <w:rPr>
-          <w:i/>
-          <w:noProof/>
-        </w:rPr>
-        <w:t>et al.</w:t>
-      </w:r>
-      <w:r>
-        <w:rPr>
-          <w:noProof/>
-        </w:rPr>
-        <w:t xml:space="preserve"> 2010)</w:t>
-      </w:r>
-      <w:r>
-        <w:fldChar w:fldCharType="end"/>
-      </w:r>
-      <w:r>
-        <w:t xml:space="preserve">. Riparian plant communities supported by rivers with highly variable flow regimes may therefore be inherently sensitive to environmental change and exotic invasion. </w:t>
-      </w:r>
-    </w:p>
-    <w:p>
-      <w:pPr>
-        <w:spacing w:line="360" w:lineRule="auto"/>
-      </w:pPr>
-    </w:p>
-    <w:p>
-      <w:pPr>
-        <w:spacing w:line="360" w:lineRule="auto"/>
-      </w:pPr>
-      <w:r>
-        <w:t>Our findings also suggest that greater runoff variability predicted to characterise future climates in south-east Queensland</w:t>
-      </w:r>
-      <w:r>
-        <w:t xml:space="preserve"> </w:t>
-      </w:r>
-      <w:r>
-        <w:fldChar w:fldCharType="begin" w:fldLock="1"/>
-      </w:r>
-      <w:r>
-        <w:instrText>ADDIN CSL_CITATION { "citationItems" : [ { "id" : "ITEM-1", "itemData" : { "author" : [ { "dropping-particle" : "", "family" : "Hennessy", "given" : "K", "non-dropping-particle" : "", "parse-names" : false, "suffix" : "" }, { "dropping-particle" : "", "family" : "Fawcett", "given" : "R", "non-dropping-particle" : "", "parse-names" : false, "suffix" : "" }, { "dropping-particle" : "", "family" : "Kirono", "given" : "D", "non-dropping-particle" : "", "parse-names" : false, "suffix" : "" }, { "dropping-particle" : "", "family" : "Mpelasoka", "given" : "M", "non-dropping-particle" : "", "parse-names" : false, "suffix" : "" }, { "dropping-particle" : "", "family" : "Jones", "given" : "D", "non-dropping-particle" : "", "parse-names" : false, "suffix" : "" }, { "dropping-particle" : "", "family" : "Bathols", "given" : "J", "non-dropping-particle" : "", "parse-names" : false, "suffix" : "" }, { "dropping-particle" : "", "family" : "Whetton", "given" : "P", "non-dropping-particle" : "", "parse-names" : false, "suffix" : "" }, { "dropping-particle" : "", "family" : "Stafford Smith", "given" : "M", "non-dropping-particle" : "", "parse-names" : false, "suffix" : "" }, { "dropping-particle" : "", "family" : "Howden", "given" : "M", "non-dropping-particle" : "", "parse-names" : false, "suffix" : "" }, { "dropping-particle" : "", "family" : "Mitchell", "given" : "C", "non-dropping-particle" : "", "parse-names" : false, "suffix" : "" }, { "dropping-particle" : "", "family" : "Plummer", "given" : "N", "non-dropping-particle" : "", "parse-names" : false, "suffix" : "" } ], "id" : "ITEM-1", "issued" : { "date-parts" : [ [ "2008" ] ] }, "publisher" : "Department of Agriculture, Fisheries and Forestry, 2008.", "publisher-place" : "Canberra, Australia", "title" : "An assessment of the impact of climate change on the nature and frequency of exceptional climatic events. Australian Government, Bureau of Meterology", "type" : "report" }, "uris" : [ "http://www.mendeley.com/documents/?uuid=d82702ef-8091-4ec0-a03d-4493d84e1a06" ] } ], "mendeley" : { "formattedCitation" : "(Hennessy &lt;i&gt;et al.&lt;/i&gt; 2008)", "plainTextFormattedCitation" : "(Hennessy et al. 2008)", "previouslyFormattedCitation" : "(Hennessy &lt;i&gt;et al.&lt;/i&gt; 2008)" }, "properties" : { "noteIndex" : 0 }, "schema" : "https://github.com/citation-style-language/schema/raw/master/csl-citation.json" }</w:instrText>
-      </w:r>
-      <w:r>
-        <w:fldChar w:fldCharType="separate"/>
-      </w:r>
-      <w:r>
-        <w:rPr>
-          <w:noProof/>
-        </w:rPr>
-        <w:t xml:space="preserve">(Hennessy </w:t>
-      </w:r>
-      <w:r>
-        <w:rPr>
-          <w:i/>
-          <w:noProof/>
-        </w:rPr>
-        <w:t>et al.</w:t>
-      </w:r>
-      <w:r>
-        <w:rPr>
-          <w:noProof/>
-        </w:rPr>
-        <w:t xml:space="preserve"> 2008)</w:t>
-      </w:r>
-      <w:r>
-        <w:fldChar w:fldCharType="end"/>
-      </w:r>
-      <w:r>
-        <w:t xml:space="preserve"> could have deleterious consequences for riparian plant communities. Less defined patterns of seasonality and greater variability in monthly flow patterns between years may shift assemblages towards species more tolerant of environmental variability and promote exotic invasion. Environmental flows designed to alter </w:t>
-      </w:r>
-      <w:proofErr w:type="spellStart"/>
-      <w:r>
-        <w:t>interannual</w:t>
-      </w:r>
-      <w:proofErr w:type="spellEnd"/>
-      <w:r>
-        <w:t xml:space="preserve"> variability in flow seasonality have the potential to significantly influence species richness in riparian communities, although their potential effects on functional diversity remain unclear. Although evidence for strong links between flow conditions and riparian plant functional diversity has been found in natural catchments of south-eastern Australia</w:t>
+        <w:t xml:space="preserve"> could have deleterious consequences for riparian plant communities. Less defined patterns of seasonality and greater variability in monthly flow patterns between years may shift assemblages towards species more tolerant of environmental variability and promote exotic invasion. Environmental flows designed to alter interannual variability in flow seasonality have the potential to significantly influence species richness in riparian communities, although their potential effects on functional diversity remain unclear. Although evidence for strong links between flow conditions and riparian plant functional diversity has been found in natural catchments of south-eastern Australia</w:t>
       </w:r>
       <w:r>
         <w:t xml:space="preserve"> </w:t>
@@ -10586,15 +8720,15 @@
         <w:spacing w:line="360" w:lineRule="auto"/>
       </w:pPr>
       <w:r>
-        <w:t xml:space="preserve">The original study upon which the present analysis is based was funded by the National Water Commission (NWC) under the Raising National Water Standards (RNWS) programme, hosted and managed by the International Water Centre (IWC) and Griffith University, Brisbane. We particularly thank Anna Barnes and Stephen Mackay for all their efforts in the field, and to Angela </w:t>
-      </w:r>
-      <w:proofErr w:type="spellStart"/>
-      <w:r>
-        <w:t>Arthington</w:t>
-      </w:r>
-      <w:proofErr w:type="spellEnd"/>
-      <w:r>
-        <w:t xml:space="preserve"> who, as the leader of the NWC project, was instrumental in getting the field survey section of this project off the ground and completed. This research was supported by Macquarie University and an Australian Postgraduate Award scholarship to James Lawson. Thanks to Stuart Allen for his help in sourcing climate and soil data.</w:t>
+        <w:t>The original study upon which the present analysis is based was funded by the National Water Commission (NWC) under the Raising National Water Standards (RNWS) programme, hosted and managed by the International Water Centre (IWC) and Griffith University, Brisbane. We particularly thank Anna Barnes and Stephen Mackay for all their efforts in the field, and to Angela Arthington who, as the leader of the NWC project, was instrumental in getting the field survey section of this project off the ground and completed</w:t>
+      </w:r>
+      <w:r>
+        <w:t>, and provided useful comments on the manuscript</w:t>
+      </w:r>
+      <w:bookmarkStart w:id="1" w:name="_GoBack"/>
+      <w:bookmarkEnd w:id="1"/>
+      <w:r>
+        <w:t>. This research was supported by Macquarie University and an Australian Postgraduate Award scholarship to James Lawson. Thanks to Stuart Allen for his help in sourcing climate and soil data.</w:t>
       </w:r>
     </w:p>
     <w:p>
@@ -10610,15 +8744,7 @@
         <w:spacing w:line="360" w:lineRule="auto"/>
       </w:pPr>
       <w:r>
-        <w:t xml:space="preserve">Cassandra James designed and carried out the field component of the original study. Rachael Gallagher provided the majority of the trait data and contributed to the study design and analysis. Kirstie </w:t>
-      </w:r>
-      <w:proofErr w:type="spellStart"/>
-      <w:r>
-        <w:t>Fryirs</w:t>
-      </w:r>
-      <w:proofErr w:type="spellEnd"/>
-      <w:r>
-        <w:t xml:space="preserve"> and Michelle Leishman advised on the study design and analysis. James Lawson initiated and led the current project, curated the trait dataset, performed the analysis and wrote the manuscript. All authors contributed comments on the manuscript.</w:t>
+        <w:t>Cassandra James designed and carried out the field component of the original study. Rachael Gallagher provided the majority of the trait data and contributed to the study design and analysis. Kirstie Fryirs and Michelle Leishman advised on the study design and analysis. James Lawson initiated and led the current project, curated the trait dataset, performed the analysis and wrote the manuscript. All authors contributed comments on the manuscript.</w:t>
       </w:r>
     </w:p>
     <w:p>
@@ -17016,7 +15142,7 @@
 </file>
 
 <file path=customXml/itemProps1.xml><?xml version="1.0" encoding="utf-8"?>
-<ds:datastoreItem xmlns:ds="http://schemas.openxmlformats.org/officeDocument/2006/customXml" ds:itemID="{C46E1A5E-E2D9-4C53-A04F-44C6E83BCE8F}">
+<ds:datastoreItem xmlns:ds="http://schemas.openxmlformats.org/officeDocument/2006/customXml" ds:itemID="{5E993CFE-DD73-4235-AFAB-43689A5FA0D0}">
   <ds:schemaRefs>
     <ds:schemaRef ds:uri="http://schemas.openxmlformats.org/officeDocument/2006/bibliography"/>
   </ds:schemaRefs>

</xml_diff>